<commit_message>
Tuấn Khanh đẩy bài lên nè
</commit_message>
<xml_diff>
--- a/Tuan5_Nhom2_124TCSDL206.docx
+++ b/Tuan5_Nhom2_124TCSDL206.docx
@@ -640,7 +640,21 @@
           <w:b/>
         </w:rPr>
         <w:lastRenderedPageBreak/>
-        <w:t xml:space="preserve">Yêu cầu: </w:t>
+        <w:t>Yêu cầu</w:t>
+      </w:r>
+      <w:r>
+        <w:rPr>
+          <w:b/>
+        </w:rPr>
+        <w:t xml:space="preserve"> </w:t>
+      </w:r>
+      <w:bookmarkStart w:id="0" w:name="_GoBack"/>
+      <w:bookmarkEnd w:id="0"/>
+      <w:r>
+        <w:rPr>
+          <w:b/>
+        </w:rPr>
+        <w:t xml:space="preserve">: </w:t>
       </w:r>
     </w:p>
     <w:p>
@@ -665,8 +679,6 @@
       <w:r>
         <w:t xml:space="preserve"> </w:t>
       </w:r>
-      <w:bookmarkStart w:id="0" w:name="_GoBack"/>
-      <w:bookmarkEnd w:id="0"/>
       <w:r>
         <w:t>: KHACHHANG</w:t>
       </w:r>
@@ -8799,7 +8811,7 @@
 </file>
 
 <file path=customXml/itemProps1.xml><?xml version="1.0" encoding="utf-8"?>
-<ds:datastoreItem xmlns:ds="http://schemas.openxmlformats.org/officeDocument/2006/customXml" ds:itemID="{3B143A7B-7229-420C-9AD5-FD3DAABAB46E}">
+<ds:datastoreItem xmlns:ds="http://schemas.openxmlformats.org/officeDocument/2006/customXml" ds:itemID="{0D0457F4-F2AA-4806-BF7A-5BC910DA5053}">
   <ds:schemaRefs>
     <ds:schemaRef ds:uri="http://schemas.openxmlformats.org/officeDocument/2006/bibliography"/>
   </ds:schemaRefs>

</xml_diff>

<commit_message>
Hien up day du bai tap ne
</commit_message>
<xml_diff>
--- a/Tuan5_Nhom2_124TCSDL206.docx
+++ b/Tuan5_Nhom2_124TCSDL206.docx
@@ -11297,8 +11297,8 @@
       </w:tblPr>
       <w:tblGrid>
         <w:gridCol w:w="2268"/>
-        <w:gridCol w:w="2135"/>
-        <w:gridCol w:w="2790"/>
+        <w:gridCol w:w="1871"/>
+        <w:gridCol w:w="3054"/>
         <w:gridCol w:w="2446"/>
       </w:tblGrid>
       <w:tr>
@@ -11362,7 +11362,7 @@
         </w:tc>
         <w:tc>
           <w:tcPr>
-            <w:tcW w:w="2135" w:type="dxa"/>
+            <w:tcW w:w="1871" w:type="dxa"/>
             <w:tcBorders>
               <w:top w:val="single" w:sz="6" w:space="0" w:color="auto"/>
               <w:left w:val="nil"/>
@@ -11440,7 +11440,7 @@
         </w:tc>
         <w:tc>
           <w:tcPr>
-            <w:tcW w:w="2790" w:type="dxa"/>
+            <w:tcW w:w="3054" w:type="dxa"/>
             <w:tcBorders>
               <w:top w:val="single" w:sz="6" w:space="0" w:color="auto"/>
               <w:left w:val="nil"/>
@@ -11595,7 +11595,7 @@
         </w:tc>
         <w:tc>
           <w:tcPr>
-            <w:tcW w:w="2135" w:type="dxa"/>
+            <w:tcW w:w="1871" w:type="dxa"/>
             <w:tcBorders>
               <w:top w:val="nil"/>
               <w:left w:val="nil"/>
@@ -11626,7 +11626,7 @@
         </w:tc>
         <w:tc>
           <w:tcPr>
-            <w:tcW w:w="2790" w:type="dxa"/>
+            <w:tcW w:w="3054" w:type="dxa"/>
             <w:tcBorders>
               <w:top w:val="nil"/>
               <w:left w:val="nil"/>
@@ -11638,7 +11638,7 @@
           <w:p>
             <w:pPr>
               <w:spacing w:line="240" w:lineRule="auto"/>
-              <w:ind w:firstLine="142"/>
+              <w:ind w:hanging="280"/>
               <w:jc w:val="left"/>
               <w:textAlignment w:val="baseline"/>
               <w:rPr>
@@ -11652,6 +11652,13 @@
                 <w:lang w:eastAsia="vi-VN"/>
               </w:rPr>
               <w:t>Primary key</w:t>
+            </w:r>
+            <w:r>
+              <w:rPr>
+                <w:szCs w:val="26"/>
+                <w:lang w:eastAsia="vi-VN"/>
+              </w:rPr>
+              <w:t>, Foreign key</w:t>
             </w:r>
           </w:p>
         </w:tc>
@@ -11761,7 +11768,7 @@
         </w:tc>
         <w:tc>
           <w:tcPr>
-            <w:tcW w:w="2135" w:type="dxa"/>
+            <w:tcW w:w="1871" w:type="dxa"/>
             <w:tcBorders>
               <w:top w:val="nil"/>
               <w:left w:val="nil"/>
@@ -11792,7 +11799,7 @@
         </w:tc>
         <w:tc>
           <w:tcPr>
-            <w:tcW w:w="2790" w:type="dxa"/>
+            <w:tcW w:w="3054" w:type="dxa"/>
             <w:tcBorders>
               <w:top w:val="nil"/>
               <w:left w:val="nil"/>
@@ -11804,20 +11811,20 @@
           <w:p>
             <w:pPr>
               <w:spacing w:line="240" w:lineRule="auto"/>
-              <w:ind w:firstLine="142"/>
-              <w:jc w:val="left"/>
-              <w:textAlignment w:val="baseline"/>
-              <w:rPr>
-                <w:szCs w:val="26"/>
-                <w:lang w:eastAsia="vi-VN"/>
-              </w:rPr>
-            </w:pPr>
-            <w:r>
-              <w:rPr>
-                <w:szCs w:val="26"/>
-                <w:lang w:eastAsia="vi-VN"/>
-              </w:rPr>
-              <w:t>Foreign key</w:t>
+              <w:ind w:hanging="280"/>
+              <w:jc w:val="left"/>
+              <w:textAlignment w:val="baseline"/>
+              <w:rPr>
+                <w:szCs w:val="26"/>
+                <w:lang w:eastAsia="vi-VN"/>
+              </w:rPr>
+            </w:pPr>
+            <w:r>
+              <w:rPr>
+                <w:szCs w:val="26"/>
+                <w:lang w:eastAsia="vi-VN"/>
+              </w:rPr>
+              <w:t>Primary key, Foreign key</w:t>
             </w:r>
           </w:p>
         </w:tc>
@@ -11911,7 +11918,7 @@
         </w:tc>
         <w:tc>
           <w:tcPr>
-            <w:tcW w:w="2135" w:type="dxa"/>
+            <w:tcW w:w="1871" w:type="dxa"/>
             <w:tcBorders>
               <w:top w:val="nil"/>
               <w:left w:val="nil"/>
@@ -11942,7 +11949,7 @@
         </w:tc>
         <w:tc>
           <w:tcPr>
-            <w:tcW w:w="2790" w:type="dxa"/>
+            <w:tcW w:w="3054" w:type="dxa"/>
             <w:tcBorders>
               <w:top w:val="nil"/>
               <w:left w:val="nil"/>
@@ -12061,7 +12068,7 @@
         </w:tc>
         <w:tc>
           <w:tcPr>
-            <w:tcW w:w="2135" w:type="dxa"/>
+            <w:tcW w:w="1871" w:type="dxa"/>
             <w:tcBorders>
               <w:top w:val="nil"/>
               <w:left w:val="nil"/>
@@ -12092,7 +12099,7 @@
         </w:tc>
         <w:tc>
           <w:tcPr>
-            <w:tcW w:w="2790" w:type="dxa"/>
+            <w:tcW w:w="3054" w:type="dxa"/>
             <w:tcBorders>
               <w:top w:val="nil"/>
               <w:left w:val="nil"/>
@@ -12204,7 +12211,7 @@
         </w:tc>
         <w:tc>
           <w:tcPr>
-            <w:tcW w:w="2135" w:type="dxa"/>
+            <w:tcW w:w="1871" w:type="dxa"/>
             <w:tcBorders>
               <w:top w:val="single" w:sz="4" w:space="0" w:color="auto"/>
               <w:left w:val="single" w:sz="4" w:space="0" w:color="auto"/>
@@ -12242,7 +12249,7 @@
         </w:tc>
         <w:tc>
           <w:tcPr>
-            <w:tcW w:w="2790" w:type="dxa"/>
+            <w:tcW w:w="3054" w:type="dxa"/>
             <w:tcBorders>
               <w:top w:val="single" w:sz="4" w:space="0" w:color="auto"/>
               <w:left w:val="single" w:sz="4" w:space="0" w:color="auto"/>
@@ -12550,6 +12557,4588 @@
         <w:t xml:space="preserve"> </w:t>
       </w:r>
     </w:p>
+    <w:p/>
+    <w:p>
+      <w:pPr>
+        <w:autoSpaceDE w:val="0"/>
+        <w:autoSpaceDN w:val="0"/>
+        <w:adjustRightInd w:val="0"/>
+        <w:spacing w:after="0" w:line="240" w:lineRule="auto"/>
+        <w:ind w:left="0" w:firstLine="0"/>
+        <w:jc w:val="left"/>
+        <w:rPr>
+          <w:rFonts w:ascii="Consolas" w:eastAsiaTheme="minorHAnsi" w:hAnsi="Consolas" w:cs="Consolas"/>
+          <w:szCs w:val="26"/>
+        </w:rPr>
+      </w:pPr>
+      <w:r>
+        <w:rPr>
+          <w:rFonts w:ascii="Consolas" w:eastAsiaTheme="minorHAnsi" w:hAnsi="Consolas" w:cs="Consolas"/>
+          <w:color w:val="0000FF"/>
+          <w:szCs w:val="26"/>
+        </w:rPr>
+        <w:t>create</w:t>
+      </w:r>
+      <w:r>
+        <w:rPr>
+          <w:rFonts w:ascii="Consolas" w:eastAsiaTheme="minorHAnsi" w:hAnsi="Consolas" w:cs="Consolas"/>
+          <w:szCs w:val="26"/>
+        </w:rPr>
+        <w:t xml:space="preserve"> </w:t>
+      </w:r>
+      <w:r>
+        <w:rPr>
+          <w:rFonts w:ascii="Consolas" w:eastAsiaTheme="minorHAnsi" w:hAnsi="Consolas" w:cs="Consolas"/>
+          <w:color w:val="0000FF"/>
+          <w:szCs w:val="26"/>
+        </w:rPr>
+        <w:t>database</w:t>
+      </w:r>
+      <w:r>
+        <w:rPr>
+          <w:rFonts w:ascii="Consolas" w:eastAsiaTheme="minorHAnsi" w:hAnsi="Consolas" w:cs="Consolas"/>
+          <w:szCs w:val="26"/>
+        </w:rPr>
+        <w:t xml:space="preserve"> QUANLYGIAOHANG</w:t>
+      </w:r>
+    </w:p>
+    <w:p>
+      <w:pPr>
+        <w:autoSpaceDE w:val="0"/>
+        <w:autoSpaceDN w:val="0"/>
+        <w:adjustRightInd w:val="0"/>
+        <w:spacing w:after="0" w:line="240" w:lineRule="auto"/>
+        <w:ind w:left="0" w:firstLine="0"/>
+        <w:jc w:val="left"/>
+        <w:rPr>
+          <w:rFonts w:ascii="Consolas" w:eastAsiaTheme="minorHAnsi" w:hAnsi="Consolas" w:cs="Consolas"/>
+          <w:szCs w:val="26"/>
+        </w:rPr>
+      </w:pPr>
+      <w:r>
+        <w:rPr>
+          <w:rFonts w:ascii="Consolas" w:eastAsiaTheme="minorHAnsi" w:hAnsi="Consolas" w:cs="Consolas"/>
+          <w:color w:val="0000FF"/>
+          <w:szCs w:val="26"/>
+        </w:rPr>
+        <w:t>go</w:t>
+      </w:r>
+    </w:p>
+    <w:p>
+      <w:pPr>
+        <w:autoSpaceDE w:val="0"/>
+        <w:autoSpaceDN w:val="0"/>
+        <w:adjustRightInd w:val="0"/>
+        <w:spacing w:after="0" w:line="240" w:lineRule="auto"/>
+        <w:ind w:left="0" w:firstLine="0"/>
+        <w:jc w:val="left"/>
+        <w:rPr>
+          <w:rFonts w:ascii="Consolas" w:eastAsiaTheme="minorHAnsi" w:hAnsi="Consolas" w:cs="Consolas"/>
+          <w:szCs w:val="26"/>
+        </w:rPr>
+      </w:pPr>
+      <w:r>
+        <w:rPr>
+          <w:rFonts w:ascii="Consolas" w:eastAsiaTheme="minorHAnsi" w:hAnsi="Consolas" w:cs="Consolas"/>
+          <w:color w:val="0000FF"/>
+          <w:szCs w:val="26"/>
+        </w:rPr>
+        <w:t>use</w:t>
+      </w:r>
+      <w:r>
+        <w:rPr>
+          <w:rFonts w:ascii="Consolas" w:eastAsiaTheme="minorHAnsi" w:hAnsi="Consolas" w:cs="Consolas"/>
+          <w:szCs w:val="26"/>
+        </w:rPr>
+        <w:t xml:space="preserve"> QUANLYGIAOHANG</w:t>
+      </w:r>
+    </w:p>
+    <w:p>
+      <w:pPr>
+        <w:autoSpaceDE w:val="0"/>
+        <w:autoSpaceDN w:val="0"/>
+        <w:adjustRightInd w:val="0"/>
+        <w:spacing w:after="0" w:line="240" w:lineRule="auto"/>
+        <w:ind w:left="0" w:firstLine="0"/>
+        <w:jc w:val="left"/>
+        <w:rPr>
+          <w:rFonts w:ascii="Consolas" w:eastAsiaTheme="minorHAnsi" w:hAnsi="Consolas" w:cs="Consolas"/>
+          <w:szCs w:val="26"/>
+        </w:rPr>
+      </w:pPr>
+      <w:r>
+        <w:rPr>
+          <w:rFonts w:ascii="Consolas" w:eastAsiaTheme="minorHAnsi" w:hAnsi="Consolas" w:cs="Consolas"/>
+          <w:color w:val="0000FF"/>
+          <w:szCs w:val="26"/>
+        </w:rPr>
+        <w:t>create</w:t>
+      </w:r>
+      <w:r>
+        <w:rPr>
+          <w:rFonts w:ascii="Consolas" w:eastAsiaTheme="minorHAnsi" w:hAnsi="Consolas" w:cs="Consolas"/>
+          <w:szCs w:val="26"/>
+        </w:rPr>
+        <w:t xml:space="preserve"> </w:t>
+      </w:r>
+      <w:r>
+        <w:rPr>
+          <w:rFonts w:ascii="Consolas" w:eastAsiaTheme="minorHAnsi" w:hAnsi="Consolas" w:cs="Consolas"/>
+          <w:color w:val="0000FF"/>
+          <w:szCs w:val="26"/>
+        </w:rPr>
+        <w:t>table</w:t>
+      </w:r>
+      <w:r>
+        <w:rPr>
+          <w:rFonts w:ascii="Consolas" w:eastAsiaTheme="minorHAnsi" w:hAnsi="Consolas" w:cs="Consolas"/>
+          <w:szCs w:val="26"/>
+        </w:rPr>
+        <w:t xml:space="preserve"> KHACHHANG</w:t>
+      </w:r>
+    </w:p>
+    <w:p>
+      <w:pPr>
+        <w:autoSpaceDE w:val="0"/>
+        <w:autoSpaceDN w:val="0"/>
+        <w:adjustRightInd w:val="0"/>
+        <w:spacing w:after="0" w:line="240" w:lineRule="auto"/>
+        <w:ind w:left="0" w:firstLine="0"/>
+        <w:jc w:val="left"/>
+        <w:rPr>
+          <w:rFonts w:ascii="Consolas" w:eastAsiaTheme="minorHAnsi" w:hAnsi="Consolas" w:cs="Consolas"/>
+          <w:szCs w:val="26"/>
+        </w:rPr>
+      </w:pPr>
+      <w:r>
+        <w:rPr>
+          <w:rFonts w:ascii="Consolas" w:eastAsiaTheme="minorHAnsi" w:hAnsi="Consolas" w:cs="Consolas"/>
+          <w:color w:val="808080"/>
+          <w:szCs w:val="26"/>
+        </w:rPr>
+        <w:t>(</w:t>
+      </w:r>
+    </w:p>
+    <w:p>
+      <w:pPr>
+        <w:autoSpaceDE w:val="0"/>
+        <w:autoSpaceDN w:val="0"/>
+        <w:adjustRightInd w:val="0"/>
+        <w:spacing w:after="0" w:line="240" w:lineRule="auto"/>
+        <w:ind w:left="0" w:firstLine="0"/>
+        <w:jc w:val="left"/>
+        <w:rPr>
+          <w:rFonts w:ascii="Consolas" w:eastAsiaTheme="minorHAnsi" w:hAnsi="Consolas" w:cs="Consolas"/>
+          <w:szCs w:val="26"/>
+        </w:rPr>
+      </w:pPr>
+      <w:r>
+        <w:rPr>
+          <w:rFonts w:ascii="Consolas" w:eastAsiaTheme="minorHAnsi" w:hAnsi="Consolas" w:cs="Consolas"/>
+          <w:szCs w:val="26"/>
+        </w:rPr>
+        <w:tab/>
+      </w:r>
+      <w:proofErr w:type="spellStart"/>
+      <w:r>
+        <w:rPr>
+          <w:rFonts w:ascii="Consolas" w:eastAsiaTheme="minorHAnsi" w:hAnsi="Consolas" w:cs="Consolas"/>
+          <w:szCs w:val="26"/>
+        </w:rPr>
+        <w:t>makhachhang</w:t>
+      </w:r>
+      <w:proofErr w:type="spellEnd"/>
+      <w:r>
+        <w:rPr>
+          <w:rFonts w:ascii="Consolas" w:eastAsiaTheme="minorHAnsi" w:hAnsi="Consolas" w:cs="Consolas"/>
+          <w:szCs w:val="26"/>
+        </w:rPr>
+        <w:t xml:space="preserve"> </w:t>
+      </w:r>
+      <w:r>
+        <w:rPr>
+          <w:rFonts w:ascii="Consolas" w:eastAsiaTheme="minorHAnsi" w:hAnsi="Consolas" w:cs="Consolas"/>
+          <w:color w:val="0000FF"/>
+          <w:szCs w:val="26"/>
+        </w:rPr>
+        <w:t>char</w:t>
+      </w:r>
+      <w:r>
+        <w:rPr>
+          <w:rFonts w:ascii="Consolas" w:eastAsiaTheme="minorHAnsi" w:hAnsi="Consolas" w:cs="Consolas"/>
+          <w:color w:val="808080"/>
+          <w:szCs w:val="26"/>
+        </w:rPr>
+        <w:t>(</w:t>
+      </w:r>
+      <w:r>
+        <w:rPr>
+          <w:rFonts w:ascii="Consolas" w:eastAsiaTheme="minorHAnsi" w:hAnsi="Consolas" w:cs="Consolas"/>
+          <w:szCs w:val="26"/>
+        </w:rPr>
+        <w:t>10</w:t>
+      </w:r>
+      <w:r>
+        <w:rPr>
+          <w:rFonts w:ascii="Consolas" w:eastAsiaTheme="minorHAnsi" w:hAnsi="Consolas" w:cs="Consolas"/>
+          <w:color w:val="808080"/>
+          <w:szCs w:val="26"/>
+        </w:rPr>
+        <w:t>)</w:t>
+      </w:r>
+      <w:r>
+        <w:rPr>
+          <w:rFonts w:ascii="Consolas" w:eastAsiaTheme="minorHAnsi" w:hAnsi="Consolas" w:cs="Consolas"/>
+          <w:szCs w:val="26"/>
+        </w:rPr>
+        <w:t xml:space="preserve"> </w:t>
+      </w:r>
+      <w:r>
+        <w:rPr>
+          <w:rFonts w:ascii="Consolas" w:eastAsiaTheme="minorHAnsi" w:hAnsi="Consolas" w:cs="Consolas"/>
+          <w:color w:val="0000FF"/>
+          <w:szCs w:val="26"/>
+        </w:rPr>
+        <w:t>primary</w:t>
+      </w:r>
+      <w:r>
+        <w:rPr>
+          <w:rFonts w:ascii="Consolas" w:eastAsiaTheme="minorHAnsi" w:hAnsi="Consolas" w:cs="Consolas"/>
+          <w:szCs w:val="26"/>
+        </w:rPr>
+        <w:t xml:space="preserve"> </w:t>
+      </w:r>
+      <w:r>
+        <w:rPr>
+          <w:rFonts w:ascii="Consolas" w:eastAsiaTheme="minorHAnsi" w:hAnsi="Consolas" w:cs="Consolas"/>
+          <w:color w:val="0000FF"/>
+          <w:szCs w:val="26"/>
+        </w:rPr>
+        <w:t>key</w:t>
+      </w:r>
+      <w:r>
+        <w:rPr>
+          <w:rFonts w:ascii="Consolas" w:eastAsiaTheme="minorHAnsi" w:hAnsi="Consolas" w:cs="Consolas"/>
+          <w:color w:val="808080"/>
+          <w:szCs w:val="26"/>
+        </w:rPr>
+        <w:t>,</w:t>
+      </w:r>
+    </w:p>
+    <w:p>
+      <w:pPr>
+        <w:autoSpaceDE w:val="0"/>
+        <w:autoSpaceDN w:val="0"/>
+        <w:adjustRightInd w:val="0"/>
+        <w:spacing w:after="0" w:line="240" w:lineRule="auto"/>
+        <w:ind w:left="0" w:firstLine="0"/>
+        <w:jc w:val="left"/>
+        <w:rPr>
+          <w:rFonts w:ascii="Consolas" w:eastAsiaTheme="minorHAnsi" w:hAnsi="Consolas" w:cs="Consolas"/>
+          <w:szCs w:val="26"/>
+        </w:rPr>
+      </w:pPr>
+      <w:r>
+        <w:rPr>
+          <w:rFonts w:ascii="Consolas" w:eastAsiaTheme="minorHAnsi" w:hAnsi="Consolas" w:cs="Consolas"/>
+          <w:szCs w:val="26"/>
+        </w:rPr>
+        <w:tab/>
+      </w:r>
+      <w:proofErr w:type="spellStart"/>
+      <w:r>
+        <w:rPr>
+          <w:rFonts w:ascii="Consolas" w:eastAsiaTheme="minorHAnsi" w:hAnsi="Consolas" w:cs="Consolas"/>
+          <w:szCs w:val="26"/>
+        </w:rPr>
+        <w:t>tencongty</w:t>
+      </w:r>
+      <w:proofErr w:type="spellEnd"/>
+      <w:r>
+        <w:rPr>
+          <w:rFonts w:ascii="Consolas" w:eastAsiaTheme="minorHAnsi" w:hAnsi="Consolas" w:cs="Consolas"/>
+          <w:szCs w:val="26"/>
+        </w:rPr>
+        <w:t xml:space="preserve"> </w:t>
+      </w:r>
+      <w:proofErr w:type="spellStart"/>
+      <w:r>
+        <w:rPr>
+          <w:rFonts w:ascii="Consolas" w:eastAsiaTheme="minorHAnsi" w:hAnsi="Consolas" w:cs="Consolas"/>
+          <w:color w:val="0000FF"/>
+          <w:szCs w:val="26"/>
+        </w:rPr>
+        <w:t>nvarchar</w:t>
+      </w:r>
+      <w:proofErr w:type="spellEnd"/>
+      <w:r>
+        <w:rPr>
+          <w:rFonts w:ascii="Consolas" w:eastAsiaTheme="minorHAnsi" w:hAnsi="Consolas" w:cs="Consolas"/>
+          <w:color w:val="808080"/>
+          <w:szCs w:val="26"/>
+        </w:rPr>
+        <w:t>(</w:t>
+      </w:r>
+      <w:r>
+        <w:rPr>
+          <w:rFonts w:ascii="Consolas" w:eastAsiaTheme="minorHAnsi" w:hAnsi="Consolas" w:cs="Consolas"/>
+          <w:szCs w:val="26"/>
+        </w:rPr>
+        <w:t>100</w:t>
+      </w:r>
+      <w:r>
+        <w:rPr>
+          <w:rFonts w:ascii="Consolas" w:eastAsiaTheme="minorHAnsi" w:hAnsi="Consolas" w:cs="Consolas"/>
+          <w:color w:val="808080"/>
+          <w:szCs w:val="26"/>
+        </w:rPr>
+        <w:t>),</w:t>
+      </w:r>
+    </w:p>
+    <w:p>
+      <w:pPr>
+        <w:autoSpaceDE w:val="0"/>
+        <w:autoSpaceDN w:val="0"/>
+        <w:adjustRightInd w:val="0"/>
+        <w:spacing w:after="0" w:line="240" w:lineRule="auto"/>
+        <w:ind w:left="0" w:firstLine="0"/>
+        <w:jc w:val="left"/>
+        <w:rPr>
+          <w:rFonts w:ascii="Consolas" w:eastAsiaTheme="minorHAnsi" w:hAnsi="Consolas" w:cs="Consolas"/>
+          <w:szCs w:val="26"/>
+        </w:rPr>
+      </w:pPr>
+      <w:r>
+        <w:rPr>
+          <w:rFonts w:ascii="Consolas" w:eastAsiaTheme="minorHAnsi" w:hAnsi="Consolas" w:cs="Consolas"/>
+          <w:szCs w:val="26"/>
+        </w:rPr>
+        <w:tab/>
+      </w:r>
+      <w:proofErr w:type="spellStart"/>
+      <w:r>
+        <w:rPr>
+          <w:rFonts w:ascii="Consolas" w:eastAsiaTheme="minorHAnsi" w:hAnsi="Consolas" w:cs="Consolas"/>
+          <w:szCs w:val="26"/>
+        </w:rPr>
+        <w:t>tengiaodich</w:t>
+      </w:r>
+      <w:proofErr w:type="spellEnd"/>
+      <w:r>
+        <w:rPr>
+          <w:rFonts w:ascii="Consolas" w:eastAsiaTheme="minorHAnsi" w:hAnsi="Consolas" w:cs="Consolas"/>
+          <w:szCs w:val="26"/>
+        </w:rPr>
+        <w:t xml:space="preserve"> </w:t>
+      </w:r>
+      <w:proofErr w:type="spellStart"/>
+      <w:r>
+        <w:rPr>
+          <w:rFonts w:ascii="Consolas" w:eastAsiaTheme="minorHAnsi" w:hAnsi="Consolas" w:cs="Consolas"/>
+          <w:color w:val="0000FF"/>
+          <w:szCs w:val="26"/>
+        </w:rPr>
+        <w:t>nvarchar</w:t>
+      </w:r>
+      <w:proofErr w:type="spellEnd"/>
+      <w:r>
+        <w:rPr>
+          <w:rFonts w:ascii="Consolas" w:eastAsiaTheme="minorHAnsi" w:hAnsi="Consolas" w:cs="Consolas"/>
+          <w:color w:val="808080"/>
+          <w:szCs w:val="26"/>
+        </w:rPr>
+        <w:t>(</w:t>
+      </w:r>
+      <w:r>
+        <w:rPr>
+          <w:rFonts w:ascii="Consolas" w:eastAsiaTheme="minorHAnsi" w:hAnsi="Consolas" w:cs="Consolas"/>
+          <w:szCs w:val="26"/>
+        </w:rPr>
+        <w:t>50</w:t>
+      </w:r>
+      <w:r>
+        <w:rPr>
+          <w:rFonts w:ascii="Consolas" w:eastAsiaTheme="minorHAnsi" w:hAnsi="Consolas" w:cs="Consolas"/>
+          <w:color w:val="808080"/>
+          <w:szCs w:val="26"/>
+        </w:rPr>
+        <w:t>),</w:t>
+      </w:r>
+    </w:p>
+    <w:p>
+      <w:pPr>
+        <w:autoSpaceDE w:val="0"/>
+        <w:autoSpaceDN w:val="0"/>
+        <w:adjustRightInd w:val="0"/>
+        <w:spacing w:after="0" w:line="240" w:lineRule="auto"/>
+        <w:ind w:left="0" w:firstLine="0"/>
+        <w:jc w:val="left"/>
+        <w:rPr>
+          <w:rFonts w:ascii="Consolas" w:eastAsiaTheme="minorHAnsi" w:hAnsi="Consolas" w:cs="Consolas"/>
+          <w:szCs w:val="26"/>
+        </w:rPr>
+      </w:pPr>
+      <w:r>
+        <w:rPr>
+          <w:rFonts w:ascii="Consolas" w:eastAsiaTheme="minorHAnsi" w:hAnsi="Consolas" w:cs="Consolas"/>
+          <w:szCs w:val="26"/>
+        </w:rPr>
+        <w:tab/>
+      </w:r>
+      <w:proofErr w:type="spellStart"/>
+      <w:r>
+        <w:rPr>
+          <w:rFonts w:ascii="Consolas" w:eastAsiaTheme="minorHAnsi" w:hAnsi="Consolas" w:cs="Consolas"/>
+          <w:szCs w:val="26"/>
+        </w:rPr>
+        <w:t>diachi</w:t>
+      </w:r>
+      <w:proofErr w:type="spellEnd"/>
+      <w:r>
+        <w:rPr>
+          <w:rFonts w:ascii="Consolas" w:eastAsiaTheme="minorHAnsi" w:hAnsi="Consolas" w:cs="Consolas"/>
+          <w:szCs w:val="26"/>
+        </w:rPr>
+        <w:t xml:space="preserve"> </w:t>
+      </w:r>
+      <w:proofErr w:type="spellStart"/>
+      <w:r>
+        <w:rPr>
+          <w:rFonts w:ascii="Consolas" w:eastAsiaTheme="minorHAnsi" w:hAnsi="Consolas" w:cs="Consolas"/>
+          <w:color w:val="0000FF"/>
+          <w:szCs w:val="26"/>
+        </w:rPr>
+        <w:t>nvarchar</w:t>
+      </w:r>
+      <w:proofErr w:type="spellEnd"/>
+      <w:r>
+        <w:rPr>
+          <w:rFonts w:ascii="Consolas" w:eastAsiaTheme="minorHAnsi" w:hAnsi="Consolas" w:cs="Consolas"/>
+          <w:color w:val="808080"/>
+          <w:szCs w:val="26"/>
+        </w:rPr>
+        <w:t>(</w:t>
+      </w:r>
+      <w:r>
+        <w:rPr>
+          <w:rFonts w:ascii="Consolas" w:eastAsiaTheme="minorHAnsi" w:hAnsi="Consolas" w:cs="Consolas"/>
+          <w:szCs w:val="26"/>
+        </w:rPr>
+        <w:t>100</w:t>
+      </w:r>
+      <w:r>
+        <w:rPr>
+          <w:rFonts w:ascii="Consolas" w:eastAsiaTheme="minorHAnsi" w:hAnsi="Consolas" w:cs="Consolas"/>
+          <w:color w:val="808080"/>
+          <w:szCs w:val="26"/>
+        </w:rPr>
+        <w:t>),</w:t>
+      </w:r>
+    </w:p>
+    <w:p>
+      <w:pPr>
+        <w:autoSpaceDE w:val="0"/>
+        <w:autoSpaceDN w:val="0"/>
+        <w:adjustRightInd w:val="0"/>
+        <w:spacing w:after="0" w:line="240" w:lineRule="auto"/>
+        <w:ind w:left="0" w:firstLine="0"/>
+        <w:jc w:val="left"/>
+        <w:rPr>
+          <w:rFonts w:ascii="Consolas" w:eastAsiaTheme="minorHAnsi" w:hAnsi="Consolas" w:cs="Consolas"/>
+          <w:szCs w:val="26"/>
+        </w:rPr>
+      </w:pPr>
+      <w:r>
+        <w:rPr>
+          <w:rFonts w:ascii="Consolas" w:eastAsiaTheme="minorHAnsi" w:hAnsi="Consolas" w:cs="Consolas"/>
+          <w:szCs w:val="26"/>
+        </w:rPr>
+        <w:tab/>
+        <w:t xml:space="preserve">email </w:t>
+      </w:r>
+      <w:r>
+        <w:rPr>
+          <w:rFonts w:ascii="Consolas" w:eastAsiaTheme="minorHAnsi" w:hAnsi="Consolas" w:cs="Consolas"/>
+          <w:color w:val="0000FF"/>
+          <w:szCs w:val="26"/>
+        </w:rPr>
+        <w:t>varchar</w:t>
+      </w:r>
+      <w:r>
+        <w:rPr>
+          <w:rFonts w:ascii="Consolas" w:eastAsiaTheme="minorHAnsi" w:hAnsi="Consolas" w:cs="Consolas"/>
+          <w:color w:val="808080"/>
+          <w:szCs w:val="26"/>
+        </w:rPr>
+        <w:t>(</w:t>
+      </w:r>
+      <w:r>
+        <w:rPr>
+          <w:rFonts w:ascii="Consolas" w:eastAsiaTheme="minorHAnsi" w:hAnsi="Consolas" w:cs="Consolas"/>
+          <w:szCs w:val="26"/>
+        </w:rPr>
+        <w:t>50</w:t>
+      </w:r>
+      <w:r>
+        <w:rPr>
+          <w:rFonts w:ascii="Consolas" w:eastAsiaTheme="minorHAnsi" w:hAnsi="Consolas" w:cs="Consolas"/>
+          <w:color w:val="808080"/>
+          <w:szCs w:val="26"/>
+        </w:rPr>
+        <w:t>)</w:t>
+      </w:r>
+      <w:r>
+        <w:rPr>
+          <w:rFonts w:ascii="Consolas" w:eastAsiaTheme="minorHAnsi" w:hAnsi="Consolas" w:cs="Consolas"/>
+          <w:szCs w:val="26"/>
+        </w:rPr>
+        <w:t xml:space="preserve"> </w:t>
+      </w:r>
+      <w:r>
+        <w:rPr>
+          <w:rFonts w:ascii="Consolas" w:eastAsiaTheme="minorHAnsi" w:hAnsi="Consolas" w:cs="Consolas"/>
+          <w:color w:val="0000FF"/>
+          <w:szCs w:val="26"/>
+        </w:rPr>
+        <w:t>unique</w:t>
+      </w:r>
+      <w:r>
+        <w:rPr>
+          <w:rFonts w:ascii="Consolas" w:eastAsiaTheme="minorHAnsi" w:hAnsi="Consolas" w:cs="Consolas"/>
+          <w:color w:val="808080"/>
+          <w:szCs w:val="26"/>
+        </w:rPr>
+        <w:t>,</w:t>
+      </w:r>
+    </w:p>
+    <w:p>
+      <w:pPr>
+        <w:autoSpaceDE w:val="0"/>
+        <w:autoSpaceDN w:val="0"/>
+        <w:adjustRightInd w:val="0"/>
+        <w:spacing w:after="0" w:line="240" w:lineRule="auto"/>
+        <w:ind w:left="0" w:firstLine="0"/>
+        <w:jc w:val="left"/>
+        <w:rPr>
+          <w:rFonts w:ascii="Consolas" w:eastAsiaTheme="minorHAnsi" w:hAnsi="Consolas" w:cs="Consolas"/>
+          <w:szCs w:val="26"/>
+        </w:rPr>
+      </w:pPr>
+      <w:r>
+        <w:rPr>
+          <w:rFonts w:ascii="Consolas" w:eastAsiaTheme="minorHAnsi" w:hAnsi="Consolas" w:cs="Consolas"/>
+          <w:szCs w:val="26"/>
+        </w:rPr>
+        <w:tab/>
+      </w:r>
+      <w:proofErr w:type="spellStart"/>
+      <w:r>
+        <w:rPr>
+          <w:rFonts w:ascii="Consolas" w:eastAsiaTheme="minorHAnsi" w:hAnsi="Consolas" w:cs="Consolas"/>
+          <w:szCs w:val="26"/>
+        </w:rPr>
+        <w:t>dienthoai</w:t>
+      </w:r>
+      <w:proofErr w:type="spellEnd"/>
+      <w:r>
+        <w:rPr>
+          <w:rFonts w:ascii="Consolas" w:eastAsiaTheme="minorHAnsi" w:hAnsi="Consolas" w:cs="Consolas"/>
+          <w:szCs w:val="26"/>
+        </w:rPr>
+        <w:t xml:space="preserve"> </w:t>
+      </w:r>
+      <w:r>
+        <w:rPr>
+          <w:rFonts w:ascii="Consolas" w:eastAsiaTheme="minorHAnsi" w:hAnsi="Consolas" w:cs="Consolas"/>
+          <w:color w:val="0000FF"/>
+          <w:szCs w:val="26"/>
+        </w:rPr>
+        <w:t>varchar</w:t>
+      </w:r>
+      <w:r>
+        <w:rPr>
+          <w:rFonts w:ascii="Consolas" w:eastAsiaTheme="minorHAnsi" w:hAnsi="Consolas" w:cs="Consolas"/>
+          <w:color w:val="808080"/>
+          <w:szCs w:val="26"/>
+        </w:rPr>
+        <w:t>(</w:t>
+      </w:r>
+      <w:r>
+        <w:rPr>
+          <w:rFonts w:ascii="Consolas" w:eastAsiaTheme="minorHAnsi" w:hAnsi="Consolas" w:cs="Consolas"/>
+          <w:szCs w:val="26"/>
+        </w:rPr>
+        <w:t>11</w:t>
+      </w:r>
+      <w:r>
+        <w:rPr>
+          <w:rFonts w:ascii="Consolas" w:eastAsiaTheme="minorHAnsi" w:hAnsi="Consolas" w:cs="Consolas"/>
+          <w:color w:val="808080"/>
+          <w:szCs w:val="26"/>
+        </w:rPr>
+        <w:t>)</w:t>
+      </w:r>
+      <w:r>
+        <w:rPr>
+          <w:rFonts w:ascii="Consolas" w:eastAsiaTheme="minorHAnsi" w:hAnsi="Consolas" w:cs="Consolas"/>
+          <w:szCs w:val="26"/>
+        </w:rPr>
+        <w:t xml:space="preserve"> </w:t>
+      </w:r>
+      <w:r>
+        <w:rPr>
+          <w:rFonts w:ascii="Consolas" w:eastAsiaTheme="minorHAnsi" w:hAnsi="Consolas" w:cs="Consolas"/>
+          <w:color w:val="0000FF"/>
+          <w:szCs w:val="26"/>
+        </w:rPr>
+        <w:t>unique</w:t>
+      </w:r>
+      <w:r>
+        <w:rPr>
+          <w:rFonts w:ascii="Consolas" w:eastAsiaTheme="minorHAnsi" w:hAnsi="Consolas" w:cs="Consolas"/>
+          <w:color w:val="808080"/>
+          <w:szCs w:val="26"/>
+        </w:rPr>
+        <w:t>,</w:t>
+      </w:r>
+    </w:p>
+    <w:p>
+      <w:pPr>
+        <w:autoSpaceDE w:val="0"/>
+        <w:autoSpaceDN w:val="0"/>
+        <w:adjustRightInd w:val="0"/>
+        <w:spacing w:after="0" w:line="240" w:lineRule="auto"/>
+        <w:ind w:left="0" w:firstLine="0"/>
+        <w:jc w:val="left"/>
+        <w:rPr>
+          <w:rFonts w:ascii="Consolas" w:eastAsiaTheme="minorHAnsi" w:hAnsi="Consolas" w:cs="Consolas"/>
+          <w:szCs w:val="26"/>
+        </w:rPr>
+      </w:pPr>
+      <w:r>
+        <w:rPr>
+          <w:rFonts w:ascii="Consolas" w:eastAsiaTheme="minorHAnsi" w:hAnsi="Consolas" w:cs="Consolas"/>
+          <w:szCs w:val="26"/>
+        </w:rPr>
+        <w:tab/>
+        <w:t xml:space="preserve">fax </w:t>
+      </w:r>
+      <w:r>
+        <w:rPr>
+          <w:rFonts w:ascii="Consolas" w:eastAsiaTheme="minorHAnsi" w:hAnsi="Consolas" w:cs="Consolas"/>
+          <w:color w:val="0000FF"/>
+          <w:szCs w:val="26"/>
+        </w:rPr>
+        <w:t>varchar</w:t>
+      </w:r>
+      <w:r>
+        <w:rPr>
+          <w:rFonts w:ascii="Consolas" w:eastAsiaTheme="minorHAnsi" w:hAnsi="Consolas" w:cs="Consolas"/>
+          <w:color w:val="808080"/>
+          <w:szCs w:val="26"/>
+        </w:rPr>
+        <w:t>(</w:t>
+      </w:r>
+      <w:r>
+        <w:rPr>
+          <w:rFonts w:ascii="Consolas" w:eastAsiaTheme="minorHAnsi" w:hAnsi="Consolas" w:cs="Consolas"/>
+          <w:szCs w:val="26"/>
+        </w:rPr>
+        <w:t>11</w:t>
+      </w:r>
+      <w:r>
+        <w:rPr>
+          <w:rFonts w:ascii="Consolas" w:eastAsiaTheme="minorHAnsi" w:hAnsi="Consolas" w:cs="Consolas"/>
+          <w:color w:val="808080"/>
+          <w:szCs w:val="26"/>
+        </w:rPr>
+        <w:t>)</w:t>
+      </w:r>
+      <w:r>
+        <w:rPr>
+          <w:rFonts w:ascii="Consolas" w:eastAsiaTheme="minorHAnsi" w:hAnsi="Consolas" w:cs="Consolas"/>
+          <w:szCs w:val="26"/>
+        </w:rPr>
+        <w:t xml:space="preserve"> </w:t>
+      </w:r>
+      <w:r>
+        <w:rPr>
+          <w:rFonts w:ascii="Consolas" w:eastAsiaTheme="minorHAnsi" w:hAnsi="Consolas" w:cs="Consolas"/>
+          <w:color w:val="0000FF"/>
+          <w:szCs w:val="26"/>
+        </w:rPr>
+        <w:t>unique</w:t>
+      </w:r>
+    </w:p>
+    <w:p>
+      <w:pPr>
+        <w:autoSpaceDE w:val="0"/>
+        <w:autoSpaceDN w:val="0"/>
+        <w:adjustRightInd w:val="0"/>
+        <w:spacing w:after="0" w:line="240" w:lineRule="auto"/>
+        <w:ind w:left="0" w:firstLine="0"/>
+        <w:jc w:val="left"/>
+        <w:rPr>
+          <w:rFonts w:ascii="Consolas" w:eastAsiaTheme="minorHAnsi" w:hAnsi="Consolas" w:cs="Consolas"/>
+          <w:szCs w:val="26"/>
+        </w:rPr>
+      </w:pPr>
+      <w:r>
+        <w:rPr>
+          <w:rFonts w:ascii="Consolas" w:eastAsiaTheme="minorHAnsi" w:hAnsi="Consolas" w:cs="Consolas"/>
+          <w:color w:val="808080"/>
+          <w:szCs w:val="26"/>
+        </w:rPr>
+        <w:t>)</w:t>
+      </w:r>
+    </w:p>
+    <w:p>
+      <w:pPr>
+        <w:autoSpaceDE w:val="0"/>
+        <w:autoSpaceDN w:val="0"/>
+        <w:adjustRightInd w:val="0"/>
+        <w:spacing w:after="0" w:line="240" w:lineRule="auto"/>
+        <w:ind w:left="0" w:firstLine="0"/>
+        <w:jc w:val="left"/>
+        <w:rPr>
+          <w:rFonts w:ascii="Consolas" w:eastAsiaTheme="minorHAnsi" w:hAnsi="Consolas" w:cs="Consolas"/>
+          <w:szCs w:val="26"/>
+        </w:rPr>
+      </w:pPr>
+      <w:r>
+        <w:rPr>
+          <w:rFonts w:ascii="Consolas" w:eastAsiaTheme="minorHAnsi" w:hAnsi="Consolas" w:cs="Consolas"/>
+          <w:color w:val="0000FF"/>
+          <w:szCs w:val="26"/>
+        </w:rPr>
+        <w:lastRenderedPageBreak/>
+        <w:t>create</w:t>
+      </w:r>
+      <w:r>
+        <w:rPr>
+          <w:rFonts w:ascii="Consolas" w:eastAsiaTheme="minorHAnsi" w:hAnsi="Consolas" w:cs="Consolas"/>
+          <w:szCs w:val="26"/>
+        </w:rPr>
+        <w:t xml:space="preserve"> </w:t>
+      </w:r>
+      <w:r>
+        <w:rPr>
+          <w:rFonts w:ascii="Consolas" w:eastAsiaTheme="minorHAnsi" w:hAnsi="Consolas" w:cs="Consolas"/>
+          <w:color w:val="0000FF"/>
+          <w:szCs w:val="26"/>
+        </w:rPr>
+        <w:t>table</w:t>
+      </w:r>
+      <w:r>
+        <w:rPr>
+          <w:rFonts w:ascii="Consolas" w:eastAsiaTheme="minorHAnsi" w:hAnsi="Consolas" w:cs="Consolas"/>
+          <w:szCs w:val="26"/>
+        </w:rPr>
+        <w:t xml:space="preserve"> NHANVIEN</w:t>
+      </w:r>
+    </w:p>
+    <w:p>
+      <w:pPr>
+        <w:autoSpaceDE w:val="0"/>
+        <w:autoSpaceDN w:val="0"/>
+        <w:adjustRightInd w:val="0"/>
+        <w:spacing w:after="0" w:line="240" w:lineRule="auto"/>
+        <w:ind w:left="0" w:firstLine="0"/>
+        <w:jc w:val="left"/>
+        <w:rPr>
+          <w:rFonts w:ascii="Consolas" w:eastAsiaTheme="minorHAnsi" w:hAnsi="Consolas" w:cs="Consolas"/>
+          <w:szCs w:val="26"/>
+        </w:rPr>
+      </w:pPr>
+      <w:r>
+        <w:rPr>
+          <w:rFonts w:ascii="Consolas" w:eastAsiaTheme="minorHAnsi" w:hAnsi="Consolas" w:cs="Consolas"/>
+          <w:color w:val="808080"/>
+          <w:szCs w:val="26"/>
+        </w:rPr>
+        <w:t>(</w:t>
+      </w:r>
+    </w:p>
+    <w:p>
+      <w:pPr>
+        <w:autoSpaceDE w:val="0"/>
+        <w:autoSpaceDN w:val="0"/>
+        <w:adjustRightInd w:val="0"/>
+        <w:spacing w:after="0" w:line="240" w:lineRule="auto"/>
+        <w:ind w:left="0" w:firstLine="0"/>
+        <w:jc w:val="left"/>
+        <w:rPr>
+          <w:rFonts w:ascii="Consolas" w:eastAsiaTheme="minorHAnsi" w:hAnsi="Consolas" w:cs="Consolas"/>
+          <w:szCs w:val="26"/>
+        </w:rPr>
+      </w:pPr>
+      <w:r>
+        <w:rPr>
+          <w:rFonts w:ascii="Consolas" w:eastAsiaTheme="minorHAnsi" w:hAnsi="Consolas" w:cs="Consolas"/>
+          <w:szCs w:val="26"/>
+        </w:rPr>
+        <w:tab/>
+      </w:r>
+      <w:proofErr w:type="spellStart"/>
+      <w:r>
+        <w:rPr>
+          <w:rFonts w:ascii="Consolas" w:eastAsiaTheme="minorHAnsi" w:hAnsi="Consolas" w:cs="Consolas"/>
+          <w:szCs w:val="26"/>
+        </w:rPr>
+        <w:t>manhanvien</w:t>
+      </w:r>
+      <w:proofErr w:type="spellEnd"/>
+      <w:r>
+        <w:rPr>
+          <w:rFonts w:ascii="Consolas" w:eastAsiaTheme="minorHAnsi" w:hAnsi="Consolas" w:cs="Consolas"/>
+          <w:szCs w:val="26"/>
+        </w:rPr>
+        <w:t xml:space="preserve"> </w:t>
+      </w:r>
+      <w:r>
+        <w:rPr>
+          <w:rFonts w:ascii="Consolas" w:eastAsiaTheme="minorHAnsi" w:hAnsi="Consolas" w:cs="Consolas"/>
+          <w:color w:val="0000FF"/>
+          <w:szCs w:val="26"/>
+        </w:rPr>
+        <w:t>char</w:t>
+      </w:r>
+      <w:r>
+        <w:rPr>
+          <w:rFonts w:ascii="Consolas" w:eastAsiaTheme="minorHAnsi" w:hAnsi="Consolas" w:cs="Consolas"/>
+          <w:color w:val="808080"/>
+          <w:szCs w:val="26"/>
+        </w:rPr>
+        <w:t>(</w:t>
+      </w:r>
+      <w:r>
+        <w:rPr>
+          <w:rFonts w:ascii="Consolas" w:eastAsiaTheme="minorHAnsi" w:hAnsi="Consolas" w:cs="Consolas"/>
+          <w:szCs w:val="26"/>
+        </w:rPr>
+        <w:t>10</w:t>
+      </w:r>
+      <w:r>
+        <w:rPr>
+          <w:rFonts w:ascii="Consolas" w:eastAsiaTheme="minorHAnsi" w:hAnsi="Consolas" w:cs="Consolas"/>
+          <w:color w:val="808080"/>
+          <w:szCs w:val="26"/>
+        </w:rPr>
+        <w:t>)</w:t>
+      </w:r>
+      <w:r>
+        <w:rPr>
+          <w:rFonts w:ascii="Consolas" w:eastAsiaTheme="minorHAnsi" w:hAnsi="Consolas" w:cs="Consolas"/>
+          <w:szCs w:val="26"/>
+        </w:rPr>
+        <w:t xml:space="preserve"> </w:t>
+      </w:r>
+      <w:r>
+        <w:rPr>
+          <w:rFonts w:ascii="Consolas" w:eastAsiaTheme="minorHAnsi" w:hAnsi="Consolas" w:cs="Consolas"/>
+          <w:color w:val="0000FF"/>
+          <w:szCs w:val="26"/>
+        </w:rPr>
+        <w:t>primary</w:t>
+      </w:r>
+      <w:r>
+        <w:rPr>
+          <w:rFonts w:ascii="Consolas" w:eastAsiaTheme="minorHAnsi" w:hAnsi="Consolas" w:cs="Consolas"/>
+          <w:szCs w:val="26"/>
+        </w:rPr>
+        <w:t xml:space="preserve"> </w:t>
+      </w:r>
+      <w:r>
+        <w:rPr>
+          <w:rFonts w:ascii="Consolas" w:eastAsiaTheme="minorHAnsi" w:hAnsi="Consolas" w:cs="Consolas"/>
+          <w:color w:val="0000FF"/>
+          <w:szCs w:val="26"/>
+        </w:rPr>
+        <w:t>key</w:t>
+      </w:r>
+      <w:r>
+        <w:rPr>
+          <w:rFonts w:ascii="Consolas" w:eastAsiaTheme="minorHAnsi" w:hAnsi="Consolas" w:cs="Consolas"/>
+          <w:color w:val="808080"/>
+          <w:szCs w:val="26"/>
+        </w:rPr>
+        <w:t>,</w:t>
+      </w:r>
+    </w:p>
+    <w:p>
+      <w:pPr>
+        <w:autoSpaceDE w:val="0"/>
+        <w:autoSpaceDN w:val="0"/>
+        <w:adjustRightInd w:val="0"/>
+        <w:spacing w:after="0" w:line="240" w:lineRule="auto"/>
+        <w:ind w:left="0" w:firstLine="0"/>
+        <w:jc w:val="left"/>
+        <w:rPr>
+          <w:rFonts w:ascii="Consolas" w:eastAsiaTheme="minorHAnsi" w:hAnsi="Consolas" w:cs="Consolas"/>
+          <w:szCs w:val="26"/>
+        </w:rPr>
+      </w:pPr>
+      <w:r>
+        <w:rPr>
+          <w:rFonts w:ascii="Consolas" w:eastAsiaTheme="minorHAnsi" w:hAnsi="Consolas" w:cs="Consolas"/>
+          <w:szCs w:val="26"/>
+        </w:rPr>
+        <w:tab/>
+        <w:t xml:space="preserve">ho </w:t>
+      </w:r>
+      <w:proofErr w:type="spellStart"/>
+      <w:r>
+        <w:rPr>
+          <w:rFonts w:ascii="Consolas" w:eastAsiaTheme="minorHAnsi" w:hAnsi="Consolas" w:cs="Consolas"/>
+          <w:color w:val="0000FF"/>
+          <w:szCs w:val="26"/>
+        </w:rPr>
+        <w:t>nvarchar</w:t>
+      </w:r>
+      <w:proofErr w:type="spellEnd"/>
+      <w:r>
+        <w:rPr>
+          <w:rFonts w:ascii="Consolas" w:eastAsiaTheme="minorHAnsi" w:hAnsi="Consolas" w:cs="Consolas"/>
+          <w:color w:val="808080"/>
+          <w:szCs w:val="26"/>
+        </w:rPr>
+        <w:t>(</w:t>
+      </w:r>
+      <w:r>
+        <w:rPr>
+          <w:rFonts w:ascii="Consolas" w:eastAsiaTheme="minorHAnsi" w:hAnsi="Consolas" w:cs="Consolas"/>
+          <w:szCs w:val="26"/>
+        </w:rPr>
+        <w:t>10</w:t>
+      </w:r>
+      <w:r>
+        <w:rPr>
+          <w:rFonts w:ascii="Consolas" w:eastAsiaTheme="minorHAnsi" w:hAnsi="Consolas" w:cs="Consolas"/>
+          <w:color w:val="808080"/>
+          <w:szCs w:val="26"/>
+        </w:rPr>
+        <w:t>),</w:t>
+      </w:r>
+    </w:p>
+    <w:p>
+      <w:pPr>
+        <w:autoSpaceDE w:val="0"/>
+        <w:autoSpaceDN w:val="0"/>
+        <w:adjustRightInd w:val="0"/>
+        <w:spacing w:after="0" w:line="240" w:lineRule="auto"/>
+        <w:ind w:left="0" w:firstLine="0"/>
+        <w:jc w:val="left"/>
+        <w:rPr>
+          <w:rFonts w:ascii="Consolas" w:eastAsiaTheme="minorHAnsi" w:hAnsi="Consolas" w:cs="Consolas"/>
+          <w:szCs w:val="26"/>
+        </w:rPr>
+      </w:pPr>
+      <w:r>
+        <w:rPr>
+          <w:rFonts w:ascii="Consolas" w:eastAsiaTheme="minorHAnsi" w:hAnsi="Consolas" w:cs="Consolas"/>
+          <w:szCs w:val="26"/>
+        </w:rPr>
+        <w:tab/>
+        <w:t xml:space="preserve">ten </w:t>
+      </w:r>
+      <w:proofErr w:type="spellStart"/>
+      <w:r>
+        <w:rPr>
+          <w:rFonts w:ascii="Consolas" w:eastAsiaTheme="minorHAnsi" w:hAnsi="Consolas" w:cs="Consolas"/>
+          <w:color w:val="0000FF"/>
+          <w:szCs w:val="26"/>
+        </w:rPr>
+        <w:t>nvarchar</w:t>
+      </w:r>
+      <w:proofErr w:type="spellEnd"/>
+      <w:r>
+        <w:rPr>
+          <w:rFonts w:ascii="Consolas" w:eastAsiaTheme="minorHAnsi" w:hAnsi="Consolas" w:cs="Consolas"/>
+          <w:color w:val="808080"/>
+          <w:szCs w:val="26"/>
+        </w:rPr>
+        <w:t>(</w:t>
+      </w:r>
+      <w:r>
+        <w:rPr>
+          <w:rFonts w:ascii="Consolas" w:eastAsiaTheme="minorHAnsi" w:hAnsi="Consolas" w:cs="Consolas"/>
+          <w:szCs w:val="26"/>
+        </w:rPr>
+        <w:t>10</w:t>
+      </w:r>
+      <w:r>
+        <w:rPr>
+          <w:rFonts w:ascii="Consolas" w:eastAsiaTheme="minorHAnsi" w:hAnsi="Consolas" w:cs="Consolas"/>
+          <w:color w:val="808080"/>
+          <w:szCs w:val="26"/>
+        </w:rPr>
+        <w:t>),</w:t>
+      </w:r>
+    </w:p>
+    <w:p>
+      <w:pPr>
+        <w:autoSpaceDE w:val="0"/>
+        <w:autoSpaceDN w:val="0"/>
+        <w:adjustRightInd w:val="0"/>
+        <w:spacing w:after="0" w:line="240" w:lineRule="auto"/>
+        <w:ind w:left="0" w:firstLine="0"/>
+        <w:jc w:val="left"/>
+        <w:rPr>
+          <w:rFonts w:ascii="Consolas" w:eastAsiaTheme="minorHAnsi" w:hAnsi="Consolas" w:cs="Consolas"/>
+          <w:szCs w:val="26"/>
+        </w:rPr>
+      </w:pPr>
+      <w:r>
+        <w:rPr>
+          <w:rFonts w:ascii="Consolas" w:eastAsiaTheme="minorHAnsi" w:hAnsi="Consolas" w:cs="Consolas"/>
+          <w:szCs w:val="26"/>
+        </w:rPr>
+        <w:tab/>
+      </w:r>
+      <w:proofErr w:type="spellStart"/>
+      <w:r>
+        <w:rPr>
+          <w:rFonts w:ascii="Consolas" w:eastAsiaTheme="minorHAnsi" w:hAnsi="Consolas" w:cs="Consolas"/>
+          <w:szCs w:val="26"/>
+        </w:rPr>
+        <w:t>ngaysinh</w:t>
+      </w:r>
+      <w:proofErr w:type="spellEnd"/>
+      <w:r>
+        <w:rPr>
+          <w:rFonts w:ascii="Consolas" w:eastAsiaTheme="minorHAnsi" w:hAnsi="Consolas" w:cs="Consolas"/>
+          <w:szCs w:val="26"/>
+        </w:rPr>
+        <w:t xml:space="preserve"> </w:t>
+      </w:r>
+      <w:r>
+        <w:rPr>
+          <w:rFonts w:ascii="Consolas" w:eastAsiaTheme="minorHAnsi" w:hAnsi="Consolas" w:cs="Consolas"/>
+          <w:color w:val="0000FF"/>
+          <w:szCs w:val="26"/>
+        </w:rPr>
+        <w:t>date</w:t>
+      </w:r>
+      <w:r>
+        <w:rPr>
+          <w:rFonts w:ascii="Consolas" w:eastAsiaTheme="minorHAnsi" w:hAnsi="Consolas" w:cs="Consolas"/>
+          <w:color w:val="808080"/>
+          <w:szCs w:val="26"/>
+        </w:rPr>
+        <w:t>,</w:t>
+      </w:r>
+    </w:p>
+    <w:p>
+      <w:pPr>
+        <w:autoSpaceDE w:val="0"/>
+        <w:autoSpaceDN w:val="0"/>
+        <w:adjustRightInd w:val="0"/>
+        <w:spacing w:after="0" w:line="240" w:lineRule="auto"/>
+        <w:ind w:left="0" w:firstLine="0"/>
+        <w:jc w:val="left"/>
+        <w:rPr>
+          <w:rFonts w:ascii="Consolas" w:eastAsiaTheme="minorHAnsi" w:hAnsi="Consolas" w:cs="Consolas"/>
+          <w:szCs w:val="26"/>
+        </w:rPr>
+      </w:pPr>
+      <w:r>
+        <w:rPr>
+          <w:rFonts w:ascii="Consolas" w:eastAsiaTheme="minorHAnsi" w:hAnsi="Consolas" w:cs="Consolas"/>
+          <w:szCs w:val="26"/>
+        </w:rPr>
+        <w:tab/>
+      </w:r>
+      <w:proofErr w:type="spellStart"/>
+      <w:r>
+        <w:rPr>
+          <w:rFonts w:ascii="Consolas" w:eastAsiaTheme="minorHAnsi" w:hAnsi="Consolas" w:cs="Consolas"/>
+          <w:szCs w:val="26"/>
+        </w:rPr>
+        <w:t>ngaylamviec</w:t>
+      </w:r>
+      <w:proofErr w:type="spellEnd"/>
+      <w:r>
+        <w:rPr>
+          <w:rFonts w:ascii="Consolas" w:eastAsiaTheme="minorHAnsi" w:hAnsi="Consolas" w:cs="Consolas"/>
+          <w:szCs w:val="26"/>
+        </w:rPr>
+        <w:t xml:space="preserve"> </w:t>
+      </w:r>
+      <w:r>
+        <w:rPr>
+          <w:rFonts w:ascii="Consolas" w:eastAsiaTheme="minorHAnsi" w:hAnsi="Consolas" w:cs="Consolas"/>
+          <w:color w:val="0000FF"/>
+          <w:szCs w:val="26"/>
+        </w:rPr>
+        <w:t>date</w:t>
+      </w:r>
+      <w:r>
+        <w:rPr>
+          <w:rFonts w:ascii="Consolas" w:eastAsiaTheme="minorHAnsi" w:hAnsi="Consolas" w:cs="Consolas"/>
+          <w:color w:val="808080"/>
+          <w:szCs w:val="26"/>
+        </w:rPr>
+        <w:t>,</w:t>
+      </w:r>
+    </w:p>
+    <w:p>
+      <w:pPr>
+        <w:autoSpaceDE w:val="0"/>
+        <w:autoSpaceDN w:val="0"/>
+        <w:adjustRightInd w:val="0"/>
+        <w:spacing w:after="0" w:line="240" w:lineRule="auto"/>
+        <w:ind w:left="0" w:firstLine="0"/>
+        <w:jc w:val="left"/>
+        <w:rPr>
+          <w:rFonts w:ascii="Consolas" w:eastAsiaTheme="minorHAnsi" w:hAnsi="Consolas" w:cs="Consolas"/>
+          <w:szCs w:val="26"/>
+        </w:rPr>
+      </w:pPr>
+      <w:r>
+        <w:rPr>
+          <w:rFonts w:ascii="Consolas" w:eastAsiaTheme="minorHAnsi" w:hAnsi="Consolas" w:cs="Consolas"/>
+          <w:szCs w:val="26"/>
+        </w:rPr>
+        <w:tab/>
+      </w:r>
+      <w:proofErr w:type="spellStart"/>
+      <w:r>
+        <w:rPr>
+          <w:rFonts w:ascii="Consolas" w:eastAsiaTheme="minorHAnsi" w:hAnsi="Consolas" w:cs="Consolas"/>
+          <w:szCs w:val="26"/>
+        </w:rPr>
+        <w:t>diachi</w:t>
+      </w:r>
+      <w:proofErr w:type="spellEnd"/>
+      <w:r>
+        <w:rPr>
+          <w:rFonts w:ascii="Consolas" w:eastAsiaTheme="minorHAnsi" w:hAnsi="Consolas" w:cs="Consolas"/>
+          <w:szCs w:val="26"/>
+        </w:rPr>
+        <w:t xml:space="preserve"> </w:t>
+      </w:r>
+      <w:proofErr w:type="spellStart"/>
+      <w:r>
+        <w:rPr>
+          <w:rFonts w:ascii="Consolas" w:eastAsiaTheme="minorHAnsi" w:hAnsi="Consolas" w:cs="Consolas"/>
+          <w:color w:val="0000FF"/>
+          <w:szCs w:val="26"/>
+        </w:rPr>
+        <w:t>nvarchar</w:t>
+      </w:r>
+      <w:proofErr w:type="spellEnd"/>
+      <w:r>
+        <w:rPr>
+          <w:rFonts w:ascii="Consolas" w:eastAsiaTheme="minorHAnsi" w:hAnsi="Consolas" w:cs="Consolas"/>
+          <w:color w:val="808080"/>
+          <w:szCs w:val="26"/>
+        </w:rPr>
+        <w:t>(</w:t>
+      </w:r>
+      <w:r>
+        <w:rPr>
+          <w:rFonts w:ascii="Consolas" w:eastAsiaTheme="minorHAnsi" w:hAnsi="Consolas" w:cs="Consolas"/>
+          <w:szCs w:val="26"/>
+        </w:rPr>
+        <w:t>100</w:t>
+      </w:r>
+      <w:r>
+        <w:rPr>
+          <w:rFonts w:ascii="Consolas" w:eastAsiaTheme="minorHAnsi" w:hAnsi="Consolas" w:cs="Consolas"/>
+          <w:color w:val="808080"/>
+          <w:szCs w:val="26"/>
+        </w:rPr>
+        <w:t>),</w:t>
+      </w:r>
+    </w:p>
+    <w:p>
+      <w:pPr>
+        <w:autoSpaceDE w:val="0"/>
+        <w:autoSpaceDN w:val="0"/>
+        <w:adjustRightInd w:val="0"/>
+        <w:spacing w:after="0" w:line="240" w:lineRule="auto"/>
+        <w:ind w:left="0" w:firstLine="0"/>
+        <w:jc w:val="left"/>
+        <w:rPr>
+          <w:rFonts w:ascii="Consolas" w:eastAsiaTheme="minorHAnsi" w:hAnsi="Consolas" w:cs="Consolas"/>
+          <w:szCs w:val="26"/>
+        </w:rPr>
+      </w:pPr>
+      <w:r>
+        <w:rPr>
+          <w:rFonts w:ascii="Consolas" w:eastAsiaTheme="minorHAnsi" w:hAnsi="Consolas" w:cs="Consolas"/>
+          <w:szCs w:val="26"/>
+        </w:rPr>
+        <w:tab/>
+      </w:r>
+      <w:proofErr w:type="spellStart"/>
+      <w:r>
+        <w:rPr>
+          <w:rFonts w:ascii="Consolas" w:eastAsiaTheme="minorHAnsi" w:hAnsi="Consolas" w:cs="Consolas"/>
+          <w:szCs w:val="26"/>
+        </w:rPr>
+        <w:t>dienthoai</w:t>
+      </w:r>
+      <w:proofErr w:type="spellEnd"/>
+      <w:r>
+        <w:rPr>
+          <w:rFonts w:ascii="Consolas" w:eastAsiaTheme="minorHAnsi" w:hAnsi="Consolas" w:cs="Consolas"/>
+          <w:szCs w:val="26"/>
+        </w:rPr>
+        <w:t xml:space="preserve"> </w:t>
+      </w:r>
+      <w:r>
+        <w:rPr>
+          <w:rFonts w:ascii="Consolas" w:eastAsiaTheme="minorHAnsi" w:hAnsi="Consolas" w:cs="Consolas"/>
+          <w:color w:val="0000FF"/>
+          <w:szCs w:val="26"/>
+        </w:rPr>
+        <w:t>varchar</w:t>
+      </w:r>
+      <w:r>
+        <w:rPr>
+          <w:rFonts w:ascii="Consolas" w:eastAsiaTheme="minorHAnsi" w:hAnsi="Consolas" w:cs="Consolas"/>
+          <w:color w:val="808080"/>
+          <w:szCs w:val="26"/>
+        </w:rPr>
+        <w:t>(</w:t>
+      </w:r>
+      <w:r>
+        <w:rPr>
+          <w:rFonts w:ascii="Consolas" w:eastAsiaTheme="minorHAnsi" w:hAnsi="Consolas" w:cs="Consolas"/>
+          <w:szCs w:val="26"/>
+        </w:rPr>
+        <w:t>11</w:t>
+      </w:r>
+      <w:r>
+        <w:rPr>
+          <w:rFonts w:ascii="Consolas" w:eastAsiaTheme="minorHAnsi" w:hAnsi="Consolas" w:cs="Consolas"/>
+          <w:color w:val="808080"/>
+          <w:szCs w:val="26"/>
+        </w:rPr>
+        <w:t>)</w:t>
+      </w:r>
+      <w:r>
+        <w:rPr>
+          <w:rFonts w:ascii="Consolas" w:eastAsiaTheme="minorHAnsi" w:hAnsi="Consolas" w:cs="Consolas"/>
+          <w:szCs w:val="26"/>
+        </w:rPr>
+        <w:t xml:space="preserve"> </w:t>
+      </w:r>
+      <w:r>
+        <w:rPr>
+          <w:rFonts w:ascii="Consolas" w:eastAsiaTheme="minorHAnsi" w:hAnsi="Consolas" w:cs="Consolas"/>
+          <w:color w:val="0000FF"/>
+          <w:szCs w:val="26"/>
+        </w:rPr>
+        <w:t>unique</w:t>
+      </w:r>
+      <w:r>
+        <w:rPr>
+          <w:rFonts w:ascii="Consolas" w:eastAsiaTheme="minorHAnsi" w:hAnsi="Consolas" w:cs="Consolas"/>
+          <w:color w:val="808080"/>
+          <w:szCs w:val="26"/>
+        </w:rPr>
+        <w:t>,</w:t>
+      </w:r>
+    </w:p>
+    <w:p>
+      <w:pPr>
+        <w:autoSpaceDE w:val="0"/>
+        <w:autoSpaceDN w:val="0"/>
+        <w:adjustRightInd w:val="0"/>
+        <w:spacing w:after="0" w:line="240" w:lineRule="auto"/>
+        <w:ind w:left="0" w:firstLine="0"/>
+        <w:jc w:val="left"/>
+        <w:rPr>
+          <w:rFonts w:ascii="Consolas" w:eastAsiaTheme="minorHAnsi" w:hAnsi="Consolas" w:cs="Consolas"/>
+          <w:szCs w:val="26"/>
+        </w:rPr>
+      </w:pPr>
+      <w:r>
+        <w:rPr>
+          <w:rFonts w:ascii="Consolas" w:eastAsiaTheme="minorHAnsi" w:hAnsi="Consolas" w:cs="Consolas"/>
+          <w:szCs w:val="26"/>
+        </w:rPr>
+        <w:tab/>
+      </w:r>
+      <w:proofErr w:type="spellStart"/>
+      <w:r>
+        <w:rPr>
+          <w:rFonts w:ascii="Consolas" w:eastAsiaTheme="minorHAnsi" w:hAnsi="Consolas" w:cs="Consolas"/>
+          <w:szCs w:val="26"/>
+        </w:rPr>
+        <w:t>luongcoban</w:t>
+      </w:r>
+      <w:proofErr w:type="spellEnd"/>
+      <w:r>
+        <w:rPr>
+          <w:rFonts w:ascii="Consolas" w:eastAsiaTheme="minorHAnsi" w:hAnsi="Consolas" w:cs="Consolas"/>
+          <w:szCs w:val="26"/>
+        </w:rPr>
+        <w:t xml:space="preserve"> </w:t>
+      </w:r>
+      <w:r>
+        <w:rPr>
+          <w:rFonts w:ascii="Consolas" w:eastAsiaTheme="minorHAnsi" w:hAnsi="Consolas" w:cs="Consolas"/>
+          <w:color w:val="0000FF"/>
+          <w:szCs w:val="26"/>
+        </w:rPr>
+        <w:t>money</w:t>
+      </w:r>
+      <w:r>
+        <w:rPr>
+          <w:rFonts w:ascii="Consolas" w:eastAsiaTheme="minorHAnsi" w:hAnsi="Consolas" w:cs="Consolas"/>
+          <w:color w:val="808080"/>
+          <w:szCs w:val="26"/>
+        </w:rPr>
+        <w:t>,</w:t>
+      </w:r>
+    </w:p>
+    <w:p>
+      <w:pPr>
+        <w:autoSpaceDE w:val="0"/>
+        <w:autoSpaceDN w:val="0"/>
+        <w:adjustRightInd w:val="0"/>
+        <w:spacing w:after="0" w:line="240" w:lineRule="auto"/>
+        <w:ind w:left="0" w:firstLine="0"/>
+        <w:jc w:val="left"/>
+        <w:rPr>
+          <w:rFonts w:ascii="Consolas" w:eastAsiaTheme="minorHAnsi" w:hAnsi="Consolas" w:cs="Consolas"/>
+          <w:szCs w:val="26"/>
+        </w:rPr>
+      </w:pPr>
+      <w:r>
+        <w:rPr>
+          <w:rFonts w:ascii="Consolas" w:eastAsiaTheme="minorHAnsi" w:hAnsi="Consolas" w:cs="Consolas"/>
+          <w:szCs w:val="26"/>
+        </w:rPr>
+        <w:tab/>
+      </w:r>
+      <w:proofErr w:type="spellStart"/>
+      <w:r>
+        <w:rPr>
+          <w:rFonts w:ascii="Consolas" w:eastAsiaTheme="minorHAnsi" w:hAnsi="Consolas" w:cs="Consolas"/>
+          <w:szCs w:val="26"/>
+        </w:rPr>
+        <w:t>phucap</w:t>
+      </w:r>
+      <w:proofErr w:type="spellEnd"/>
+      <w:r>
+        <w:rPr>
+          <w:rFonts w:ascii="Consolas" w:eastAsiaTheme="minorHAnsi" w:hAnsi="Consolas" w:cs="Consolas"/>
+          <w:szCs w:val="26"/>
+        </w:rPr>
+        <w:t xml:space="preserve"> </w:t>
+      </w:r>
+      <w:r>
+        <w:rPr>
+          <w:rFonts w:ascii="Consolas" w:eastAsiaTheme="minorHAnsi" w:hAnsi="Consolas" w:cs="Consolas"/>
+          <w:color w:val="0000FF"/>
+          <w:szCs w:val="26"/>
+        </w:rPr>
+        <w:t>money</w:t>
+      </w:r>
+    </w:p>
+    <w:p>
+      <w:pPr>
+        <w:autoSpaceDE w:val="0"/>
+        <w:autoSpaceDN w:val="0"/>
+        <w:adjustRightInd w:val="0"/>
+        <w:spacing w:after="0" w:line="240" w:lineRule="auto"/>
+        <w:ind w:left="0" w:firstLine="0"/>
+        <w:jc w:val="left"/>
+        <w:rPr>
+          <w:rFonts w:ascii="Consolas" w:eastAsiaTheme="minorHAnsi" w:hAnsi="Consolas" w:cs="Consolas"/>
+          <w:szCs w:val="26"/>
+        </w:rPr>
+      </w:pPr>
+      <w:r>
+        <w:rPr>
+          <w:rFonts w:ascii="Consolas" w:eastAsiaTheme="minorHAnsi" w:hAnsi="Consolas" w:cs="Consolas"/>
+          <w:color w:val="808080"/>
+          <w:szCs w:val="26"/>
+        </w:rPr>
+        <w:t>)</w:t>
+      </w:r>
+    </w:p>
+    <w:p>
+      <w:pPr>
+        <w:autoSpaceDE w:val="0"/>
+        <w:autoSpaceDN w:val="0"/>
+        <w:adjustRightInd w:val="0"/>
+        <w:spacing w:after="0" w:line="240" w:lineRule="auto"/>
+        <w:ind w:left="0" w:firstLine="0"/>
+        <w:jc w:val="left"/>
+        <w:rPr>
+          <w:rFonts w:ascii="Consolas" w:eastAsiaTheme="minorHAnsi" w:hAnsi="Consolas" w:cs="Consolas"/>
+          <w:szCs w:val="26"/>
+        </w:rPr>
+      </w:pPr>
+      <w:r>
+        <w:rPr>
+          <w:rFonts w:ascii="Consolas" w:eastAsiaTheme="minorHAnsi" w:hAnsi="Consolas" w:cs="Consolas"/>
+          <w:color w:val="0000FF"/>
+          <w:szCs w:val="26"/>
+        </w:rPr>
+        <w:t>create</w:t>
+      </w:r>
+      <w:r>
+        <w:rPr>
+          <w:rFonts w:ascii="Consolas" w:eastAsiaTheme="minorHAnsi" w:hAnsi="Consolas" w:cs="Consolas"/>
+          <w:szCs w:val="26"/>
+        </w:rPr>
+        <w:t xml:space="preserve"> </w:t>
+      </w:r>
+      <w:r>
+        <w:rPr>
+          <w:rFonts w:ascii="Consolas" w:eastAsiaTheme="minorHAnsi" w:hAnsi="Consolas" w:cs="Consolas"/>
+          <w:color w:val="0000FF"/>
+          <w:szCs w:val="26"/>
+        </w:rPr>
+        <w:t>table</w:t>
+      </w:r>
+      <w:r>
+        <w:rPr>
+          <w:rFonts w:ascii="Consolas" w:eastAsiaTheme="minorHAnsi" w:hAnsi="Consolas" w:cs="Consolas"/>
+          <w:szCs w:val="26"/>
+        </w:rPr>
+        <w:t xml:space="preserve"> DONDATHANG</w:t>
+      </w:r>
+    </w:p>
+    <w:p>
+      <w:pPr>
+        <w:autoSpaceDE w:val="0"/>
+        <w:autoSpaceDN w:val="0"/>
+        <w:adjustRightInd w:val="0"/>
+        <w:spacing w:after="0" w:line="240" w:lineRule="auto"/>
+        <w:ind w:left="0" w:firstLine="0"/>
+        <w:jc w:val="left"/>
+        <w:rPr>
+          <w:rFonts w:ascii="Consolas" w:eastAsiaTheme="minorHAnsi" w:hAnsi="Consolas" w:cs="Consolas"/>
+          <w:szCs w:val="26"/>
+        </w:rPr>
+      </w:pPr>
+      <w:r>
+        <w:rPr>
+          <w:rFonts w:ascii="Consolas" w:eastAsiaTheme="minorHAnsi" w:hAnsi="Consolas" w:cs="Consolas"/>
+          <w:color w:val="808080"/>
+          <w:szCs w:val="26"/>
+        </w:rPr>
+        <w:t>(</w:t>
+      </w:r>
+    </w:p>
+    <w:p>
+      <w:pPr>
+        <w:autoSpaceDE w:val="0"/>
+        <w:autoSpaceDN w:val="0"/>
+        <w:adjustRightInd w:val="0"/>
+        <w:spacing w:after="0" w:line="240" w:lineRule="auto"/>
+        <w:ind w:left="0" w:firstLine="0"/>
+        <w:jc w:val="left"/>
+        <w:rPr>
+          <w:rFonts w:ascii="Consolas" w:eastAsiaTheme="minorHAnsi" w:hAnsi="Consolas" w:cs="Consolas"/>
+          <w:szCs w:val="26"/>
+        </w:rPr>
+      </w:pPr>
+      <w:r>
+        <w:rPr>
+          <w:rFonts w:ascii="Consolas" w:eastAsiaTheme="minorHAnsi" w:hAnsi="Consolas" w:cs="Consolas"/>
+          <w:szCs w:val="26"/>
+        </w:rPr>
+        <w:tab/>
+      </w:r>
+      <w:proofErr w:type="spellStart"/>
+      <w:r>
+        <w:rPr>
+          <w:rFonts w:ascii="Consolas" w:eastAsiaTheme="minorHAnsi" w:hAnsi="Consolas" w:cs="Consolas"/>
+          <w:szCs w:val="26"/>
+        </w:rPr>
+        <w:t>sohoadon</w:t>
+      </w:r>
+      <w:proofErr w:type="spellEnd"/>
+      <w:r>
+        <w:rPr>
+          <w:rFonts w:ascii="Consolas" w:eastAsiaTheme="minorHAnsi" w:hAnsi="Consolas" w:cs="Consolas"/>
+          <w:szCs w:val="26"/>
+        </w:rPr>
+        <w:t xml:space="preserve"> </w:t>
+      </w:r>
+      <w:r>
+        <w:rPr>
+          <w:rFonts w:ascii="Consolas" w:eastAsiaTheme="minorHAnsi" w:hAnsi="Consolas" w:cs="Consolas"/>
+          <w:color w:val="0000FF"/>
+          <w:szCs w:val="26"/>
+        </w:rPr>
+        <w:t>char</w:t>
+      </w:r>
+      <w:r>
+        <w:rPr>
+          <w:rFonts w:ascii="Consolas" w:eastAsiaTheme="minorHAnsi" w:hAnsi="Consolas" w:cs="Consolas"/>
+          <w:color w:val="808080"/>
+          <w:szCs w:val="26"/>
+        </w:rPr>
+        <w:t>(</w:t>
+      </w:r>
+      <w:r>
+        <w:rPr>
+          <w:rFonts w:ascii="Consolas" w:eastAsiaTheme="minorHAnsi" w:hAnsi="Consolas" w:cs="Consolas"/>
+          <w:szCs w:val="26"/>
+        </w:rPr>
+        <w:t>10</w:t>
+      </w:r>
+      <w:r>
+        <w:rPr>
+          <w:rFonts w:ascii="Consolas" w:eastAsiaTheme="minorHAnsi" w:hAnsi="Consolas" w:cs="Consolas"/>
+          <w:color w:val="808080"/>
+          <w:szCs w:val="26"/>
+        </w:rPr>
+        <w:t>)</w:t>
+      </w:r>
+      <w:r>
+        <w:rPr>
+          <w:rFonts w:ascii="Consolas" w:eastAsiaTheme="minorHAnsi" w:hAnsi="Consolas" w:cs="Consolas"/>
+          <w:szCs w:val="26"/>
+        </w:rPr>
+        <w:t xml:space="preserve"> </w:t>
+      </w:r>
+      <w:r>
+        <w:rPr>
+          <w:rFonts w:ascii="Consolas" w:eastAsiaTheme="minorHAnsi" w:hAnsi="Consolas" w:cs="Consolas"/>
+          <w:color w:val="0000FF"/>
+          <w:szCs w:val="26"/>
+        </w:rPr>
+        <w:t>primary</w:t>
+      </w:r>
+      <w:r>
+        <w:rPr>
+          <w:rFonts w:ascii="Consolas" w:eastAsiaTheme="minorHAnsi" w:hAnsi="Consolas" w:cs="Consolas"/>
+          <w:szCs w:val="26"/>
+        </w:rPr>
+        <w:t xml:space="preserve"> </w:t>
+      </w:r>
+      <w:r>
+        <w:rPr>
+          <w:rFonts w:ascii="Consolas" w:eastAsiaTheme="minorHAnsi" w:hAnsi="Consolas" w:cs="Consolas"/>
+          <w:color w:val="0000FF"/>
+          <w:szCs w:val="26"/>
+        </w:rPr>
+        <w:t>key</w:t>
+      </w:r>
+      <w:r>
+        <w:rPr>
+          <w:rFonts w:ascii="Consolas" w:eastAsiaTheme="minorHAnsi" w:hAnsi="Consolas" w:cs="Consolas"/>
+          <w:color w:val="808080"/>
+          <w:szCs w:val="26"/>
+        </w:rPr>
+        <w:t>,</w:t>
+      </w:r>
+    </w:p>
+    <w:p>
+      <w:pPr>
+        <w:autoSpaceDE w:val="0"/>
+        <w:autoSpaceDN w:val="0"/>
+        <w:adjustRightInd w:val="0"/>
+        <w:spacing w:after="0" w:line="240" w:lineRule="auto"/>
+        <w:ind w:left="0" w:firstLine="0"/>
+        <w:jc w:val="left"/>
+        <w:rPr>
+          <w:rFonts w:ascii="Consolas" w:eastAsiaTheme="minorHAnsi" w:hAnsi="Consolas" w:cs="Consolas"/>
+          <w:szCs w:val="26"/>
+        </w:rPr>
+      </w:pPr>
+      <w:r>
+        <w:rPr>
+          <w:rFonts w:ascii="Consolas" w:eastAsiaTheme="minorHAnsi" w:hAnsi="Consolas" w:cs="Consolas"/>
+          <w:szCs w:val="26"/>
+        </w:rPr>
+        <w:tab/>
+      </w:r>
+      <w:proofErr w:type="spellStart"/>
+      <w:r>
+        <w:rPr>
+          <w:rFonts w:ascii="Consolas" w:eastAsiaTheme="minorHAnsi" w:hAnsi="Consolas" w:cs="Consolas"/>
+          <w:szCs w:val="26"/>
+        </w:rPr>
+        <w:t>makhachhang</w:t>
+      </w:r>
+      <w:proofErr w:type="spellEnd"/>
+      <w:r>
+        <w:rPr>
+          <w:rFonts w:ascii="Consolas" w:eastAsiaTheme="minorHAnsi" w:hAnsi="Consolas" w:cs="Consolas"/>
+          <w:szCs w:val="26"/>
+        </w:rPr>
+        <w:t xml:space="preserve"> </w:t>
+      </w:r>
+      <w:r>
+        <w:rPr>
+          <w:rFonts w:ascii="Consolas" w:eastAsiaTheme="minorHAnsi" w:hAnsi="Consolas" w:cs="Consolas"/>
+          <w:color w:val="0000FF"/>
+          <w:szCs w:val="26"/>
+        </w:rPr>
+        <w:t>char</w:t>
+      </w:r>
+      <w:r>
+        <w:rPr>
+          <w:rFonts w:ascii="Consolas" w:eastAsiaTheme="minorHAnsi" w:hAnsi="Consolas" w:cs="Consolas"/>
+          <w:color w:val="808080"/>
+          <w:szCs w:val="26"/>
+        </w:rPr>
+        <w:t>(</w:t>
+      </w:r>
+      <w:r>
+        <w:rPr>
+          <w:rFonts w:ascii="Consolas" w:eastAsiaTheme="minorHAnsi" w:hAnsi="Consolas" w:cs="Consolas"/>
+          <w:szCs w:val="26"/>
+        </w:rPr>
+        <w:t>10</w:t>
+      </w:r>
+      <w:r>
+        <w:rPr>
+          <w:rFonts w:ascii="Consolas" w:eastAsiaTheme="minorHAnsi" w:hAnsi="Consolas" w:cs="Consolas"/>
+          <w:color w:val="808080"/>
+          <w:szCs w:val="26"/>
+        </w:rPr>
+        <w:t>),</w:t>
+      </w:r>
+    </w:p>
+    <w:p>
+      <w:pPr>
+        <w:autoSpaceDE w:val="0"/>
+        <w:autoSpaceDN w:val="0"/>
+        <w:adjustRightInd w:val="0"/>
+        <w:spacing w:after="0" w:line="240" w:lineRule="auto"/>
+        <w:ind w:left="0" w:firstLine="0"/>
+        <w:jc w:val="left"/>
+        <w:rPr>
+          <w:rFonts w:ascii="Consolas" w:eastAsiaTheme="minorHAnsi" w:hAnsi="Consolas" w:cs="Consolas"/>
+          <w:szCs w:val="26"/>
+        </w:rPr>
+      </w:pPr>
+      <w:r>
+        <w:rPr>
+          <w:rFonts w:ascii="Consolas" w:eastAsiaTheme="minorHAnsi" w:hAnsi="Consolas" w:cs="Consolas"/>
+          <w:szCs w:val="26"/>
+        </w:rPr>
+        <w:tab/>
+      </w:r>
+      <w:proofErr w:type="spellStart"/>
+      <w:r>
+        <w:rPr>
+          <w:rFonts w:ascii="Consolas" w:eastAsiaTheme="minorHAnsi" w:hAnsi="Consolas" w:cs="Consolas"/>
+          <w:szCs w:val="26"/>
+        </w:rPr>
+        <w:t>manhanvien</w:t>
+      </w:r>
+      <w:proofErr w:type="spellEnd"/>
+      <w:r>
+        <w:rPr>
+          <w:rFonts w:ascii="Consolas" w:eastAsiaTheme="minorHAnsi" w:hAnsi="Consolas" w:cs="Consolas"/>
+          <w:szCs w:val="26"/>
+        </w:rPr>
+        <w:t xml:space="preserve"> </w:t>
+      </w:r>
+      <w:r>
+        <w:rPr>
+          <w:rFonts w:ascii="Consolas" w:eastAsiaTheme="minorHAnsi" w:hAnsi="Consolas" w:cs="Consolas"/>
+          <w:color w:val="0000FF"/>
+          <w:szCs w:val="26"/>
+        </w:rPr>
+        <w:t>char</w:t>
+      </w:r>
+      <w:r>
+        <w:rPr>
+          <w:rFonts w:ascii="Consolas" w:eastAsiaTheme="minorHAnsi" w:hAnsi="Consolas" w:cs="Consolas"/>
+          <w:color w:val="808080"/>
+          <w:szCs w:val="26"/>
+        </w:rPr>
+        <w:t>(</w:t>
+      </w:r>
+      <w:r>
+        <w:rPr>
+          <w:rFonts w:ascii="Consolas" w:eastAsiaTheme="minorHAnsi" w:hAnsi="Consolas" w:cs="Consolas"/>
+          <w:szCs w:val="26"/>
+        </w:rPr>
+        <w:t>10</w:t>
+      </w:r>
+      <w:r>
+        <w:rPr>
+          <w:rFonts w:ascii="Consolas" w:eastAsiaTheme="minorHAnsi" w:hAnsi="Consolas" w:cs="Consolas"/>
+          <w:color w:val="808080"/>
+          <w:szCs w:val="26"/>
+        </w:rPr>
+        <w:t>),</w:t>
+      </w:r>
+    </w:p>
+    <w:p>
+      <w:pPr>
+        <w:autoSpaceDE w:val="0"/>
+        <w:autoSpaceDN w:val="0"/>
+        <w:adjustRightInd w:val="0"/>
+        <w:spacing w:after="0" w:line="240" w:lineRule="auto"/>
+        <w:ind w:left="0" w:firstLine="0"/>
+        <w:jc w:val="left"/>
+        <w:rPr>
+          <w:rFonts w:ascii="Consolas" w:eastAsiaTheme="minorHAnsi" w:hAnsi="Consolas" w:cs="Consolas"/>
+          <w:szCs w:val="26"/>
+        </w:rPr>
+      </w:pPr>
+      <w:r>
+        <w:rPr>
+          <w:rFonts w:ascii="Consolas" w:eastAsiaTheme="minorHAnsi" w:hAnsi="Consolas" w:cs="Consolas"/>
+          <w:szCs w:val="26"/>
+        </w:rPr>
+        <w:tab/>
+      </w:r>
+      <w:proofErr w:type="spellStart"/>
+      <w:r>
+        <w:rPr>
+          <w:rFonts w:ascii="Consolas" w:eastAsiaTheme="minorHAnsi" w:hAnsi="Consolas" w:cs="Consolas"/>
+          <w:szCs w:val="26"/>
+        </w:rPr>
+        <w:t>ngaydathang</w:t>
+      </w:r>
+      <w:proofErr w:type="spellEnd"/>
+      <w:r>
+        <w:rPr>
+          <w:rFonts w:ascii="Consolas" w:eastAsiaTheme="minorHAnsi" w:hAnsi="Consolas" w:cs="Consolas"/>
+          <w:szCs w:val="26"/>
+        </w:rPr>
+        <w:t xml:space="preserve"> </w:t>
+      </w:r>
+      <w:r>
+        <w:rPr>
+          <w:rFonts w:ascii="Consolas" w:eastAsiaTheme="minorHAnsi" w:hAnsi="Consolas" w:cs="Consolas"/>
+          <w:color w:val="0000FF"/>
+          <w:szCs w:val="26"/>
+        </w:rPr>
+        <w:t>date</w:t>
+      </w:r>
+      <w:r>
+        <w:rPr>
+          <w:rFonts w:ascii="Consolas" w:eastAsiaTheme="minorHAnsi" w:hAnsi="Consolas" w:cs="Consolas"/>
+          <w:color w:val="808080"/>
+          <w:szCs w:val="26"/>
+        </w:rPr>
+        <w:t>,</w:t>
+      </w:r>
+    </w:p>
+    <w:p>
+      <w:pPr>
+        <w:autoSpaceDE w:val="0"/>
+        <w:autoSpaceDN w:val="0"/>
+        <w:adjustRightInd w:val="0"/>
+        <w:spacing w:after="0" w:line="240" w:lineRule="auto"/>
+        <w:ind w:left="0" w:firstLine="0"/>
+        <w:jc w:val="left"/>
+        <w:rPr>
+          <w:rFonts w:ascii="Consolas" w:eastAsiaTheme="minorHAnsi" w:hAnsi="Consolas" w:cs="Consolas"/>
+          <w:szCs w:val="26"/>
+        </w:rPr>
+      </w:pPr>
+      <w:r>
+        <w:rPr>
+          <w:rFonts w:ascii="Consolas" w:eastAsiaTheme="minorHAnsi" w:hAnsi="Consolas" w:cs="Consolas"/>
+          <w:szCs w:val="26"/>
+        </w:rPr>
+        <w:tab/>
+      </w:r>
+      <w:proofErr w:type="spellStart"/>
+      <w:r>
+        <w:rPr>
+          <w:rFonts w:ascii="Consolas" w:eastAsiaTheme="minorHAnsi" w:hAnsi="Consolas" w:cs="Consolas"/>
+          <w:szCs w:val="26"/>
+        </w:rPr>
+        <w:t>ngaygiaohang</w:t>
+      </w:r>
+      <w:proofErr w:type="spellEnd"/>
+      <w:r>
+        <w:rPr>
+          <w:rFonts w:ascii="Consolas" w:eastAsiaTheme="minorHAnsi" w:hAnsi="Consolas" w:cs="Consolas"/>
+          <w:szCs w:val="26"/>
+        </w:rPr>
+        <w:t xml:space="preserve"> </w:t>
+      </w:r>
+      <w:r>
+        <w:rPr>
+          <w:rFonts w:ascii="Consolas" w:eastAsiaTheme="minorHAnsi" w:hAnsi="Consolas" w:cs="Consolas"/>
+          <w:color w:val="0000FF"/>
+          <w:szCs w:val="26"/>
+        </w:rPr>
+        <w:t>date</w:t>
+      </w:r>
+      <w:r>
+        <w:rPr>
+          <w:rFonts w:ascii="Consolas" w:eastAsiaTheme="minorHAnsi" w:hAnsi="Consolas" w:cs="Consolas"/>
+          <w:color w:val="808080"/>
+          <w:szCs w:val="26"/>
+        </w:rPr>
+        <w:t>,</w:t>
+      </w:r>
+    </w:p>
+    <w:p>
+      <w:pPr>
+        <w:autoSpaceDE w:val="0"/>
+        <w:autoSpaceDN w:val="0"/>
+        <w:adjustRightInd w:val="0"/>
+        <w:spacing w:after="0" w:line="240" w:lineRule="auto"/>
+        <w:ind w:left="0" w:firstLine="0"/>
+        <w:jc w:val="left"/>
+        <w:rPr>
+          <w:rFonts w:ascii="Consolas" w:eastAsiaTheme="minorHAnsi" w:hAnsi="Consolas" w:cs="Consolas"/>
+          <w:szCs w:val="26"/>
+        </w:rPr>
+      </w:pPr>
+      <w:r>
+        <w:rPr>
+          <w:rFonts w:ascii="Consolas" w:eastAsiaTheme="minorHAnsi" w:hAnsi="Consolas" w:cs="Consolas"/>
+          <w:szCs w:val="26"/>
+        </w:rPr>
+        <w:tab/>
+      </w:r>
+      <w:proofErr w:type="spellStart"/>
+      <w:r>
+        <w:rPr>
+          <w:rFonts w:ascii="Consolas" w:eastAsiaTheme="minorHAnsi" w:hAnsi="Consolas" w:cs="Consolas"/>
+          <w:szCs w:val="26"/>
+        </w:rPr>
+        <w:t>ngaychuyenhang</w:t>
+      </w:r>
+      <w:proofErr w:type="spellEnd"/>
+      <w:r>
+        <w:rPr>
+          <w:rFonts w:ascii="Consolas" w:eastAsiaTheme="minorHAnsi" w:hAnsi="Consolas" w:cs="Consolas"/>
+          <w:szCs w:val="26"/>
+        </w:rPr>
+        <w:t xml:space="preserve"> </w:t>
+      </w:r>
+      <w:r>
+        <w:rPr>
+          <w:rFonts w:ascii="Consolas" w:eastAsiaTheme="minorHAnsi" w:hAnsi="Consolas" w:cs="Consolas"/>
+          <w:color w:val="0000FF"/>
+          <w:szCs w:val="26"/>
+        </w:rPr>
+        <w:t>date</w:t>
+      </w:r>
+      <w:r>
+        <w:rPr>
+          <w:rFonts w:ascii="Consolas" w:eastAsiaTheme="minorHAnsi" w:hAnsi="Consolas" w:cs="Consolas"/>
+          <w:color w:val="808080"/>
+          <w:szCs w:val="26"/>
+        </w:rPr>
+        <w:t>,</w:t>
+      </w:r>
+    </w:p>
+    <w:p>
+      <w:pPr>
+        <w:autoSpaceDE w:val="0"/>
+        <w:autoSpaceDN w:val="0"/>
+        <w:adjustRightInd w:val="0"/>
+        <w:spacing w:after="0" w:line="240" w:lineRule="auto"/>
+        <w:ind w:left="0" w:firstLine="0"/>
+        <w:jc w:val="left"/>
+        <w:rPr>
+          <w:rFonts w:ascii="Consolas" w:eastAsiaTheme="minorHAnsi" w:hAnsi="Consolas" w:cs="Consolas"/>
+          <w:szCs w:val="26"/>
+        </w:rPr>
+      </w:pPr>
+      <w:r>
+        <w:rPr>
+          <w:rFonts w:ascii="Consolas" w:eastAsiaTheme="minorHAnsi" w:hAnsi="Consolas" w:cs="Consolas"/>
+          <w:szCs w:val="26"/>
+        </w:rPr>
+        <w:tab/>
+      </w:r>
+      <w:proofErr w:type="spellStart"/>
+      <w:r>
+        <w:rPr>
+          <w:rFonts w:ascii="Consolas" w:eastAsiaTheme="minorHAnsi" w:hAnsi="Consolas" w:cs="Consolas"/>
+          <w:szCs w:val="26"/>
+        </w:rPr>
+        <w:t>noigiaohang</w:t>
+      </w:r>
+      <w:proofErr w:type="spellEnd"/>
+      <w:r>
+        <w:rPr>
+          <w:rFonts w:ascii="Consolas" w:eastAsiaTheme="minorHAnsi" w:hAnsi="Consolas" w:cs="Consolas"/>
+          <w:szCs w:val="26"/>
+        </w:rPr>
+        <w:t xml:space="preserve"> </w:t>
+      </w:r>
+      <w:proofErr w:type="spellStart"/>
+      <w:r>
+        <w:rPr>
+          <w:rFonts w:ascii="Consolas" w:eastAsiaTheme="minorHAnsi" w:hAnsi="Consolas" w:cs="Consolas"/>
+          <w:color w:val="0000FF"/>
+          <w:szCs w:val="26"/>
+        </w:rPr>
+        <w:t>nvarchar</w:t>
+      </w:r>
+      <w:proofErr w:type="spellEnd"/>
+      <w:r>
+        <w:rPr>
+          <w:rFonts w:ascii="Consolas" w:eastAsiaTheme="minorHAnsi" w:hAnsi="Consolas" w:cs="Consolas"/>
+          <w:color w:val="808080"/>
+          <w:szCs w:val="26"/>
+        </w:rPr>
+        <w:t>(</w:t>
+      </w:r>
+      <w:r>
+        <w:rPr>
+          <w:rFonts w:ascii="Consolas" w:eastAsiaTheme="minorHAnsi" w:hAnsi="Consolas" w:cs="Consolas"/>
+          <w:szCs w:val="26"/>
+        </w:rPr>
+        <w:t>100</w:t>
+      </w:r>
+      <w:r>
+        <w:rPr>
+          <w:rFonts w:ascii="Consolas" w:eastAsiaTheme="minorHAnsi" w:hAnsi="Consolas" w:cs="Consolas"/>
+          <w:color w:val="808080"/>
+          <w:szCs w:val="26"/>
+        </w:rPr>
+        <w:t>),</w:t>
+      </w:r>
+    </w:p>
+    <w:p>
+      <w:pPr>
+        <w:autoSpaceDE w:val="0"/>
+        <w:autoSpaceDN w:val="0"/>
+        <w:adjustRightInd w:val="0"/>
+        <w:spacing w:after="0" w:line="240" w:lineRule="auto"/>
+        <w:ind w:left="0" w:firstLine="0"/>
+        <w:jc w:val="left"/>
+        <w:rPr>
+          <w:rFonts w:ascii="Consolas" w:eastAsiaTheme="minorHAnsi" w:hAnsi="Consolas" w:cs="Consolas"/>
+          <w:szCs w:val="26"/>
+        </w:rPr>
+      </w:pPr>
+      <w:r>
+        <w:rPr>
+          <w:rFonts w:ascii="Consolas" w:eastAsiaTheme="minorHAnsi" w:hAnsi="Consolas" w:cs="Consolas"/>
+          <w:szCs w:val="26"/>
+        </w:rPr>
+        <w:tab/>
+      </w:r>
+      <w:r>
+        <w:rPr>
+          <w:rFonts w:ascii="Consolas" w:eastAsiaTheme="minorHAnsi" w:hAnsi="Consolas" w:cs="Consolas"/>
+          <w:color w:val="0000FF"/>
+          <w:szCs w:val="26"/>
+        </w:rPr>
+        <w:t>foreign</w:t>
+      </w:r>
+      <w:r>
+        <w:rPr>
+          <w:rFonts w:ascii="Consolas" w:eastAsiaTheme="minorHAnsi" w:hAnsi="Consolas" w:cs="Consolas"/>
+          <w:szCs w:val="26"/>
+        </w:rPr>
+        <w:t xml:space="preserve"> </w:t>
+      </w:r>
+      <w:r>
+        <w:rPr>
+          <w:rFonts w:ascii="Consolas" w:eastAsiaTheme="minorHAnsi" w:hAnsi="Consolas" w:cs="Consolas"/>
+          <w:color w:val="0000FF"/>
+          <w:szCs w:val="26"/>
+        </w:rPr>
+        <w:t>key</w:t>
+      </w:r>
+      <w:r>
+        <w:rPr>
+          <w:rFonts w:ascii="Consolas" w:eastAsiaTheme="minorHAnsi" w:hAnsi="Consolas" w:cs="Consolas"/>
+          <w:color w:val="808080"/>
+          <w:szCs w:val="26"/>
+        </w:rPr>
+        <w:t>(</w:t>
+      </w:r>
+      <w:proofErr w:type="spellStart"/>
+      <w:r>
+        <w:rPr>
+          <w:rFonts w:ascii="Consolas" w:eastAsiaTheme="minorHAnsi" w:hAnsi="Consolas" w:cs="Consolas"/>
+          <w:szCs w:val="26"/>
+        </w:rPr>
+        <w:t>makhachhang</w:t>
+      </w:r>
+      <w:proofErr w:type="spellEnd"/>
+      <w:r>
+        <w:rPr>
+          <w:rFonts w:ascii="Consolas" w:eastAsiaTheme="minorHAnsi" w:hAnsi="Consolas" w:cs="Consolas"/>
+          <w:color w:val="808080"/>
+          <w:szCs w:val="26"/>
+        </w:rPr>
+        <w:t>)</w:t>
+      </w:r>
+      <w:r>
+        <w:rPr>
+          <w:rFonts w:ascii="Consolas" w:eastAsiaTheme="minorHAnsi" w:hAnsi="Consolas" w:cs="Consolas"/>
+          <w:szCs w:val="26"/>
+        </w:rPr>
+        <w:t xml:space="preserve"> </w:t>
+      </w:r>
+      <w:r>
+        <w:rPr>
+          <w:rFonts w:ascii="Consolas" w:eastAsiaTheme="minorHAnsi" w:hAnsi="Consolas" w:cs="Consolas"/>
+          <w:color w:val="0000FF"/>
+          <w:szCs w:val="26"/>
+        </w:rPr>
+        <w:t>references</w:t>
+      </w:r>
+      <w:r>
+        <w:rPr>
+          <w:rFonts w:ascii="Consolas" w:eastAsiaTheme="minorHAnsi" w:hAnsi="Consolas" w:cs="Consolas"/>
+          <w:szCs w:val="26"/>
+        </w:rPr>
+        <w:t xml:space="preserve"> KHACHHANG</w:t>
+      </w:r>
+      <w:r>
+        <w:rPr>
+          <w:rFonts w:ascii="Consolas" w:eastAsiaTheme="minorHAnsi" w:hAnsi="Consolas" w:cs="Consolas"/>
+          <w:color w:val="808080"/>
+          <w:szCs w:val="26"/>
+        </w:rPr>
+        <w:t>(</w:t>
+      </w:r>
+      <w:proofErr w:type="spellStart"/>
+      <w:r>
+        <w:rPr>
+          <w:rFonts w:ascii="Consolas" w:eastAsiaTheme="minorHAnsi" w:hAnsi="Consolas" w:cs="Consolas"/>
+          <w:szCs w:val="26"/>
+        </w:rPr>
+        <w:t>makhachhang</w:t>
+      </w:r>
+      <w:proofErr w:type="spellEnd"/>
+      <w:r>
+        <w:rPr>
+          <w:rFonts w:ascii="Consolas" w:eastAsiaTheme="minorHAnsi" w:hAnsi="Consolas" w:cs="Consolas"/>
+          <w:color w:val="808080"/>
+          <w:szCs w:val="26"/>
+        </w:rPr>
+        <w:t>),</w:t>
+      </w:r>
+    </w:p>
+    <w:p>
+      <w:pPr>
+        <w:autoSpaceDE w:val="0"/>
+        <w:autoSpaceDN w:val="0"/>
+        <w:adjustRightInd w:val="0"/>
+        <w:spacing w:after="0" w:line="240" w:lineRule="auto"/>
+        <w:ind w:left="0" w:firstLine="0"/>
+        <w:jc w:val="left"/>
+        <w:rPr>
+          <w:rFonts w:ascii="Consolas" w:eastAsiaTheme="minorHAnsi" w:hAnsi="Consolas" w:cs="Consolas"/>
+          <w:szCs w:val="26"/>
+        </w:rPr>
+      </w:pPr>
+      <w:r>
+        <w:rPr>
+          <w:rFonts w:ascii="Consolas" w:eastAsiaTheme="minorHAnsi" w:hAnsi="Consolas" w:cs="Consolas"/>
+          <w:szCs w:val="26"/>
+        </w:rPr>
+        <w:tab/>
+      </w:r>
+      <w:r>
+        <w:rPr>
+          <w:rFonts w:ascii="Consolas" w:eastAsiaTheme="minorHAnsi" w:hAnsi="Consolas" w:cs="Consolas"/>
+          <w:color w:val="0000FF"/>
+          <w:szCs w:val="26"/>
+        </w:rPr>
+        <w:t>foreign</w:t>
+      </w:r>
+      <w:r>
+        <w:rPr>
+          <w:rFonts w:ascii="Consolas" w:eastAsiaTheme="minorHAnsi" w:hAnsi="Consolas" w:cs="Consolas"/>
+          <w:szCs w:val="26"/>
+        </w:rPr>
+        <w:t xml:space="preserve"> </w:t>
+      </w:r>
+      <w:r>
+        <w:rPr>
+          <w:rFonts w:ascii="Consolas" w:eastAsiaTheme="minorHAnsi" w:hAnsi="Consolas" w:cs="Consolas"/>
+          <w:color w:val="0000FF"/>
+          <w:szCs w:val="26"/>
+        </w:rPr>
+        <w:t>key</w:t>
+      </w:r>
+      <w:r>
+        <w:rPr>
+          <w:rFonts w:ascii="Consolas" w:eastAsiaTheme="minorHAnsi" w:hAnsi="Consolas" w:cs="Consolas"/>
+          <w:color w:val="808080"/>
+          <w:szCs w:val="26"/>
+        </w:rPr>
+        <w:t>(</w:t>
+      </w:r>
+      <w:proofErr w:type="spellStart"/>
+      <w:r>
+        <w:rPr>
+          <w:rFonts w:ascii="Consolas" w:eastAsiaTheme="minorHAnsi" w:hAnsi="Consolas" w:cs="Consolas"/>
+          <w:szCs w:val="26"/>
+        </w:rPr>
+        <w:t>manhanvien</w:t>
+      </w:r>
+      <w:proofErr w:type="spellEnd"/>
+      <w:r>
+        <w:rPr>
+          <w:rFonts w:ascii="Consolas" w:eastAsiaTheme="minorHAnsi" w:hAnsi="Consolas" w:cs="Consolas"/>
+          <w:color w:val="808080"/>
+          <w:szCs w:val="26"/>
+        </w:rPr>
+        <w:t>)</w:t>
+      </w:r>
+      <w:r>
+        <w:rPr>
+          <w:rFonts w:ascii="Consolas" w:eastAsiaTheme="minorHAnsi" w:hAnsi="Consolas" w:cs="Consolas"/>
+          <w:szCs w:val="26"/>
+        </w:rPr>
+        <w:t xml:space="preserve"> </w:t>
+      </w:r>
+      <w:r>
+        <w:rPr>
+          <w:rFonts w:ascii="Consolas" w:eastAsiaTheme="minorHAnsi" w:hAnsi="Consolas" w:cs="Consolas"/>
+          <w:color w:val="0000FF"/>
+          <w:szCs w:val="26"/>
+        </w:rPr>
+        <w:t>references</w:t>
+      </w:r>
+      <w:r>
+        <w:rPr>
+          <w:rFonts w:ascii="Consolas" w:eastAsiaTheme="minorHAnsi" w:hAnsi="Consolas" w:cs="Consolas"/>
+          <w:szCs w:val="26"/>
+        </w:rPr>
+        <w:t xml:space="preserve"> NHANVIEN</w:t>
+      </w:r>
+      <w:r>
+        <w:rPr>
+          <w:rFonts w:ascii="Consolas" w:eastAsiaTheme="minorHAnsi" w:hAnsi="Consolas" w:cs="Consolas"/>
+          <w:color w:val="808080"/>
+          <w:szCs w:val="26"/>
+        </w:rPr>
+        <w:t>(</w:t>
+      </w:r>
+      <w:proofErr w:type="spellStart"/>
+      <w:r>
+        <w:rPr>
+          <w:rFonts w:ascii="Consolas" w:eastAsiaTheme="minorHAnsi" w:hAnsi="Consolas" w:cs="Consolas"/>
+          <w:szCs w:val="26"/>
+        </w:rPr>
+        <w:t>manhanvien</w:t>
+      </w:r>
+      <w:proofErr w:type="spellEnd"/>
+      <w:r>
+        <w:rPr>
+          <w:rFonts w:ascii="Consolas" w:eastAsiaTheme="minorHAnsi" w:hAnsi="Consolas" w:cs="Consolas"/>
+          <w:color w:val="808080"/>
+          <w:szCs w:val="26"/>
+        </w:rPr>
+        <w:t>)</w:t>
+      </w:r>
+    </w:p>
+    <w:p>
+      <w:pPr>
+        <w:autoSpaceDE w:val="0"/>
+        <w:autoSpaceDN w:val="0"/>
+        <w:adjustRightInd w:val="0"/>
+        <w:spacing w:after="0" w:line="240" w:lineRule="auto"/>
+        <w:ind w:left="0" w:firstLine="0"/>
+        <w:jc w:val="left"/>
+        <w:rPr>
+          <w:rFonts w:ascii="Consolas" w:eastAsiaTheme="minorHAnsi" w:hAnsi="Consolas" w:cs="Consolas"/>
+          <w:szCs w:val="26"/>
+        </w:rPr>
+      </w:pPr>
+      <w:r>
+        <w:rPr>
+          <w:rFonts w:ascii="Consolas" w:eastAsiaTheme="minorHAnsi" w:hAnsi="Consolas" w:cs="Consolas"/>
+          <w:color w:val="808080"/>
+          <w:szCs w:val="26"/>
+        </w:rPr>
+        <w:t>)</w:t>
+      </w:r>
+    </w:p>
+    <w:p>
+      <w:pPr>
+        <w:autoSpaceDE w:val="0"/>
+        <w:autoSpaceDN w:val="0"/>
+        <w:adjustRightInd w:val="0"/>
+        <w:spacing w:after="0" w:line="240" w:lineRule="auto"/>
+        <w:ind w:left="0" w:firstLine="0"/>
+        <w:jc w:val="left"/>
+        <w:rPr>
+          <w:rFonts w:ascii="Consolas" w:eastAsiaTheme="minorHAnsi" w:hAnsi="Consolas" w:cs="Consolas"/>
+          <w:szCs w:val="26"/>
+        </w:rPr>
+      </w:pPr>
+      <w:r>
+        <w:rPr>
+          <w:rFonts w:ascii="Consolas" w:eastAsiaTheme="minorHAnsi" w:hAnsi="Consolas" w:cs="Consolas"/>
+          <w:color w:val="0000FF"/>
+          <w:szCs w:val="26"/>
+        </w:rPr>
+        <w:t>create</w:t>
+      </w:r>
+      <w:r>
+        <w:rPr>
+          <w:rFonts w:ascii="Consolas" w:eastAsiaTheme="minorHAnsi" w:hAnsi="Consolas" w:cs="Consolas"/>
+          <w:szCs w:val="26"/>
+        </w:rPr>
+        <w:t xml:space="preserve"> </w:t>
+      </w:r>
+      <w:r>
+        <w:rPr>
+          <w:rFonts w:ascii="Consolas" w:eastAsiaTheme="minorHAnsi" w:hAnsi="Consolas" w:cs="Consolas"/>
+          <w:color w:val="0000FF"/>
+          <w:szCs w:val="26"/>
+        </w:rPr>
+        <w:t>table</w:t>
+      </w:r>
+      <w:r>
+        <w:rPr>
+          <w:rFonts w:ascii="Consolas" w:eastAsiaTheme="minorHAnsi" w:hAnsi="Consolas" w:cs="Consolas"/>
+          <w:szCs w:val="26"/>
+        </w:rPr>
+        <w:t xml:space="preserve"> NHACUNGCAP</w:t>
+      </w:r>
+    </w:p>
+    <w:p>
+      <w:pPr>
+        <w:autoSpaceDE w:val="0"/>
+        <w:autoSpaceDN w:val="0"/>
+        <w:adjustRightInd w:val="0"/>
+        <w:spacing w:after="0" w:line="240" w:lineRule="auto"/>
+        <w:ind w:left="0" w:firstLine="0"/>
+        <w:jc w:val="left"/>
+        <w:rPr>
+          <w:rFonts w:ascii="Consolas" w:eastAsiaTheme="minorHAnsi" w:hAnsi="Consolas" w:cs="Consolas"/>
+          <w:szCs w:val="26"/>
+        </w:rPr>
+      </w:pPr>
+      <w:r>
+        <w:rPr>
+          <w:rFonts w:ascii="Consolas" w:eastAsiaTheme="minorHAnsi" w:hAnsi="Consolas" w:cs="Consolas"/>
+          <w:color w:val="808080"/>
+          <w:szCs w:val="26"/>
+        </w:rPr>
+        <w:t>(</w:t>
+      </w:r>
+    </w:p>
+    <w:p>
+      <w:pPr>
+        <w:autoSpaceDE w:val="0"/>
+        <w:autoSpaceDN w:val="0"/>
+        <w:adjustRightInd w:val="0"/>
+        <w:spacing w:after="0" w:line="240" w:lineRule="auto"/>
+        <w:ind w:left="0" w:firstLine="0"/>
+        <w:jc w:val="left"/>
+        <w:rPr>
+          <w:rFonts w:ascii="Consolas" w:eastAsiaTheme="minorHAnsi" w:hAnsi="Consolas" w:cs="Consolas"/>
+          <w:szCs w:val="26"/>
+        </w:rPr>
+      </w:pPr>
+      <w:r>
+        <w:rPr>
+          <w:rFonts w:ascii="Consolas" w:eastAsiaTheme="minorHAnsi" w:hAnsi="Consolas" w:cs="Consolas"/>
+          <w:szCs w:val="26"/>
+        </w:rPr>
+        <w:tab/>
+      </w:r>
+      <w:proofErr w:type="spellStart"/>
+      <w:r>
+        <w:rPr>
+          <w:rFonts w:ascii="Consolas" w:eastAsiaTheme="minorHAnsi" w:hAnsi="Consolas" w:cs="Consolas"/>
+          <w:szCs w:val="26"/>
+        </w:rPr>
+        <w:t>macongty</w:t>
+      </w:r>
+      <w:proofErr w:type="spellEnd"/>
+      <w:r>
+        <w:rPr>
+          <w:rFonts w:ascii="Consolas" w:eastAsiaTheme="minorHAnsi" w:hAnsi="Consolas" w:cs="Consolas"/>
+          <w:szCs w:val="26"/>
+        </w:rPr>
+        <w:t xml:space="preserve"> </w:t>
+      </w:r>
+      <w:r>
+        <w:rPr>
+          <w:rFonts w:ascii="Consolas" w:eastAsiaTheme="minorHAnsi" w:hAnsi="Consolas" w:cs="Consolas"/>
+          <w:color w:val="0000FF"/>
+          <w:szCs w:val="26"/>
+        </w:rPr>
+        <w:t>char</w:t>
+      </w:r>
+      <w:r>
+        <w:rPr>
+          <w:rFonts w:ascii="Consolas" w:eastAsiaTheme="minorHAnsi" w:hAnsi="Consolas" w:cs="Consolas"/>
+          <w:color w:val="808080"/>
+          <w:szCs w:val="26"/>
+        </w:rPr>
+        <w:t>(</w:t>
+      </w:r>
+      <w:r>
+        <w:rPr>
+          <w:rFonts w:ascii="Consolas" w:eastAsiaTheme="minorHAnsi" w:hAnsi="Consolas" w:cs="Consolas"/>
+          <w:szCs w:val="26"/>
+        </w:rPr>
+        <w:t>10</w:t>
+      </w:r>
+      <w:r>
+        <w:rPr>
+          <w:rFonts w:ascii="Consolas" w:eastAsiaTheme="minorHAnsi" w:hAnsi="Consolas" w:cs="Consolas"/>
+          <w:color w:val="808080"/>
+          <w:szCs w:val="26"/>
+        </w:rPr>
+        <w:t>)</w:t>
+      </w:r>
+      <w:r>
+        <w:rPr>
+          <w:rFonts w:ascii="Consolas" w:eastAsiaTheme="minorHAnsi" w:hAnsi="Consolas" w:cs="Consolas"/>
+          <w:szCs w:val="26"/>
+        </w:rPr>
+        <w:t xml:space="preserve"> </w:t>
+      </w:r>
+      <w:r>
+        <w:rPr>
+          <w:rFonts w:ascii="Consolas" w:eastAsiaTheme="minorHAnsi" w:hAnsi="Consolas" w:cs="Consolas"/>
+          <w:color w:val="0000FF"/>
+          <w:szCs w:val="26"/>
+        </w:rPr>
+        <w:t>primary</w:t>
+      </w:r>
+      <w:r>
+        <w:rPr>
+          <w:rFonts w:ascii="Consolas" w:eastAsiaTheme="minorHAnsi" w:hAnsi="Consolas" w:cs="Consolas"/>
+          <w:szCs w:val="26"/>
+        </w:rPr>
+        <w:t xml:space="preserve"> </w:t>
+      </w:r>
+      <w:r>
+        <w:rPr>
+          <w:rFonts w:ascii="Consolas" w:eastAsiaTheme="minorHAnsi" w:hAnsi="Consolas" w:cs="Consolas"/>
+          <w:color w:val="0000FF"/>
+          <w:szCs w:val="26"/>
+        </w:rPr>
+        <w:t>key</w:t>
+      </w:r>
+      <w:r>
+        <w:rPr>
+          <w:rFonts w:ascii="Consolas" w:eastAsiaTheme="minorHAnsi" w:hAnsi="Consolas" w:cs="Consolas"/>
+          <w:color w:val="808080"/>
+          <w:szCs w:val="26"/>
+        </w:rPr>
+        <w:t>,</w:t>
+      </w:r>
+    </w:p>
+    <w:p>
+      <w:pPr>
+        <w:autoSpaceDE w:val="0"/>
+        <w:autoSpaceDN w:val="0"/>
+        <w:adjustRightInd w:val="0"/>
+        <w:spacing w:after="0" w:line="240" w:lineRule="auto"/>
+        <w:ind w:left="0" w:firstLine="0"/>
+        <w:jc w:val="left"/>
+        <w:rPr>
+          <w:rFonts w:ascii="Consolas" w:eastAsiaTheme="minorHAnsi" w:hAnsi="Consolas" w:cs="Consolas"/>
+          <w:szCs w:val="26"/>
+        </w:rPr>
+      </w:pPr>
+      <w:r>
+        <w:rPr>
+          <w:rFonts w:ascii="Consolas" w:eastAsiaTheme="minorHAnsi" w:hAnsi="Consolas" w:cs="Consolas"/>
+          <w:szCs w:val="26"/>
+        </w:rPr>
+        <w:tab/>
+      </w:r>
+      <w:proofErr w:type="spellStart"/>
+      <w:r>
+        <w:rPr>
+          <w:rFonts w:ascii="Consolas" w:eastAsiaTheme="minorHAnsi" w:hAnsi="Consolas" w:cs="Consolas"/>
+          <w:szCs w:val="26"/>
+        </w:rPr>
+        <w:t>tencongty</w:t>
+      </w:r>
+      <w:proofErr w:type="spellEnd"/>
+      <w:r>
+        <w:rPr>
+          <w:rFonts w:ascii="Consolas" w:eastAsiaTheme="minorHAnsi" w:hAnsi="Consolas" w:cs="Consolas"/>
+          <w:szCs w:val="26"/>
+        </w:rPr>
+        <w:t xml:space="preserve"> </w:t>
+      </w:r>
+      <w:proofErr w:type="spellStart"/>
+      <w:r>
+        <w:rPr>
+          <w:rFonts w:ascii="Consolas" w:eastAsiaTheme="minorHAnsi" w:hAnsi="Consolas" w:cs="Consolas"/>
+          <w:color w:val="0000FF"/>
+          <w:szCs w:val="26"/>
+        </w:rPr>
+        <w:t>nvarchar</w:t>
+      </w:r>
+      <w:proofErr w:type="spellEnd"/>
+      <w:r>
+        <w:rPr>
+          <w:rFonts w:ascii="Consolas" w:eastAsiaTheme="minorHAnsi" w:hAnsi="Consolas" w:cs="Consolas"/>
+          <w:color w:val="808080"/>
+          <w:szCs w:val="26"/>
+        </w:rPr>
+        <w:t>(</w:t>
+      </w:r>
+      <w:r>
+        <w:rPr>
+          <w:rFonts w:ascii="Consolas" w:eastAsiaTheme="minorHAnsi" w:hAnsi="Consolas" w:cs="Consolas"/>
+          <w:szCs w:val="26"/>
+        </w:rPr>
+        <w:t>100</w:t>
+      </w:r>
+      <w:r>
+        <w:rPr>
+          <w:rFonts w:ascii="Consolas" w:eastAsiaTheme="minorHAnsi" w:hAnsi="Consolas" w:cs="Consolas"/>
+          <w:color w:val="808080"/>
+          <w:szCs w:val="26"/>
+        </w:rPr>
+        <w:t>),</w:t>
+      </w:r>
+    </w:p>
+    <w:p>
+      <w:pPr>
+        <w:autoSpaceDE w:val="0"/>
+        <w:autoSpaceDN w:val="0"/>
+        <w:adjustRightInd w:val="0"/>
+        <w:spacing w:after="0" w:line="240" w:lineRule="auto"/>
+        <w:ind w:left="0" w:firstLine="0"/>
+        <w:jc w:val="left"/>
+        <w:rPr>
+          <w:rFonts w:ascii="Consolas" w:eastAsiaTheme="minorHAnsi" w:hAnsi="Consolas" w:cs="Consolas"/>
+          <w:szCs w:val="26"/>
+        </w:rPr>
+      </w:pPr>
+      <w:r>
+        <w:rPr>
+          <w:rFonts w:ascii="Consolas" w:eastAsiaTheme="minorHAnsi" w:hAnsi="Consolas" w:cs="Consolas"/>
+          <w:szCs w:val="26"/>
+        </w:rPr>
+        <w:tab/>
+      </w:r>
+      <w:proofErr w:type="spellStart"/>
+      <w:r>
+        <w:rPr>
+          <w:rFonts w:ascii="Consolas" w:eastAsiaTheme="minorHAnsi" w:hAnsi="Consolas" w:cs="Consolas"/>
+          <w:szCs w:val="26"/>
+        </w:rPr>
+        <w:t>tengiaodich</w:t>
+      </w:r>
+      <w:proofErr w:type="spellEnd"/>
+      <w:r>
+        <w:rPr>
+          <w:rFonts w:ascii="Consolas" w:eastAsiaTheme="minorHAnsi" w:hAnsi="Consolas" w:cs="Consolas"/>
+          <w:szCs w:val="26"/>
+        </w:rPr>
+        <w:t xml:space="preserve"> </w:t>
+      </w:r>
+      <w:proofErr w:type="spellStart"/>
+      <w:r>
+        <w:rPr>
+          <w:rFonts w:ascii="Consolas" w:eastAsiaTheme="minorHAnsi" w:hAnsi="Consolas" w:cs="Consolas"/>
+          <w:color w:val="0000FF"/>
+          <w:szCs w:val="26"/>
+        </w:rPr>
+        <w:t>nvarchar</w:t>
+      </w:r>
+      <w:proofErr w:type="spellEnd"/>
+      <w:r>
+        <w:rPr>
+          <w:rFonts w:ascii="Consolas" w:eastAsiaTheme="minorHAnsi" w:hAnsi="Consolas" w:cs="Consolas"/>
+          <w:color w:val="808080"/>
+          <w:szCs w:val="26"/>
+        </w:rPr>
+        <w:t>(</w:t>
+      </w:r>
+      <w:r>
+        <w:rPr>
+          <w:rFonts w:ascii="Consolas" w:eastAsiaTheme="minorHAnsi" w:hAnsi="Consolas" w:cs="Consolas"/>
+          <w:szCs w:val="26"/>
+        </w:rPr>
+        <w:t>100</w:t>
+      </w:r>
+      <w:r>
+        <w:rPr>
+          <w:rFonts w:ascii="Consolas" w:eastAsiaTheme="minorHAnsi" w:hAnsi="Consolas" w:cs="Consolas"/>
+          <w:color w:val="808080"/>
+          <w:szCs w:val="26"/>
+        </w:rPr>
+        <w:t>),</w:t>
+      </w:r>
+    </w:p>
+    <w:p>
+      <w:pPr>
+        <w:autoSpaceDE w:val="0"/>
+        <w:autoSpaceDN w:val="0"/>
+        <w:adjustRightInd w:val="0"/>
+        <w:spacing w:after="0" w:line="240" w:lineRule="auto"/>
+        <w:ind w:left="0" w:firstLine="0"/>
+        <w:jc w:val="left"/>
+        <w:rPr>
+          <w:rFonts w:ascii="Consolas" w:eastAsiaTheme="minorHAnsi" w:hAnsi="Consolas" w:cs="Consolas"/>
+          <w:szCs w:val="26"/>
+        </w:rPr>
+      </w:pPr>
+      <w:r>
+        <w:rPr>
+          <w:rFonts w:ascii="Consolas" w:eastAsiaTheme="minorHAnsi" w:hAnsi="Consolas" w:cs="Consolas"/>
+          <w:szCs w:val="26"/>
+        </w:rPr>
+        <w:tab/>
+      </w:r>
+      <w:proofErr w:type="spellStart"/>
+      <w:r>
+        <w:rPr>
+          <w:rFonts w:ascii="Consolas" w:eastAsiaTheme="minorHAnsi" w:hAnsi="Consolas" w:cs="Consolas"/>
+          <w:szCs w:val="26"/>
+        </w:rPr>
+        <w:t>dienthoai</w:t>
+      </w:r>
+      <w:proofErr w:type="spellEnd"/>
+      <w:r>
+        <w:rPr>
+          <w:rFonts w:ascii="Consolas" w:eastAsiaTheme="minorHAnsi" w:hAnsi="Consolas" w:cs="Consolas"/>
+          <w:szCs w:val="26"/>
+        </w:rPr>
+        <w:t xml:space="preserve"> </w:t>
+      </w:r>
+      <w:r>
+        <w:rPr>
+          <w:rFonts w:ascii="Consolas" w:eastAsiaTheme="minorHAnsi" w:hAnsi="Consolas" w:cs="Consolas"/>
+          <w:color w:val="0000FF"/>
+          <w:szCs w:val="26"/>
+        </w:rPr>
+        <w:t>varchar</w:t>
+      </w:r>
+      <w:r>
+        <w:rPr>
+          <w:rFonts w:ascii="Consolas" w:eastAsiaTheme="minorHAnsi" w:hAnsi="Consolas" w:cs="Consolas"/>
+          <w:color w:val="808080"/>
+          <w:szCs w:val="26"/>
+        </w:rPr>
+        <w:t>(</w:t>
+      </w:r>
+      <w:r>
+        <w:rPr>
+          <w:rFonts w:ascii="Consolas" w:eastAsiaTheme="minorHAnsi" w:hAnsi="Consolas" w:cs="Consolas"/>
+          <w:szCs w:val="26"/>
+        </w:rPr>
+        <w:t>11</w:t>
+      </w:r>
+      <w:r>
+        <w:rPr>
+          <w:rFonts w:ascii="Consolas" w:eastAsiaTheme="minorHAnsi" w:hAnsi="Consolas" w:cs="Consolas"/>
+          <w:color w:val="808080"/>
+          <w:szCs w:val="26"/>
+        </w:rPr>
+        <w:t>)</w:t>
+      </w:r>
+      <w:r>
+        <w:rPr>
+          <w:rFonts w:ascii="Consolas" w:eastAsiaTheme="minorHAnsi" w:hAnsi="Consolas" w:cs="Consolas"/>
+          <w:szCs w:val="26"/>
+        </w:rPr>
+        <w:t xml:space="preserve"> </w:t>
+      </w:r>
+      <w:r>
+        <w:rPr>
+          <w:rFonts w:ascii="Consolas" w:eastAsiaTheme="minorHAnsi" w:hAnsi="Consolas" w:cs="Consolas"/>
+          <w:color w:val="0000FF"/>
+          <w:szCs w:val="26"/>
+        </w:rPr>
+        <w:t>unique</w:t>
+      </w:r>
+      <w:r>
+        <w:rPr>
+          <w:rFonts w:ascii="Consolas" w:eastAsiaTheme="minorHAnsi" w:hAnsi="Consolas" w:cs="Consolas"/>
+          <w:color w:val="808080"/>
+          <w:szCs w:val="26"/>
+        </w:rPr>
+        <w:t>,</w:t>
+      </w:r>
+    </w:p>
+    <w:p>
+      <w:pPr>
+        <w:autoSpaceDE w:val="0"/>
+        <w:autoSpaceDN w:val="0"/>
+        <w:adjustRightInd w:val="0"/>
+        <w:spacing w:after="0" w:line="240" w:lineRule="auto"/>
+        <w:ind w:left="0" w:firstLine="0"/>
+        <w:jc w:val="left"/>
+        <w:rPr>
+          <w:rFonts w:ascii="Consolas" w:eastAsiaTheme="minorHAnsi" w:hAnsi="Consolas" w:cs="Consolas"/>
+          <w:szCs w:val="26"/>
+        </w:rPr>
+      </w:pPr>
+      <w:r>
+        <w:rPr>
+          <w:rFonts w:ascii="Consolas" w:eastAsiaTheme="minorHAnsi" w:hAnsi="Consolas" w:cs="Consolas"/>
+          <w:szCs w:val="26"/>
+        </w:rPr>
+        <w:tab/>
+        <w:t xml:space="preserve">fax </w:t>
+      </w:r>
+      <w:r>
+        <w:rPr>
+          <w:rFonts w:ascii="Consolas" w:eastAsiaTheme="minorHAnsi" w:hAnsi="Consolas" w:cs="Consolas"/>
+          <w:color w:val="0000FF"/>
+          <w:szCs w:val="26"/>
+        </w:rPr>
+        <w:t>varchar</w:t>
+      </w:r>
+      <w:r>
+        <w:rPr>
+          <w:rFonts w:ascii="Consolas" w:eastAsiaTheme="minorHAnsi" w:hAnsi="Consolas" w:cs="Consolas"/>
+          <w:color w:val="808080"/>
+          <w:szCs w:val="26"/>
+        </w:rPr>
+        <w:t>(</w:t>
+      </w:r>
+      <w:r>
+        <w:rPr>
+          <w:rFonts w:ascii="Consolas" w:eastAsiaTheme="minorHAnsi" w:hAnsi="Consolas" w:cs="Consolas"/>
+          <w:szCs w:val="26"/>
+        </w:rPr>
+        <w:t>11</w:t>
+      </w:r>
+      <w:r>
+        <w:rPr>
+          <w:rFonts w:ascii="Consolas" w:eastAsiaTheme="minorHAnsi" w:hAnsi="Consolas" w:cs="Consolas"/>
+          <w:color w:val="808080"/>
+          <w:szCs w:val="26"/>
+        </w:rPr>
+        <w:t>)</w:t>
+      </w:r>
+      <w:r>
+        <w:rPr>
+          <w:rFonts w:ascii="Consolas" w:eastAsiaTheme="minorHAnsi" w:hAnsi="Consolas" w:cs="Consolas"/>
+          <w:szCs w:val="26"/>
+        </w:rPr>
+        <w:t xml:space="preserve"> </w:t>
+      </w:r>
+      <w:r>
+        <w:rPr>
+          <w:rFonts w:ascii="Consolas" w:eastAsiaTheme="minorHAnsi" w:hAnsi="Consolas" w:cs="Consolas"/>
+          <w:color w:val="0000FF"/>
+          <w:szCs w:val="26"/>
+        </w:rPr>
+        <w:t>unique</w:t>
+      </w:r>
+      <w:r>
+        <w:rPr>
+          <w:rFonts w:ascii="Consolas" w:eastAsiaTheme="minorHAnsi" w:hAnsi="Consolas" w:cs="Consolas"/>
+          <w:color w:val="808080"/>
+          <w:szCs w:val="26"/>
+        </w:rPr>
+        <w:t>,</w:t>
+      </w:r>
+    </w:p>
+    <w:p>
+      <w:pPr>
+        <w:autoSpaceDE w:val="0"/>
+        <w:autoSpaceDN w:val="0"/>
+        <w:adjustRightInd w:val="0"/>
+        <w:spacing w:after="0" w:line="240" w:lineRule="auto"/>
+        <w:ind w:left="0" w:firstLine="0"/>
+        <w:jc w:val="left"/>
+        <w:rPr>
+          <w:rFonts w:ascii="Consolas" w:eastAsiaTheme="minorHAnsi" w:hAnsi="Consolas" w:cs="Consolas"/>
+          <w:szCs w:val="26"/>
+        </w:rPr>
+      </w:pPr>
+      <w:r>
+        <w:rPr>
+          <w:rFonts w:ascii="Consolas" w:eastAsiaTheme="minorHAnsi" w:hAnsi="Consolas" w:cs="Consolas"/>
+          <w:szCs w:val="26"/>
+        </w:rPr>
+        <w:tab/>
+        <w:t xml:space="preserve">email </w:t>
+      </w:r>
+      <w:r>
+        <w:rPr>
+          <w:rFonts w:ascii="Consolas" w:eastAsiaTheme="minorHAnsi" w:hAnsi="Consolas" w:cs="Consolas"/>
+          <w:color w:val="0000FF"/>
+          <w:szCs w:val="26"/>
+        </w:rPr>
+        <w:t>varchar</w:t>
+      </w:r>
+      <w:r>
+        <w:rPr>
+          <w:rFonts w:ascii="Consolas" w:eastAsiaTheme="minorHAnsi" w:hAnsi="Consolas" w:cs="Consolas"/>
+          <w:color w:val="808080"/>
+          <w:szCs w:val="26"/>
+        </w:rPr>
+        <w:t>(</w:t>
+      </w:r>
+      <w:r>
+        <w:rPr>
+          <w:rFonts w:ascii="Consolas" w:eastAsiaTheme="minorHAnsi" w:hAnsi="Consolas" w:cs="Consolas"/>
+          <w:szCs w:val="26"/>
+        </w:rPr>
+        <w:t>11</w:t>
+      </w:r>
+      <w:r>
+        <w:rPr>
+          <w:rFonts w:ascii="Consolas" w:eastAsiaTheme="minorHAnsi" w:hAnsi="Consolas" w:cs="Consolas"/>
+          <w:color w:val="808080"/>
+          <w:szCs w:val="26"/>
+        </w:rPr>
+        <w:t>)</w:t>
+      </w:r>
+      <w:r>
+        <w:rPr>
+          <w:rFonts w:ascii="Consolas" w:eastAsiaTheme="minorHAnsi" w:hAnsi="Consolas" w:cs="Consolas"/>
+          <w:szCs w:val="26"/>
+        </w:rPr>
+        <w:t xml:space="preserve"> </w:t>
+      </w:r>
+      <w:r>
+        <w:rPr>
+          <w:rFonts w:ascii="Consolas" w:eastAsiaTheme="minorHAnsi" w:hAnsi="Consolas" w:cs="Consolas"/>
+          <w:color w:val="0000FF"/>
+          <w:szCs w:val="26"/>
+        </w:rPr>
+        <w:t>unique</w:t>
+      </w:r>
+      <w:r>
+        <w:rPr>
+          <w:rFonts w:ascii="Consolas" w:eastAsiaTheme="minorHAnsi" w:hAnsi="Consolas" w:cs="Consolas"/>
+          <w:color w:val="808080"/>
+          <w:szCs w:val="26"/>
+        </w:rPr>
+        <w:t>,</w:t>
+      </w:r>
+    </w:p>
+    <w:p>
+      <w:pPr>
+        <w:autoSpaceDE w:val="0"/>
+        <w:autoSpaceDN w:val="0"/>
+        <w:adjustRightInd w:val="0"/>
+        <w:spacing w:after="0" w:line="240" w:lineRule="auto"/>
+        <w:ind w:left="0" w:firstLine="0"/>
+        <w:jc w:val="left"/>
+        <w:rPr>
+          <w:rFonts w:ascii="Consolas" w:eastAsiaTheme="minorHAnsi" w:hAnsi="Consolas" w:cs="Consolas"/>
+          <w:szCs w:val="26"/>
+        </w:rPr>
+      </w:pPr>
+      <w:r>
+        <w:rPr>
+          <w:rFonts w:ascii="Consolas" w:eastAsiaTheme="minorHAnsi" w:hAnsi="Consolas" w:cs="Consolas"/>
+          <w:color w:val="808080"/>
+          <w:szCs w:val="26"/>
+        </w:rPr>
+        <w:t>)</w:t>
+      </w:r>
+    </w:p>
+    <w:p>
+      <w:pPr>
+        <w:autoSpaceDE w:val="0"/>
+        <w:autoSpaceDN w:val="0"/>
+        <w:adjustRightInd w:val="0"/>
+        <w:spacing w:after="0" w:line="240" w:lineRule="auto"/>
+        <w:ind w:left="0" w:firstLine="0"/>
+        <w:jc w:val="left"/>
+        <w:rPr>
+          <w:rFonts w:ascii="Consolas" w:eastAsiaTheme="minorHAnsi" w:hAnsi="Consolas" w:cs="Consolas"/>
+          <w:szCs w:val="26"/>
+        </w:rPr>
+      </w:pPr>
+      <w:r>
+        <w:rPr>
+          <w:rFonts w:ascii="Consolas" w:eastAsiaTheme="minorHAnsi" w:hAnsi="Consolas" w:cs="Consolas"/>
+          <w:color w:val="0000FF"/>
+          <w:szCs w:val="26"/>
+        </w:rPr>
+        <w:t>create</w:t>
+      </w:r>
+      <w:r>
+        <w:rPr>
+          <w:rFonts w:ascii="Consolas" w:eastAsiaTheme="minorHAnsi" w:hAnsi="Consolas" w:cs="Consolas"/>
+          <w:szCs w:val="26"/>
+        </w:rPr>
+        <w:t xml:space="preserve"> </w:t>
+      </w:r>
+      <w:r>
+        <w:rPr>
+          <w:rFonts w:ascii="Consolas" w:eastAsiaTheme="minorHAnsi" w:hAnsi="Consolas" w:cs="Consolas"/>
+          <w:color w:val="0000FF"/>
+          <w:szCs w:val="26"/>
+        </w:rPr>
+        <w:t>table</w:t>
+      </w:r>
+      <w:r>
+        <w:rPr>
+          <w:rFonts w:ascii="Consolas" w:eastAsiaTheme="minorHAnsi" w:hAnsi="Consolas" w:cs="Consolas"/>
+          <w:szCs w:val="26"/>
+        </w:rPr>
+        <w:t xml:space="preserve"> LOAIHANG</w:t>
+      </w:r>
+    </w:p>
+    <w:p>
+      <w:pPr>
+        <w:autoSpaceDE w:val="0"/>
+        <w:autoSpaceDN w:val="0"/>
+        <w:adjustRightInd w:val="0"/>
+        <w:spacing w:after="0" w:line="240" w:lineRule="auto"/>
+        <w:ind w:left="0" w:firstLine="0"/>
+        <w:jc w:val="left"/>
+        <w:rPr>
+          <w:rFonts w:ascii="Consolas" w:eastAsiaTheme="minorHAnsi" w:hAnsi="Consolas" w:cs="Consolas"/>
+          <w:szCs w:val="26"/>
+        </w:rPr>
+      </w:pPr>
+      <w:r>
+        <w:rPr>
+          <w:rFonts w:ascii="Consolas" w:eastAsiaTheme="minorHAnsi" w:hAnsi="Consolas" w:cs="Consolas"/>
+          <w:color w:val="808080"/>
+          <w:szCs w:val="26"/>
+        </w:rPr>
+        <w:t>(</w:t>
+      </w:r>
+    </w:p>
+    <w:p>
+      <w:pPr>
+        <w:autoSpaceDE w:val="0"/>
+        <w:autoSpaceDN w:val="0"/>
+        <w:adjustRightInd w:val="0"/>
+        <w:spacing w:after="0" w:line="240" w:lineRule="auto"/>
+        <w:ind w:left="0" w:firstLine="0"/>
+        <w:jc w:val="left"/>
+        <w:rPr>
+          <w:rFonts w:ascii="Consolas" w:eastAsiaTheme="minorHAnsi" w:hAnsi="Consolas" w:cs="Consolas"/>
+          <w:szCs w:val="26"/>
+        </w:rPr>
+      </w:pPr>
+      <w:r>
+        <w:rPr>
+          <w:rFonts w:ascii="Consolas" w:eastAsiaTheme="minorHAnsi" w:hAnsi="Consolas" w:cs="Consolas"/>
+          <w:szCs w:val="26"/>
+        </w:rPr>
+        <w:tab/>
+      </w:r>
+      <w:proofErr w:type="spellStart"/>
+      <w:r>
+        <w:rPr>
+          <w:rFonts w:ascii="Consolas" w:eastAsiaTheme="minorHAnsi" w:hAnsi="Consolas" w:cs="Consolas"/>
+          <w:szCs w:val="26"/>
+        </w:rPr>
+        <w:t>maloaihang</w:t>
+      </w:r>
+      <w:proofErr w:type="spellEnd"/>
+      <w:r>
+        <w:rPr>
+          <w:rFonts w:ascii="Consolas" w:eastAsiaTheme="minorHAnsi" w:hAnsi="Consolas" w:cs="Consolas"/>
+          <w:szCs w:val="26"/>
+        </w:rPr>
+        <w:t xml:space="preserve"> </w:t>
+      </w:r>
+      <w:r>
+        <w:rPr>
+          <w:rFonts w:ascii="Consolas" w:eastAsiaTheme="minorHAnsi" w:hAnsi="Consolas" w:cs="Consolas"/>
+          <w:color w:val="0000FF"/>
+          <w:szCs w:val="26"/>
+        </w:rPr>
+        <w:t>char</w:t>
+      </w:r>
+      <w:r>
+        <w:rPr>
+          <w:rFonts w:ascii="Consolas" w:eastAsiaTheme="minorHAnsi" w:hAnsi="Consolas" w:cs="Consolas"/>
+          <w:color w:val="808080"/>
+          <w:szCs w:val="26"/>
+        </w:rPr>
+        <w:t>(</w:t>
+      </w:r>
+      <w:r>
+        <w:rPr>
+          <w:rFonts w:ascii="Consolas" w:eastAsiaTheme="minorHAnsi" w:hAnsi="Consolas" w:cs="Consolas"/>
+          <w:szCs w:val="26"/>
+        </w:rPr>
+        <w:t>10</w:t>
+      </w:r>
+      <w:r>
+        <w:rPr>
+          <w:rFonts w:ascii="Consolas" w:eastAsiaTheme="minorHAnsi" w:hAnsi="Consolas" w:cs="Consolas"/>
+          <w:color w:val="808080"/>
+          <w:szCs w:val="26"/>
+        </w:rPr>
+        <w:t>)</w:t>
+      </w:r>
+      <w:r>
+        <w:rPr>
+          <w:rFonts w:ascii="Consolas" w:eastAsiaTheme="minorHAnsi" w:hAnsi="Consolas" w:cs="Consolas"/>
+          <w:szCs w:val="26"/>
+        </w:rPr>
+        <w:t xml:space="preserve"> </w:t>
+      </w:r>
+      <w:r>
+        <w:rPr>
+          <w:rFonts w:ascii="Consolas" w:eastAsiaTheme="minorHAnsi" w:hAnsi="Consolas" w:cs="Consolas"/>
+          <w:color w:val="0000FF"/>
+          <w:szCs w:val="26"/>
+        </w:rPr>
+        <w:t>primary</w:t>
+      </w:r>
+      <w:r>
+        <w:rPr>
+          <w:rFonts w:ascii="Consolas" w:eastAsiaTheme="minorHAnsi" w:hAnsi="Consolas" w:cs="Consolas"/>
+          <w:szCs w:val="26"/>
+        </w:rPr>
+        <w:t xml:space="preserve"> </w:t>
+      </w:r>
+      <w:r>
+        <w:rPr>
+          <w:rFonts w:ascii="Consolas" w:eastAsiaTheme="minorHAnsi" w:hAnsi="Consolas" w:cs="Consolas"/>
+          <w:color w:val="0000FF"/>
+          <w:szCs w:val="26"/>
+        </w:rPr>
+        <w:t>key</w:t>
+      </w:r>
+      <w:r>
+        <w:rPr>
+          <w:rFonts w:ascii="Consolas" w:eastAsiaTheme="minorHAnsi" w:hAnsi="Consolas" w:cs="Consolas"/>
+          <w:color w:val="808080"/>
+          <w:szCs w:val="26"/>
+        </w:rPr>
+        <w:t>,</w:t>
+      </w:r>
+    </w:p>
+    <w:p>
+      <w:pPr>
+        <w:autoSpaceDE w:val="0"/>
+        <w:autoSpaceDN w:val="0"/>
+        <w:adjustRightInd w:val="0"/>
+        <w:spacing w:after="0" w:line="240" w:lineRule="auto"/>
+        <w:ind w:left="0" w:firstLine="0"/>
+        <w:jc w:val="left"/>
+        <w:rPr>
+          <w:rFonts w:ascii="Consolas" w:eastAsiaTheme="minorHAnsi" w:hAnsi="Consolas" w:cs="Consolas"/>
+          <w:szCs w:val="26"/>
+        </w:rPr>
+      </w:pPr>
+      <w:r>
+        <w:rPr>
+          <w:rFonts w:ascii="Consolas" w:eastAsiaTheme="minorHAnsi" w:hAnsi="Consolas" w:cs="Consolas"/>
+          <w:szCs w:val="26"/>
+        </w:rPr>
+        <w:tab/>
+      </w:r>
+      <w:proofErr w:type="spellStart"/>
+      <w:r>
+        <w:rPr>
+          <w:rFonts w:ascii="Consolas" w:eastAsiaTheme="minorHAnsi" w:hAnsi="Consolas" w:cs="Consolas"/>
+          <w:szCs w:val="26"/>
+        </w:rPr>
+        <w:t>tenloaihang</w:t>
+      </w:r>
+      <w:proofErr w:type="spellEnd"/>
+      <w:r>
+        <w:rPr>
+          <w:rFonts w:ascii="Consolas" w:eastAsiaTheme="minorHAnsi" w:hAnsi="Consolas" w:cs="Consolas"/>
+          <w:szCs w:val="26"/>
+        </w:rPr>
+        <w:t xml:space="preserve"> </w:t>
+      </w:r>
+      <w:proofErr w:type="spellStart"/>
+      <w:r>
+        <w:rPr>
+          <w:rFonts w:ascii="Consolas" w:eastAsiaTheme="minorHAnsi" w:hAnsi="Consolas" w:cs="Consolas"/>
+          <w:color w:val="0000FF"/>
+          <w:szCs w:val="26"/>
+        </w:rPr>
+        <w:t>nvarchar</w:t>
+      </w:r>
+      <w:proofErr w:type="spellEnd"/>
+      <w:r>
+        <w:rPr>
+          <w:rFonts w:ascii="Consolas" w:eastAsiaTheme="minorHAnsi" w:hAnsi="Consolas" w:cs="Consolas"/>
+          <w:color w:val="808080"/>
+          <w:szCs w:val="26"/>
+        </w:rPr>
+        <w:t>(</w:t>
+      </w:r>
+      <w:r>
+        <w:rPr>
+          <w:rFonts w:ascii="Consolas" w:eastAsiaTheme="minorHAnsi" w:hAnsi="Consolas" w:cs="Consolas"/>
+          <w:szCs w:val="26"/>
+        </w:rPr>
+        <w:t>50</w:t>
+      </w:r>
+      <w:r>
+        <w:rPr>
+          <w:rFonts w:ascii="Consolas" w:eastAsiaTheme="minorHAnsi" w:hAnsi="Consolas" w:cs="Consolas"/>
+          <w:color w:val="808080"/>
+          <w:szCs w:val="26"/>
+        </w:rPr>
+        <w:t>),</w:t>
+      </w:r>
+    </w:p>
+    <w:p>
+      <w:pPr>
+        <w:autoSpaceDE w:val="0"/>
+        <w:autoSpaceDN w:val="0"/>
+        <w:adjustRightInd w:val="0"/>
+        <w:spacing w:after="0" w:line="240" w:lineRule="auto"/>
+        <w:ind w:left="0" w:firstLine="0"/>
+        <w:jc w:val="left"/>
+        <w:rPr>
+          <w:rFonts w:ascii="Consolas" w:eastAsiaTheme="minorHAnsi" w:hAnsi="Consolas" w:cs="Consolas"/>
+          <w:szCs w:val="26"/>
+        </w:rPr>
+      </w:pPr>
+      <w:r>
+        <w:rPr>
+          <w:rFonts w:ascii="Consolas" w:eastAsiaTheme="minorHAnsi" w:hAnsi="Consolas" w:cs="Consolas"/>
+          <w:color w:val="808080"/>
+          <w:szCs w:val="26"/>
+        </w:rPr>
+        <w:t>)</w:t>
+      </w:r>
+    </w:p>
+    <w:p>
+      <w:pPr>
+        <w:autoSpaceDE w:val="0"/>
+        <w:autoSpaceDN w:val="0"/>
+        <w:adjustRightInd w:val="0"/>
+        <w:spacing w:after="0" w:line="240" w:lineRule="auto"/>
+        <w:ind w:left="0" w:firstLine="0"/>
+        <w:jc w:val="left"/>
+        <w:rPr>
+          <w:rFonts w:ascii="Consolas" w:eastAsiaTheme="minorHAnsi" w:hAnsi="Consolas" w:cs="Consolas"/>
+          <w:szCs w:val="26"/>
+        </w:rPr>
+      </w:pPr>
+      <w:r>
+        <w:rPr>
+          <w:rFonts w:ascii="Consolas" w:eastAsiaTheme="minorHAnsi" w:hAnsi="Consolas" w:cs="Consolas"/>
+          <w:color w:val="0000FF"/>
+          <w:szCs w:val="26"/>
+        </w:rPr>
+        <w:t>create</w:t>
+      </w:r>
+      <w:r>
+        <w:rPr>
+          <w:rFonts w:ascii="Consolas" w:eastAsiaTheme="minorHAnsi" w:hAnsi="Consolas" w:cs="Consolas"/>
+          <w:szCs w:val="26"/>
+        </w:rPr>
+        <w:t xml:space="preserve"> </w:t>
+      </w:r>
+      <w:r>
+        <w:rPr>
+          <w:rFonts w:ascii="Consolas" w:eastAsiaTheme="minorHAnsi" w:hAnsi="Consolas" w:cs="Consolas"/>
+          <w:color w:val="0000FF"/>
+          <w:szCs w:val="26"/>
+        </w:rPr>
+        <w:t>table</w:t>
+      </w:r>
+      <w:r>
+        <w:rPr>
+          <w:rFonts w:ascii="Consolas" w:eastAsiaTheme="minorHAnsi" w:hAnsi="Consolas" w:cs="Consolas"/>
+          <w:szCs w:val="26"/>
+        </w:rPr>
+        <w:t xml:space="preserve"> MATHANG</w:t>
+      </w:r>
+    </w:p>
+    <w:p>
+      <w:pPr>
+        <w:autoSpaceDE w:val="0"/>
+        <w:autoSpaceDN w:val="0"/>
+        <w:adjustRightInd w:val="0"/>
+        <w:spacing w:after="0" w:line="240" w:lineRule="auto"/>
+        <w:ind w:left="0" w:firstLine="0"/>
+        <w:jc w:val="left"/>
+        <w:rPr>
+          <w:rFonts w:ascii="Consolas" w:eastAsiaTheme="minorHAnsi" w:hAnsi="Consolas" w:cs="Consolas"/>
+          <w:szCs w:val="26"/>
+        </w:rPr>
+      </w:pPr>
+      <w:r>
+        <w:rPr>
+          <w:rFonts w:ascii="Consolas" w:eastAsiaTheme="minorHAnsi" w:hAnsi="Consolas" w:cs="Consolas"/>
+          <w:color w:val="808080"/>
+          <w:szCs w:val="26"/>
+        </w:rPr>
+        <w:t>(</w:t>
+      </w:r>
+    </w:p>
+    <w:p>
+      <w:pPr>
+        <w:autoSpaceDE w:val="0"/>
+        <w:autoSpaceDN w:val="0"/>
+        <w:adjustRightInd w:val="0"/>
+        <w:spacing w:after="0" w:line="240" w:lineRule="auto"/>
+        <w:ind w:left="0" w:firstLine="0"/>
+        <w:jc w:val="left"/>
+        <w:rPr>
+          <w:rFonts w:ascii="Consolas" w:eastAsiaTheme="minorHAnsi" w:hAnsi="Consolas" w:cs="Consolas"/>
+          <w:szCs w:val="26"/>
+        </w:rPr>
+      </w:pPr>
+      <w:r>
+        <w:rPr>
+          <w:rFonts w:ascii="Consolas" w:eastAsiaTheme="minorHAnsi" w:hAnsi="Consolas" w:cs="Consolas"/>
+          <w:szCs w:val="26"/>
+        </w:rPr>
+        <w:tab/>
+      </w:r>
+      <w:proofErr w:type="spellStart"/>
+      <w:r>
+        <w:rPr>
+          <w:rFonts w:ascii="Consolas" w:eastAsiaTheme="minorHAnsi" w:hAnsi="Consolas" w:cs="Consolas"/>
+          <w:szCs w:val="26"/>
+        </w:rPr>
+        <w:t>mahang</w:t>
+      </w:r>
+      <w:proofErr w:type="spellEnd"/>
+      <w:r>
+        <w:rPr>
+          <w:rFonts w:ascii="Consolas" w:eastAsiaTheme="minorHAnsi" w:hAnsi="Consolas" w:cs="Consolas"/>
+          <w:szCs w:val="26"/>
+        </w:rPr>
+        <w:t xml:space="preserve"> </w:t>
+      </w:r>
+      <w:r>
+        <w:rPr>
+          <w:rFonts w:ascii="Consolas" w:eastAsiaTheme="minorHAnsi" w:hAnsi="Consolas" w:cs="Consolas"/>
+          <w:color w:val="0000FF"/>
+          <w:szCs w:val="26"/>
+        </w:rPr>
+        <w:t>char</w:t>
+      </w:r>
+      <w:r>
+        <w:rPr>
+          <w:rFonts w:ascii="Consolas" w:eastAsiaTheme="minorHAnsi" w:hAnsi="Consolas" w:cs="Consolas"/>
+          <w:color w:val="808080"/>
+          <w:szCs w:val="26"/>
+        </w:rPr>
+        <w:t>(</w:t>
+      </w:r>
+      <w:r>
+        <w:rPr>
+          <w:rFonts w:ascii="Consolas" w:eastAsiaTheme="minorHAnsi" w:hAnsi="Consolas" w:cs="Consolas"/>
+          <w:szCs w:val="26"/>
+        </w:rPr>
+        <w:t>10</w:t>
+      </w:r>
+      <w:r>
+        <w:rPr>
+          <w:rFonts w:ascii="Consolas" w:eastAsiaTheme="minorHAnsi" w:hAnsi="Consolas" w:cs="Consolas"/>
+          <w:color w:val="808080"/>
+          <w:szCs w:val="26"/>
+        </w:rPr>
+        <w:t>)</w:t>
+      </w:r>
+      <w:r>
+        <w:rPr>
+          <w:rFonts w:ascii="Consolas" w:eastAsiaTheme="minorHAnsi" w:hAnsi="Consolas" w:cs="Consolas"/>
+          <w:szCs w:val="26"/>
+        </w:rPr>
+        <w:t xml:space="preserve"> </w:t>
+      </w:r>
+      <w:r>
+        <w:rPr>
+          <w:rFonts w:ascii="Consolas" w:eastAsiaTheme="minorHAnsi" w:hAnsi="Consolas" w:cs="Consolas"/>
+          <w:color w:val="0000FF"/>
+          <w:szCs w:val="26"/>
+        </w:rPr>
+        <w:t>primary</w:t>
+      </w:r>
+      <w:r>
+        <w:rPr>
+          <w:rFonts w:ascii="Consolas" w:eastAsiaTheme="minorHAnsi" w:hAnsi="Consolas" w:cs="Consolas"/>
+          <w:szCs w:val="26"/>
+        </w:rPr>
+        <w:t xml:space="preserve"> </w:t>
+      </w:r>
+      <w:r>
+        <w:rPr>
+          <w:rFonts w:ascii="Consolas" w:eastAsiaTheme="minorHAnsi" w:hAnsi="Consolas" w:cs="Consolas"/>
+          <w:color w:val="0000FF"/>
+          <w:szCs w:val="26"/>
+        </w:rPr>
+        <w:t>key</w:t>
+      </w:r>
+      <w:r>
+        <w:rPr>
+          <w:rFonts w:ascii="Consolas" w:eastAsiaTheme="minorHAnsi" w:hAnsi="Consolas" w:cs="Consolas"/>
+          <w:color w:val="808080"/>
+          <w:szCs w:val="26"/>
+        </w:rPr>
+        <w:t>,</w:t>
+      </w:r>
+    </w:p>
+    <w:p>
+      <w:pPr>
+        <w:autoSpaceDE w:val="0"/>
+        <w:autoSpaceDN w:val="0"/>
+        <w:adjustRightInd w:val="0"/>
+        <w:spacing w:after="0" w:line="240" w:lineRule="auto"/>
+        <w:ind w:left="0" w:firstLine="0"/>
+        <w:jc w:val="left"/>
+        <w:rPr>
+          <w:rFonts w:ascii="Consolas" w:eastAsiaTheme="minorHAnsi" w:hAnsi="Consolas" w:cs="Consolas"/>
+          <w:szCs w:val="26"/>
+        </w:rPr>
+      </w:pPr>
+      <w:r>
+        <w:rPr>
+          <w:rFonts w:ascii="Consolas" w:eastAsiaTheme="minorHAnsi" w:hAnsi="Consolas" w:cs="Consolas"/>
+          <w:szCs w:val="26"/>
+        </w:rPr>
+        <w:tab/>
+      </w:r>
+      <w:proofErr w:type="spellStart"/>
+      <w:r>
+        <w:rPr>
+          <w:rFonts w:ascii="Consolas" w:eastAsiaTheme="minorHAnsi" w:hAnsi="Consolas" w:cs="Consolas"/>
+          <w:szCs w:val="26"/>
+        </w:rPr>
+        <w:t>tenhang</w:t>
+      </w:r>
+      <w:proofErr w:type="spellEnd"/>
+      <w:r>
+        <w:rPr>
+          <w:rFonts w:ascii="Consolas" w:eastAsiaTheme="minorHAnsi" w:hAnsi="Consolas" w:cs="Consolas"/>
+          <w:szCs w:val="26"/>
+        </w:rPr>
+        <w:t xml:space="preserve"> </w:t>
+      </w:r>
+      <w:proofErr w:type="spellStart"/>
+      <w:r>
+        <w:rPr>
+          <w:rFonts w:ascii="Consolas" w:eastAsiaTheme="minorHAnsi" w:hAnsi="Consolas" w:cs="Consolas"/>
+          <w:color w:val="0000FF"/>
+          <w:szCs w:val="26"/>
+        </w:rPr>
+        <w:t>nvarchar</w:t>
+      </w:r>
+      <w:proofErr w:type="spellEnd"/>
+      <w:r>
+        <w:rPr>
+          <w:rFonts w:ascii="Consolas" w:eastAsiaTheme="minorHAnsi" w:hAnsi="Consolas" w:cs="Consolas"/>
+          <w:color w:val="808080"/>
+          <w:szCs w:val="26"/>
+        </w:rPr>
+        <w:t>(</w:t>
+      </w:r>
+      <w:r>
+        <w:rPr>
+          <w:rFonts w:ascii="Consolas" w:eastAsiaTheme="minorHAnsi" w:hAnsi="Consolas" w:cs="Consolas"/>
+          <w:szCs w:val="26"/>
+        </w:rPr>
+        <w:t>100</w:t>
+      </w:r>
+      <w:r>
+        <w:rPr>
+          <w:rFonts w:ascii="Consolas" w:eastAsiaTheme="minorHAnsi" w:hAnsi="Consolas" w:cs="Consolas"/>
+          <w:color w:val="808080"/>
+          <w:szCs w:val="26"/>
+        </w:rPr>
+        <w:t>),</w:t>
+      </w:r>
+    </w:p>
+    <w:p>
+      <w:pPr>
+        <w:autoSpaceDE w:val="0"/>
+        <w:autoSpaceDN w:val="0"/>
+        <w:adjustRightInd w:val="0"/>
+        <w:spacing w:after="0" w:line="240" w:lineRule="auto"/>
+        <w:ind w:left="0" w:firstLine="0"/>
+        <w:jc w:val="left"/>
+        <w:rPr>
+          <w:rFonts w:ascii="Consolas" w:eastAsiaTheme="minorHAnsi" w:hAnsi="Consolas" w:cs="Consolas"/>
+          <w:szCs w:val="26"/>
+        </w:rPr>
+      </w:pPr>
+      <w:r>
+        <w:rPr>
+          <w:rFonts w:ascii="Consolas" w:eastAsiaTheme="minorHAnsi" w:hAnsi="Consolas" w:cs="Consolas"/>
+          <w:szCs w:val="26"/>
+        </w:rPr>
+        <w:tab/>
+      </w:r>
+      <w:proofErr w:type="spellStart"/>
+      <w:r>
+        <w:rPr>
+          <w:rFonts w:ascii="Consolas" w:eastAsiaTheme="minorHAnsi" w:hAnsi="Consolas" w:cs="Consolas"/>
+          <w:szCs w:val="26"/>
+        </w:rPr>
+        <w:t>macongty</w:t>
+      </w:r>
+      <w:proofErr w:type="spellEnd"/>
+      <w:r>
+        <w:rPr>
+          <w:rFonts w:ascii="Consolas" w:eastAsiaTheme="minorHAnsi" w:hAnsi="Consolas" w:cs="Consolas"/>
+          <w:szCs w:val="26"/>
+        </w:rPr>
+        <w:t xml:space="preserve"> </w:t>
+      </w:r>
+      <w:r>
+        <w:rPr>
+          <w:rFonts w:ascii="Consolas" w:eastAsiaTheme="minorHAnsi" w:hAnsi="Consolas" w:cs="Consolas"/>
+          <w:color w:val="0000FF"/>
+          <w:szCs w:val="26"/>
+        </w:rPr>
+        <w:t>char</w:t>
+      </w:r>
+      <w:r>
+        <w:rPr>
+          <w:rFonts w:ascii="Consolas" w:eastAsiaTheme="minorHAnsi" w:hAnsi="Consolas" w:cs="Consolas"/>
+          <w:color w:val="808080"/>
+          <w:szCs w:val="26"/>
+        </w:rPr>
+        <w:t>(</w:t>
+      </w:r>
+      <w:r>
+        <w:rPr>
+          <w:rFonts w:ascii="Consolas" w:eastAsiaTheme="minorHAnsi" w:hAnsi="Consolas" w:cs="Consolas"/>
+          <w:szCs w:val="26"/>
+        </w:rPr>
+        <w:t>10</w:t>
+      </w:r>
+      <w:r>
+        <w:rPr>
+          <w:rFonts w:ascii="Consolas" w:eastAsiaTheme="minorHAnsi" w:hAnsi="Consolas" w:cs="Consolas"/>
+          <w:color w:val="808080"/>
+          <w:szCs w:val="26"/>
+        </w:rPr>
+        <w:t>),</w:t>
+      </w:r>
+    </w:p>
+    <w:p>
+      <w:pPr>
+        <w:autoSpaceDE w:val="0"/>
+        <w:autoSpaceDN w:val="0"/>
+        <w:adjustRightInd w:val="0"/>
+        <w:spacing w:after="0" w:line="240" w:lineRule="auto"/>
+        <w:ind w:left="0" w:firstLine="0"/>
+        <w:jc w:val="left"/>
+        <w:rPr>
+          <w:rFonts w:ascii="Consolas" w:eastAsiaTheme="minorHAnsi" w:hAnsi="Consolas" w:cs="Consolas"/>
+          <w:szCs w:val="26"/>
+        </w:rPr>
+      </w:pPr>
+      <w:r>
+        <w:rPr>
+          <w:rFonts w:ascii="Consolas" w:eastAsiaTheme="minorHAnsi" w:hAnsi="Consolas" w:cs="Consolas"/>
+          <w:szCs w:val="26"/>
+        </w:rPr>
+        <w:tab/>
+      </w:r>
+      <w:proofErr w:type="spellStart"/>
+      <w:r>
+        <w:rPr>
+          <w:rFonts w:ascii="Consolas" w:eastAsiaTheme="minorHAnsi" w:hAnsi="Consolas" w:cs="Consolas"/>
+          <w:szCs w:val="26"/>
+        </w:rPr>
+        <w:t>maloaihang</w:t>
+      </w:r>
+      <w:proofErr w:type="spellEnd"/>
+      <w:r>
+        <w:rPr>
+          <w:rFonts w:ascii="Consolas" w:eastAsiaTheme="minorHAnsi" w:hAnsi="Consolas" w:cs="Consolas"/>
+          <w:szCs w:val="26"/>
+        </w:rPr>
+        <w:t xml:space="preserve"> </w:t>
+      </w:r>
+      <w:r>
+        <w:rPr>
+          <w:rFonts w:ascii="Consolas" w:eastAsiaTheme="minorHAnsi" w:hAnsi="Consolas" w:cs="Consolas"/>
+          <w:color w:val="0000FF"/>
+          <w:szCs w:val="26"/>
+        </w:rPr>
+        <w:t>char</w:t>
+      </w:r>
+      <w:r>
+        <w:rPr>
+          <w:rFonts w:ascii="Consolas" w:eastAsiaTheme="minorHAnsi" w:hAnsi="Consolas" w:cs="Consolas"/>
+          <w:color w:val="808080"/>
+          <w:szCs w:val="26"/>
+        </w:rPr>
+        <w:t>(</w:t>
+      </w:r>
+      <w:r>
+        <w:rPr>
+          <w:rFonts w:ascii="Consolas" w:eastAsiaTheme="minorHAnsi" w:hAnsi="Consolas" w:cs="Consolas"/>
+          <w:szCs w:val="26"/>
+        </w:rPr>
+        <w:t>10</w:t>
+      </w:r>
+      <w:r>
+        <w:rPr>
+          <w:rFonts w:ascii="Consolas" w:eastAsiaTheme="minorHAnsi" w:hAnsi="Consolas" w:cs="Consolas"/>
+          <w:color w:val="808080"/>
+          <w:szCs w:val="26"/>
+        </w:rPr>
+        <w:t>),</w:t>
+      </w:r>
+    </w:p>
+    <w:p>
+      <w:pPr>
+        <w:autoSpaceDE w:val="0"/>
+        <w:autoSpaceDN w:val="0"/>
+        <w:adjustRightInd w:val="0"/>
+        <w:spacing w:after="0" w:line="240" w:lineRule="auto"/>
+        <w:ind w:left="0" w:firstLine="0"/>
+        <w:jc w:val="left"/>
+        <w:rPr>
+          <w:rFonts w:ascii="Consolas" w:eastAsiaTheme="minorHAnsi" w:hAnsi="Consolas" w:cs="Consolas"/>
+          <w:szCs w:val="26"/>
+        </w:rPr>
+      </w:pPr>
+      <w:r>
+        <w:rPr>
+          <w:rFonts w:ascii="Consolas" w:eastAsiaTheme="minorHAnsi" w:hAnsi="Consolas" w:cs="Consolas"/>
+          <w:szCs w:val="26"/>
+        </w:rPr>
+        <w:lastRenderedPageBreak/>
+        <w:tab/>
+      </w:r>
+      <w:proofErr w:type="spellStart"/>
+      <w:r>
+        <w:rPr>
+          <w:rFonts w:ascii="Consolas" w:eastAsiaTheme="minorHAnsi" w:hAnsi="Consolas" w:cs="Consolas"/>
+          <w:szCs w:val="26"/>
+        </w:rPr>
+        <w:t>soluong</w:t>
+      </w:r>
+      <w:proofErr w:type="spellEnd"/>
+      <w:r>
+        <w:rPr>
+          <w:rFonts w:ascii="Consolas" w:eastAsiaTheme="minorHAnsi" w:hAnsi="Consolas" w:cs="Consolas"/>
+          <w:szCs w:val="26"/>
+        </w:rPr>
+        <w:t xml:space="preserve"> </w:t>
+      </w:r>
+      <w:r>
+        <w:rPr>
+          <w:rFonts w:ascii="Consolas" w:eastAsiaTheme="minorHAnsi" w:hAnsi="Consolas" w:cs="Consolas"/>
+          <w:color w:val="0000FF"/>
+          <w:szCs w:val="26"/>
+        </w:rPr>
+        <w:t>int</w:t>
+      </w:r>
+      <w:r>
+        <w:rPr>
+          <w:rFonts w:ascii="Consolas" w:eastAsiaTheme="minorHAnsi" w:hAnsi="Consolas" w:cs="Consolas"/>
+          <w:color w:val="808080"/>
+          <w:szCs w:val="26"/>
+        </w:rPr>
+        <w:t>,</w:t>
+      </w:r>
+    </w:p>
+    <w:p>
+      <w:pPr>
+        <w:autoSpaceDE w:val="0"/>
+        <w:autoSpaceDN w:val="0"/>
+        <w:adjustRightInd w:val="0"/>
+        <w:spacing w:after="0" w:line="240" w:lineRule="auto"/>
+        <w:ind w:left="0" w:firstLine="0"/>
+        <w:jc w:val="left"/>
+        <w:rPr>
+          <w:rFonts w:ascii="Consolas" w:eastAsiaTheme="minorHAnsi" w:hAnsi="Consolas" w:cs="Consolas"/>
+          <w:szCs w:val="26"/>
+        </w:rPr>
+      </w:pPr>
+      <w:r>
+        <w:rPr>
+          <w:rFonts w:ascii="Consolas" w:eastAsiaTheme="minorHAnsi" w:hAnsi="Consolas" w:cs="Consolas"/>
+          <w:szCs w:val="26"/>
+        </w:rPr>
+        <w:tab/>
+      </w:r>
+      <w:proofErr w:type="spellStart"/>
+      <w:r>
+        <w:rPr>
+          <w:rFonts w:ascii="Consolas" w:eastAsiaTheme="minorHAnsi" w:hAnsi="Consolas" w:cs="Consolas"/>
+          <w:szCs w:val="26"/>
+        </w:rPr>
+        <w:t>donvitinh</w:t>
+      </w:r>
+      <w:proofErr w:type="spellEnd"/>
+      <w:r>
+        <w:rPr>
+          <w:rFonts w:ascii="Consolas" w:eastAsiaTheme="minorHAnsi" w:hAnsi="Consolas" w:cs="Consolas"/>
+          <w:szCs w:val="26"/>
+        </w:rPr>
+        <w:t xml:space="preserve"> </w:t>
+      </w:r>
+      <w:r>
+        <w:rPr>
+          <w:rFonts w:ascii="Consolas" w:eastAsiaTheme="minorHAnsi" w:hAnsi="Consolas" w:cs="Consolas"/>
+          <w:color w:val="0000FF"/>
+          <w:szCs w:val="26"/>
+        </w:rPr>
+        <w:t>money</w:t>
+      </w:r>
+      <w:r>
+        <w:rPr>
+          <w:rFonts w:ascii="Consolas" w:eastAsiaTheme="minorHAnsi" w:hAnsi="Consolas" w:cs="Consolas"/>
+          <w:color w:val="808080"/>
+          <w:szCs w:val="26"/>
+        </w:rPr>
+        <w:t>,</w:t>
+      </w:r>
+    </w:p>
+    <w:p>
+      <w:pPr>
+        <w:autoSpaceDE w:val="0"/>
+        <w:autoSpaceDN w:val="0"/>
+        <w:adjustRightInd w:val="0"/>
+        <w:spacing w:after="0" w:line="240" w:lineRule="auto"/>
+        <w:ind w:left="0" w:firstLine="0"/>
+        <w:jc w:val="left"/>
+        <w:rPr>
+          <w:rFonts w:ascii="Consolas" w:eastAsiaTheme="minorHAnsi" w:hAnsi="Consolas" w:cs="Consolas"/>
+          <w:szCs w:val="26"/>
+        </w:rPr>
+      </w:pPr>
+      <w:r>
+        <w:rPr>
+          <w:rFonts w:ascii="Consolas" w:eastAsiaTheme="minorHAnsi" w:hAnsi="Consolas" w:cs="Consolas"/>
+          <w:szCs w:val="26"/>
+        </w:rPr>
+        <w:tab/>
+      </w:r>
+      <w:proofErr w:type="spellStart"/>
+      <w:r>
+        <w:rPr>
+          <w:rFonts w:ascii="Consolas" w:eastAsiaTheme="minorHAnsi" w:hAnsi="Consolas" w:cs="Consolas"/>
+          <w:szCs w:val="26"/>
+        </w:rPr>
+        <w:t>giahang</w:t>
+      </w:r>
+      <w:proofErr w:type="spellEnd"/>
+      <w:r>
+        <w:rPr>
+          <w:rFonts w:ascii="Consolas" w:eastAsiaTheme="minorHAnsi" w:hAnsi="Consolas" w:cs="Consolas"/>
+          <w:szCs w:val="26"/>
+        </w:rPr>
+        <w:t xml:space="preserve"> </w:t>
+      </w:r>
+      <w:r>
+        <w:rPr>
+          <w:rFonts w:ascii="Consolas" w:eastAsiaTheme="minorHAnsi" w:hAnsi="Consolas" w:cs="Consolas"/>
+          <w:color w:val="0000FF"/>
+          <w:szCs w:val="26"/>
+        </w:rPr>
+        <w:t>money</w:t>
+      </w:r>
+      <w:r>
+        <w:rPr>
+          <w:rFonts w:ascii="Consolas" w:eastAsiaTheme="minorHAnsi" w:hAnsi="Consolas" w:cs="Consolas"/>
+          <w:color w:val="808080"/>
+          <w:szCs w:val="26"/>
+        </w:rPr>
+        <w:t>,</w:t>
+      </w:r>
+    </w:p>
+    <w:p>
+      <w:pPr>
+        <w:autoSpaceDE w:val="0"/>
+        <w:autoSpaceDN w:val="0"/>
+        <w:adjustRightInd w:val="0"/>
+        <w:spacing w:after="0" w:line="240" w:lineRule="auto"/>
+        <w:ind w:left="0" w:firstLine="0"/>
+        <w:jc w:val="left"/>
+        <w:rPr>
+          <w:rFonts w:ascii="Consolas" w:eastAsiaTheme="minorHAnsi" w:hAnsi="Consolas" w:cs="Consolas"/>
+          <w:szCs w:val="26"/>
+        </w:rPr>
+      </w:pPr>
+      <w:r>
+        <w:rPr>
+          <w:rFonts w:ascii="Consolas" w:eastAsiaTheme="minorHAnsi" w:hAnsi="Consolas" w:cs="Consolas"/>
+          <w:szCs w:val="26"/>
+        </w:rPr>
+        <w:t xml:space="preserve">    </w:t>
+      </w:r>
+      <w:r>
+        <w:rPr>
+          <w:rFonts w:ascii="Consolas" w:eastAsiaTheme="minorHAnsi" w:hAnsi="Consolas" w:cs="Consolas"/>
+          <w:color w:val="0000FF"/>
+          <w:szCs w:val="26"/>
+        </w:rPr>
+        <w:t>foreign</w:t>
+      </w:r>
+      <w:r>
+        <w:rPr>
+          <w:rFonts w:ascii="Consolas" w:eastAsiaTheme="minorHAnsi" w:hAnsi="Consolas" w:cs="Consolas"/>
+          <w:szCs w:val="26"/>
+        </w:rPr>
+        <w:t xml:space="preserve"> </w:t>
+      </w:r>
+      <w:r>
+        <w:rPr>
+          <w:rFonts w:ascii="Consolas" w:eastAsiaTheme="minorHAnsi" w:hAnsi="Consolas" w:cs="Consolas"/>
+          <w:color w:val="0000FF"/>
+          <w:szCs w:val="26"/>
+        </w:rPr>
+        <w:t xml:space="preserve">key </w:t>
+      </w:r>
+      <w:r>
+        <w:rPr>
+          <w:rFonts w:ascii="Consolas" w:eastAsiaTheme="minorHAnsi" w:hAnsi="Consolas" w:cs="Consolas"/>
+          <w:color w:val="808080"/>
+          <w:szCs w:val="26"/>
+        </w:rPr>
+        <w:t>(</w:t>
+      </w:r>
+      <w:proofErr w:type="spellStart"/>
+      <w:r>
+        <w:rPr>
+          <w:rFonts w:ascii="Consolas" w:eastAsiaTheme="minorHAnsi" w:hAnsi="Consolas" w:cs="Consolas"/>
+          <w:szCs w:val="26"/>
+        </w:rPr>
+        <w:t>maloaihang</w:t>
+      </w:r>
+      <w:proofErr w:type="spellEnd"/>
+      <w:r>
+        <w:rPr>
+          <w:rFonts w:ascii="Consolas" w:eastAsiaTheme="minorHAnsi" w:hAnsi="Consolas" w:cs="Consolas"/>
+          <w:color w:val="808080"/>
+          <w:szCs w:val="26"/>
+        </w:rPr>
+        <w:t>)</w:t>
+      </w:r>
+      <w:r>
+        <w:rPr>
+          <w:rFonts w:ascii="Consolas" w:eastAsiaTheme="minorHAnsi" w:hAnsi="Consolas" w:cs="Consolas"/>
+          <w:szCs w:val="26"/>
+        </w:rPr>
+        <w:t xml:space="preserve"> </w:t>
+      </w:r>
+      <w:r>
+        <w:rPr>
+          <w:rFonts w:ascii="Consolas" w:eastAsiaTheme="minorHAnsi" w:hAnsi="Consolas" w:cs="Consolas"/>
+          <w:color w:val="0000FF"/>
+          <w:szCs w:val="26"/>
+        </w:rPr>
+        <w:t>references</w:t>
+      </w:r>
+      <w:r>
+        <w:rPr>
+          <w:rFonts w:ascii="Consolas" w:eastAsiaTheme="minorHAnsi" w:hAnsi="Consolas" w:cs="Consolas"/>
+          <w:szCs w:val="26"/>
+        </w:rPr>
+        <w:t xml:space="preserve"> LOAIHANG</w:t>
+      </w:r>
+      <w:r>
+        <w:rPr>
+          <w:rFonts w:ascii="Consolas" w:eastAsiaTheme="minorHAnsi" w:hAnsi="Consolas" w:cs="Consolas"/>
+          <w:color w:val="808080"/>
+          <w:szCs w:val="26"/>
+        </w:rPr>
+        <w:t>(</w:t>
+      </w:r>
+      <w:proofErr w:type="spellStart"/>
+      <w:r>
+        <w:rPr>
+          <w:rFonts w:ascii="Consolas" w:eastAsiaTheme="minorHAnsi" w:hAnsi="Consolas" w:cs="Consolas"/>
+          <w:szCs w:val="26"/>
+        </w:rPr>
+        <w:t>maloaihang</w:t>
+      </w:r>
+      <w:proofErr w:type="spellEnd"/>
+      <w:r>
+        <w:rPr>
+          <w:rFonts w:ascii="Consolas" w:eastAsiaTheme="minorHAnsi" w:hAnsi="Consolas" w:cs="Consolas"/>
+          <w:color w:val="808080"/>
+          <w:szCs w:val="26"/>
+        </w:rPr>
+        <w:t>),</w:t>
+      </w:r>
+    </w:p>
+    <w:p>
+      <w:pPr>
+        <w:autoSpaceDE w:val="0"/>
+        <w:autoSpaceDN w:val="0"/>
+        <w:adjustRightInd w:val="0"/>
+        <w:spacing w:after="0" w:line="240" w:lineRule="auto"/>
+        <w:ind w:left="0" w:firstLine="0"/>
+        <w:jc w:val="left"/>
+        <w:rPr>
+          <w:rFonts w:ascii="Consolas" w:eastAsiaTheme="minorHAnsi" w:hAnsi="Consolas" w:cs="Consolas"/>
+          <w:szCs w:val="26"/>
+        </w:rPr>
+      </w:pPr>
+      <w:r>
+        <w:rPr>
+          <w:rFonts w:ascii="Consolas" w:eastAsiaTheme="minorHAnsi" w:hAnsi="Consolas" w:cs="Consolas"/>
+          <w:szCs w:val="26"/>
+        </w:rPr>
+        <w:t xml:space="preserve">    </w:t>
+      </w:r>
+      <w:r>
+        <w:rPr>
+          <w:rFonts w:ascii="Consolas" w:eastAsiaTheme="minorHAnsi" w:hAnsi="Consolas" w:cs="Consolas"/>
+          <w:color w:val="0000FF"/>
+          <w:szCs w:val="26"/>
+        </w:rPr>
+        <w:t>foreign</w:t>
+      </w:r>
+      <w:r>
+        <w:rPr>
+          <w:rFonts w:ascii="Consolas" w:eastAsiaTheme="minorHAnsi" w:hAnsi="Consolas" w:cs="Consolas"/>
+          <w:szCs w:val="26"/>
+        </w:rPr>
+        <w:t xml:space="preserve"> </w:t>
+      </w:r>
+      <w:r>
+        <w:rPr>
+          <w:rFonts w:ascii="Consolas" w:eastAsiaTheme="minorHAnsi" w:hAnsi="Consolas" w:cs="Consolas"/>
+          <w:color w:val="0000FF"/>
+          <w:szCs w:val="26"/>
+        </w:rPr>
+        <w:t xml:space="preserve">key </w:t>
+      </w:r>
+      <w:r>
+        <w:rPr>
+          <w:rFonts w:ascii="Consolas" w:eastAsiaTheme="minorHAnsi" w:hAnsi="Consolas" w:cs="Consolas"/>
+          <w:color w:val="808080"/>
+          <w:szCs w:val="26"/>
+        </w:rPr>
+        <w:t>(</w:t>
+      </w:r>
+      <w:proofErr w:type="spellStart"/>
+      <w:r>
+        <w:rPr>
+          <w:rFonts w:ascii="Consolas" w:eastAsiaTheme="minorHAnsi" w:hAnsi="Consolas" w:cs="Consolas"/>
+          <w:szCs w:val="26"/>
+        </w:rPr>
+        <w:t>macongty</w:t>
+      </w:r>
+      <w:proofErr w:type="spellEnd"/>
+      <w:r>
+        <w:rPr>
+          <w:rFonts w:ascii="Consolas" w:eastAsiaTheme="minorHAnsi" w:hAnsi="Consolas" w:cs="Consolas"/>
+          <w:color w:val="808080"/>
+          <w:szCs w:val="26"/>
+        </w:rPr>
+        <w:t>)</w:t>
+      </w:r>
+      <w:r>
+        <w:rPr>
+          <w:rFonts w:ascii="Consolas" w:eastAsiaTheme="minorHAnsi" w:hAnsi="Consolas" w:cs="Consolas"/>
+          <w:szCs w:val="26"/>
+        </w:rPr>
+        <w:t xml:space="preserve"> </w:t>
+      </w:r>
+      <w:r>
+        <w:rPr>
+          <w:rFonts w:ascii="Consolas" w:eastAsiaTheme="minorHAnsi" w:hAnsi="Consolas" w:cs="Consolas"/>
+          <w:color w:val="0000FF"/>
+          <w:szCs w:val="26"/>
+        </w:rPr>
+        <w:t>references</w:t>
+      </w:r>
+      <w:r>
+        <w:rPr>
+          <w:rFonts w:ascii="Consolas" w:eastAsiaTheme="minorHAnsi" w:hAnsi="Consolas" w:cs="Consolas"/>
+          <w:szCs w:val="26"/>
+        </w:rPr>
+        <w:t xml:space="preserve"> NHACUNGCAP</w:t>
+      </w:r>
+      <w:r>
+        <w:rPr>
+          <w:rFonts w:ascii="Consolas" w:eastAsiaTheme="minorHAnsi" w:hAnsi="Consolas" w:cs="Consolas"/>
+          <w:color w:val="808080"/>
+          <w:szCs w:val="26"/>
+        </w:rPr>
+        <w:t>(</w:t>
+      </w:r>
+      <w:proofErr w:type="spellStart"/>
+      <w:r>
+        <w:rPr>
+          <w:rFonts w:ascii="Consolas" w:eastAsiaTheme="minorHAnsi" w:hAnsi="Consolas" w:cs="Consolas"/>
+          <w:szCs w:val="26"/>
+        </w:rPr>
+        <w:t>macongty</w:t>
+      </w:r>
+      <w:proofErr w:type="spellEnd"/>
+      <w:r>
+        <w:rPr>
+          <w:rFonts w:ascii="Consolas" w:eastAsiaTheme="minorHAnsi" w:hAnsi="Consolas" w:cs="Consolas"/>
+          <w:color w:val="808080"/>
+          <w:szCs w:val="26"/>
+        </w:rPr>
+        <w:t>)</w:t>
+      </w:r>
+    </w:p>
+    <w:p>
+      <w:pPr>
+        <w:autoSpaceDE w:val="0"/>
+        <w:autoSpaceDN w:val="0"/>
+        <w:adjustRightInd w:val="0"/>
+        <w:spacing w:after="0" w:line="240" w:lineRule="auto"/>
+        <w:ind w:left="0" w:firstLine="0"/>
+        <w:jc w:val="left"/>
+        <w:rPr>
+          <w:rFonts w:ascii="Consolas" w:eastAsiaTheme="minorHAnsi" w:hAnsi="Consolas" w:cs="Consolas"/>
+          <w:szCs w:val="26"/>
+        </w:rPr>
+      </w:pPr>
+      <w:r>
+        <w:rPr>
+          <w:rFonts w:ascii="Consolas" w:eastAsiaTheme="minorHAnsi" w:hAnsi="Consolas" w:cs="Consolas"/>
+          <w:color w:val="808080"/>
+          <w:szCs w:val="26"/>
+        </w:rPr>
+        <w:t>)</w:t>
+      </w:r>
+    </w:p>
+    <w:p>
+      <w:pPr>
+        <w:autoSpaceDE w:val="0"/>
+        <w:autoSpaceDN w:val="0"/>
+        <w:adjustRightInd w:val="0"/>
+        <w:spacing w:after="0" w:line="240" w:lineRule="auto"/>
+        <w:ind w:left="0" w:firstLine="0"/>
+        <w:jc w:val="left"/>
+        <w:rPr>
+          <w:rFonts w:ascii="Consolas" w:eastAsiaTheme="minorHAnsi" w:hAnsi="Consolas" w:cs="Consolas"/>
+          <w:szCs w:val="26"/>
+        </w:rPr>
+      </w:pPr>
+      <w:r>
+        <w:rPr>
+          <w:rFonts w:ascii="Consolas" w:eastAsiaTheme="minorHAnsi" w:hAnsi="Consolas" w:cs="Consolas"/>
+          <w:color w:val="0000FF"/>
+          <w:szCs w:val="26"/>
+        </w:rPr>
+        <w:t>create</w:t>
+      </w:r>
+      <w:r>
+        <w:rPr>
+          <w:rFonts w:ascii="Consolas" w:eastAsiaTheme="minorHAnsi" w:hAnsi="Consolas" w:cs="Consolas"/>
+          <w:szCs w:val="26"/>
+        </w:rPr>
+        <w:t xml:space="preserve"> </w:t>
+      </w:r>
+      <w:r>
+        <w:rPr>
+          <w:rFonts w:ascii="Consolas" w:eastAsiaTheme="minorHAnsi" w:hAnsi="Consolas" w:cs="Consolas"/>
+          <w:color w:val="0000FF"/>
+          <w:szCs w:val="26"/>
+        </w:rPr>
+        <w:t>table</w:t>
+      </w:r>
+      <w:r>
+        <w:rPr>
+          <w:rFonts w:ascii="Consolas" w:eastAsiaTheme="minorHAnsi" w:hAnsi="Consolas" w:cs="Consolas"/>
+          <w:szCs w:val="26"/>
+        </w:rPr>
+        <w:t xml:space="preserve"> CHITIETDONHANG</w:t>
+      </w:r>
+    </w:p>
+    <w:p>
+      <w:pPr>
+        <w:autoSpaceDE w:val="0"/>
+        <w:autoSpaceDN w:val="0"/>
+        <w:adjustRightInd w:val="0"/>
+        <w:spacing w:after="0" w:line="240" w:lineRule="auto"/>
+        <w:ind w:left="0" w:firstLine="0"/>
+        <w:jc w:val="left"/>
+        <w:rPr>
+          <w:rFonts w:ascii="Consolas" w:eastAsiaTheme="minorHAnsi" w:hAnsi="Consolas" w:cs="Consolas"/>
+          <w:szCs w:val="26"/>
+        </w:rPr>
+      </w:pPr>
+      <w:r>
+        <w:rPr>
+          <w:rFonts w:ascii="Consolas" w:eastAsiaTheme="minorHAnsi" w:hAnsi="Consolas" w:cs="Consolas"/>
+          <w:color w:val="808080"/>
+          <w:szCs w:val="26"/>
+        </w:rPr>
+        <w:t>(</w:t>
+      </w:r>
+    </w:p>
+    <w:p>
+      <w:pPr>
+        <w:autoSpaceDE w:val="0"/>
+        <w:autoSpaceDN w:val="0"/>
+        <w:adjustRightInd w:val="0"/>
+        <w:spacing w:after="0" w:line="240" w:lineRule="auto"/>
+        <w:ind w:left="0" w:firstLine="0"/>
+        <w:jc w:val="left"/>
+        <w:rPr>
+          <w:rFonts w:ascii="Consolas" w:eastAsiaTheme="minorHAnsi" w:hAnsi="Consolas" w:cs="Consolas"/>
+          <w:szCs w:val="26"/>
+        </w:rPr>
+      </w:pPr>
+      <w:r>
+        <w:rPr>
+          <w:rFonts w:ascii="Consolas" w:eastAsiaTheme="minorHAnsi" w:hAnsi="Consolas" w:cs="Consolas"/>
+          <w:szCs w:val="26"/>
+        </w:rPr>
+        <w:tab/>
+      </w:r>
+      <w:proofErr w:type="spellStart"/>
+      <w:r>
+        <w:rPr>
+          <w:rFonts w:ascii="Consolas" w:eastAsiaTheme="minorHAnsi" w:hAnsi="Consolas" w:cs="Consolas"/>
+          <w:szCs w:val="26"/>
+        </w:rPr>
+        <w:t>sohoadon</w:t>
+      </w:r>
+      <w:proofErr w:type="spellEnd"/>
+      <w:r>
+        <w:rPr>
+          <w:rFonts w:ascii="Consolas" w:eastAsiaTheme="minorHAnsi" w:hAnsi="Consolas" w:cs="Consolas"/>
+          <w:szCs w:val="26"/>
+        </w:rPr>
+        <w:t xml:space="preserve"> </w:t>
+      </w:r>
+      <w:r>
+        <w:rPr>
+          <w:rFonts w:ascii="Consolas" w:eastAsiaTheme="minorHAnsi" w:hAnsi="Consolas" w:cs="Consolas"/>
+          <w:color w:val="0000FF"/>
+          <w:szCs w:val="26"/>
+        </w:rPr>
+        <w:t>char</w:t>
+      </w:r>
+      <w:r>
+        <w:rPr>
+          <w:rFonts w:ascii="Consolas" w:eastAsiaTheme="minorHAnsi" w:hAnsi="Consolas" w:cs="Consolas"/>
+          <w:color w:val="808080"/>
+          <w:szCs w:val="26"/>
+        </w:rPr>
+        <w:t>(</w:t>
+      </w:r>
+      <w:r>
+        <w:rPr>
+          <w:rFonts w:ascii="Consolas" w:eastAsiaTheme="minorHAnsi" w:hAnsi="Consolas" w:cs="Consolas"/>
+          <w:szCs w:val="26"/>
+        </w:rPr>
+        <w:t>10</w:t>
+      </w:r>
+      <w:r>
+        <w:rPr>
+          <w:rFonts w:ascii="Consolas" w:eastAsiaTheme="minorHAnsi" w:hAnsi="Consolas" w:cs="Consolas"/>
+          <w:color w:val="808080"/>
+          <w:szCs w:val="26"/>
+        </w:rPr>
+        <w:t>),</w:t>
+      </w:r>
+    </w:p>
+    <w:p>
+      <w:pPr>
+        <w:autoSpaceDE w:val="0"/>
+        <w:autoSpaceDN w:val="0"/>
+        <w:adjustRightInd w:val="0"/>
+        <w:spacing w:after="0" w:line="240" w:lineRule="auto"/>
+        <w:ind w:left="0" w:firstLine="0"/>
+        <w:jc w:val="left"/>
+        <w:rPr>
+          <w:rFonts w:ascii="Consolas" w:eastAsiaTheme="minorHAnsi" w:hAnsi="Consolas" w:cs="Consolas"/>
+          <w:szCs w:val="26"/>
+        </w:rPr>
+      </w:pPr>
+      <w:r>
+        <w:rPr>
+          <w:rFonts w:ascii="Consolas" w:eastAsiaTheme="minorHAnsi" w:hAnsi="Consolas" w:cs="Consolas"/>
+          <w:szCs w:val="26"/>
+        </w:rPr>
+        <w:tab/>
+      </w:r>
+      <w:proofErr w:type="spellStart"/>
+      <w:r>
+        <w:rPr>
+          <w:rFonts w:ascii="Consolas" w:eastAsiaTheme="minorHAnsi" w:hAnsi="Consolas" w:cs="Consolas"/>
+          <w:szCs w:val="26"/>
+        </w:rPr>
+        <w:t>mahang</w:t>
+      </w:r>
+      <w:proofErr w:type="spellEnd"/>
+      <w:r>
+        <w:rPr>
+          <w:rFonts w:ascii="Consolas" w:eastAsiaTheme="minorHAnsi" w:hAnsi="Consolas" w:cs="Consolas"/>
+          <w:szCs w:val="26"/>
+        </w:rPr>
+        <w:t xml:space="preserve"> </w:t>
+      </w:r>
+      <w:r>
+        <w:rPr>
+          <w:rFonts w:ascii="Consolas" w:eastAsiaTheme="minorHAnsi" w:hAnsi="Consolas" w:cs="Consolas"/>
+          <w:color w:val="0000FF"/>
+          <w:szCs w:val="26"/>
+        </w:rPr>
+        <w:t>char</w:t>
+      </w:r>
+      <w:r>
+        <w:rPr>
+          <w:rFonts w:ascii="Consolas" w:eastAsiaTheme="minorHAnsi" w:hAnsi="Consolas" w:cs="Consolas"/>
+          <w:color w:val="808080"/>
+          <w:szCs w:val="26"/>
+        </w:rPr>
+        <w:t>(</w:t>
+      </w:r>
+      <w:r>
+        <w:rPr>
+          <w:rFonts w:ascii="Consolas" w:eastAsiaTheme="minorHAnsi" w:hAnsi="Consolas" w:cs="Consolas"/>
+          <w:szCs w:val="26"/>
+        </w:rPr>
+        <w:t>10</w:t>
+      </w:r>
+      <w:r>
+        <w:rPr>
+          <w:rFonts w:ascii="Consolas" w:eastAsiaTheme="minorHAnsi" w:hAnsi="Consolas" w:cs="Consolas"/>
+          <w:color w:val="808080"/>
+          <w:szCs w:val="26"/>
+        </w:rPr>
+        <w:t>),</w:t>
+      </w:r>
+    </w:p>
+    <w:p>
+      <w:pPr>
+        <w:autoSpaceDE w:val="0"/>
+        <w:autoSpaceDN w:val="0"/>
+        <w:adjustRightInd w:val="0"/>
+        <w:spacing w:after="0" w:line="240" w:lineRule="auto"/>
+        <w:ind w:left="0" w:firstLine="0"/>
+        <w:jc w:val="left"/>
+        <w:rPr>
+          <w:rFonts w:ascii="Consolas" w:eastAsiaTheme="minorHAnsi" w:hAnsi="Consolas" w:cs="Consolas"/>
+          <w:szCs w:val="26"/>
+        </w:rPr>
+      </w:pPr>
+      <w:r>
+        <w:rPr>
+          <w:rFonts w:ascii="Consolas" w:eastAsiaTheme="minorHAnsi" w:hAnsi="Consolas" w:cs="Consolas"/>
+          <w:szCs w:val="26"/>
+        </w:rPr>
+        <w:tab/>
+      </w:r>
+      <w:proofErr w:type="spellStart"/>
+      <w:r>
+        <w:rPr>
+          <w:rFonts w:ascii="Consolas" w:eastAsiaTheme="minorHAnsi" w:hAnsi="Consolas" w:cs="Consolas"/>
+          <w:szCs w:val="26"/>
+        </w:rPr>
+        <w:t>giaban</w:t>
+      </w:r>
+      <w:proofErr w:type="spellEnd"/>
+      <w:r>
+        <w:rPr>
+          <w:rFonts w:ascii="Consolas" w:eastAsiaTheme="minorHAnsi" w:hAnsi="Consolas" w:cs="Consolas"/>
+          <w:szCs w:val="26"/>
+        </w:rPr>
+        <w:t xml:space="preserve"> </w:t>
+      </w:r>
+      <w:r>
+        <w:rPr>
+          <w:rFonts w:ascii="Consolas" w:eastAsiaTheme="minorHAnsi" w:hAnsi="Consolas" w:cs="Consolas"/>
+          <w:color w:val="0000FF"/>
+          <w:szCs w:val="26"/>
+        </w:rPr>
+        <w:t>money</w:t>
+      </w:r>
+      <w:r>
+        <w:rPr>
+          <w:rFonts w:ascii="Consolas" w:eastAsiaTheme="minorHAnsi" w:hAnsi="Consolas" w:cs="Consolas"/>
+          <w:color w:val="808080"/>
+          <w:szCs w:val="26"/>
+        </w:rPr>
+        <w:t>,</w:t>
+      </w:r>
+    </w:p>
+    <w:p>
+      <w:pPr>
+        <w:autoSpaceDE w:val="0"/>
+        <w:autoSpaceDN w:val="0"/>
+        <w:adjustRightInd w:val="0"/>
+        <w:spacing w:after="0" w:line="240" w:lineRule="auto"/>
+        <w:ind w:left="0" w:firstLine="0"/>
+        <w:jc w:val="left"/>
+        <w:rPr>
+          <w:rFonts w:ascii="Consolas" w:eastAsiaTheme="minorHAnsi" w:hAnsi="Consolas" w:cs="Consolas"/>
+          <w:szCs w:val="26"/>
+        </w:rPr>
+      </w:pPr>
+      <w:r>
+        <w:rPr>
+          <w:rFonts w:ascii="Consolas" w:eastAsiaTheme="minorHAnsi" w:hAnsi="Consolas" w:cs="Consolas"/>
+          <w:szCs w:val="26"/>
+        </w:rPr>
+        <w:tab/>
+      </w:r>
+      <w:proofErr w:type="spellStart"/>
+      <w:r>
+        <w:rPr>
+          <w:rFonts w:ascii="Consolas" w:eastAsiaTheme="minorHAnsi" w:hAnsi="Consolas" w:cs="Consolas"/>
+          <w:szCs w:val="26"/>
+        </w:rPr>
+        <w:t>soluong</w:t>
+      </w:r>
+      <w:proofErr w:type="spellEnd"/>
+      <w:r>
+        <w:rPr>
+          <w:rFonts w:ascii="Consolas" w:eastAsiaTheme="minorHAnsi" w:hAnsi="Consolas" w:cs="Consolas"/>
+          <w:szCs w:val="26"/>
+        </w:rPr>
+        <w:t xml:space="preserve"> </w:t>
+      </w:r>
+      <w:r>
+        <w:rPr>
+          <w:rFonts w:ascii="Consolas" w:eastAsiaTheme="minorHAnsi" w:hAnsi="Consolas" w:cs="Consolas"/>
+          <w:color w:val="0000FF"/>
+          <w:szCs w:val="26"/>
+        </w:rPr>
+        <w:t>int</w:t>
+      </w:r>
+      <w:r>
+        <w:rPr>
+          <w:rFonts w:ascii="Consolas" w:eastAsiaTheme="minorHAnsi" w:hAnsi="Consolas" w:cs="Consolas"/>
+          <w:color w:val="808080"/>
+          <w:szCs w:val="26"/>
+        </w:rPr>
+        <w:t>,</w:t>
+      </w:r>
+      <w:r>
+        <w:rPr>
+          <w:rFonts w:ascii="Consolas" w:eastAsiaTheme="minorHAnsi" w:hAnsi="Consolas" w:cs="Consolas"/>
+          <w:szCs w:val="26"/>
+        </w:rPr>
+        <w:t xml:space="preserve"> </w:t>
+      </w:r>
+    </w:p>
+    <w:p>
+      <w:pPr>
+        <w:autoSpaceDE w:val="0"/>
+        <w:autoSpaceDN w:val="0"/>
+        <w:adjustRightInd w:val="0"/>
+        <w:spacing w:after="0" w:line="240" w:lineRule="auto"/>
+        <w:ind w:left="0" w:firstLine="0"/>
+        <w:jc w:val="left"/>
+        <w:rPr>
+          <w:rFonts w:ascii="Consolas" w:eastAsiaTheme="minorHAnsi" w:hAnsi="Consolas" w:cs="Consolas"/>
+          <w:szCs w:val="26"/>
+        </w:rPr>
+      </w:pPr>
+      <w:r>
+        <w:rPr>
+          <w:rFonts w:ascii="Consolas" w:eastAsiaTheme="minorHAnsi" w:hAnsi="Consolas" w:cs="Consolas"/>
+          <w:szCs w:val="26"/>
+        </w:rPr>
+        <w:tab/>
+      </w:r>
+      <w:proofErr w:type="spellStart"/>
+      <w:r>
+        <w:rPr>
+          <w:rFonts w:ascii="Consolas" w:eastAsiaTheme="minorHAnsi" w:hAnsi="Consolas" w:cs="Consolas"/>
+          <w:szCs w:val="26"/>
+        </w:rPr>
+        <w:t>mucgiamgia</w:t>
+      </w:r>
+      <w:proofErr w:type="spellEnd"/>
+      <w:r>
+        <w:rPr>
+          <w:rFonts w:ascii="Consolas" w:eastAsiaTheme="minorHAnsi" w:hAnsi="Consolas" w:cs="Consolas"/>
+          <w:szCs w:val="26"/>
+        </w:rPr>
+        <w:t xml:space="preserve"> </w:t>
+      </w:r>
+      <w:r>
+        <w:rPr>
+          <w:rFonts w:ascii="Consolas" w:eastAsiaTheme="minorHAnsi" w:hAnsi="Consolas" w:cs="Consolas"/>
+          <w:color w:val="0000FF"/>
+          <w:szCs w:val="26"/>
+        </w:rPr>
+        <w:t>decimal</w:t>
+      </w:r>
+      <w:r>
+        <w:rPr>
+          <w:rFonts w:ascii="Consolas" w:eastAsiaTheme="minorHAnsi" w:hAnsi="Consolas" w:cs="Consolas"/>
+          <w:color w:val="808080"/>
+          <w:szCs w:val="26"/>
+        </w:rPr>
+        <w:t>(</w:t>
+      </w:r>
+      <w:r>
+        <w:rPr>
+          <w:rFonts w:ascii="Consolas" w:eastAsiaTheme="minorHAnsi" w:hAnsi="Consolas" w:cs="Consolas"/>
+          <w:szCs w:val="26"/>
+        </w:rPr>
+        <w:t>5</w:t>
+      </w:r>
+      <w:r>
+        <w:rPr>
+          <w:rFonts w:ascii="Consolas" w:eastAsiaTheme="minorHAnsi" w:hAnsi="Consolas" w:cs="Consolas"/>
+          <w:color w:val="808080"/>
+          <w:szCs w:val="26"/>
+        </w:rPr>
+        <w:t>,</w:t>
+      </w:r>
+      <w:r>
+        <w:rPr>
+          <w:rFonts w:ascii="Consolas" w:eastAsiaTheme="minorHAnsi" w:hAnsi="Consolas" w:cs="Consolas"/>
+          <w:szCs w:val="26"/>
+        </w:rPr>
+        <w:t>2</w:t>
+      </w:r>
+      <w:r>
+        <w:rPr>
+          <w:rFonts w:ascii="Consolas" w:eastAsiaTheme="minorHAnsi" w:hAnsi="Consolas" w:cs="Consolas"/>
+          <w:color w:val="808080"/>
+          <w:szCs w:val="26"/>
+        </w:rPr>
+        <w:t>),</w:t>
+      </w:r>
+    </w:p>
+    <w:p>
+      <w:pPr>
+        <w:autoSpaceDE w:val="0"/>
+        <w:autoSpaceDN w:val="0"/>
+        <w:adjustRightInd w:val="0"/>
+        <w:spacing w:after="0" w:line="240" w:lineRule="auto"/>
+        <w:ind w:left="0" w:firstLine="0"/>
+        <w:jc w:val="left"/>
+        <w:rPr>
+          <w:rFonts w:ascii="Consolas" w:eastAsiaTheme="minorHAnsi" w:hAnsi="Consolas" w:cs="Consolas"/>
+          <w:szCs w:val="26"/>
+        </w:rPr>
+      </w:pPr>
+      <w:r>
+        <w:rPr>
+          <w:rFonts w:ascii="Consolas" w:eastAsiaTheme="minorHAnsi" w:hAnsi="Consolas" w:cs="Consolas"/>
+          <w:szCs w:val="26"/>
+        </w:rPr>
+        <w:tab/>
+      </w:r>
+      <w:r>
+        <w:rPr>
+          <w:rFonts w:ascii="Consolas" w:eastAsiaTheme="minorHAnsi" w:hAnsi="Consolas" w:cs="Consolas"/>
+          <w:color w:val="0000FF"/>
+          <w:szCs w:val="26"/>
+        </w:rPr>
+        <w:t>primary</w:t>
+      </w:r>
+      <w:r>
+        <w:rPr>
+          <w:rFonts w:ascii="Consolas" w:eastAsiaTheme="minorHAnsi" w:hAnsi="Consolas" w:cs="Consolas"/>
+          <w:szCs w:val="26"/>
+        </w:rPr>
+        <w:t xml:space="preserve"> </w:t>
+      </w:r>
+      <w:r>
+        <w:rPr>
+          <w:rFonts w:ascii="Consolas" w:eastAsiaTheme="minorHAnsi" w:hAnsi="Consolas" w:cs="Consolas"/>
+          <w:color w:val="0000FF"/>
+          <w:szCs w:val="26"/>
+        </w:rPr>
+        <w:t>key</w:t>
+      </w:r>
+      <w:r>
+        <w:rPr>
+          <w:rFonts w:ascii="Consolas" w:eastAsiaTheme="minorHAnsi" w:hAnsi="Consolas" w:cs="Consolas"/>
+          <w:color w:val="808080"/>
+          <w:szCs w:val="26"/>
+        </w:rPr>
+        <w:t>(</w:t>
+      </w:r>
+      <w:proofErr w:type="spellStart"/>
+      <w:r>
+        <w:rPr>
+          <w:rFonts w:ascii="Consolas" w:eastAsiaTheme="minorHAnsi" w:hAnsi="Consolas" w:cs="Consolas"/>
+          <w:szCs w:val="26"/>
+        </w:rPr>
+        <w:t>sohoadon</w:t>
+      </w:r>
+      <w:r>
+        <w:rPr>
+          <w:rFonts w:ascii="Consolas" w:eastAsiaTheme="minorHAnsi" w:hAnsi="Consolas" w:cs="Consolas"/>
+          <w:color w:val="808080"/>
+          <w:szCs w:val="26"/>
+        </w:rPr>
+        <w:t>,</w:t>
+      </w:r>
+      <w:r>
+        <w:rPr>
+          <w:rFonts w:ascii="Consolas" w:eastAsiaTheme="minorHAnsi" w:hAnsi="Consolas" w:cs="Consolas"/>
+          <w:szCs w:val="26"/>
+        </w:rPr>
+        <w:t>mahang</w:t>
+      </w:r>
+      <w:proofErr w:type="spellEnd"/>
+      <w:r>
+        <w:rPr>
+          <w:rFonts w:ascii="Consolas" w:eastAsiaTheme="minorHAnsi" w:hAnsi="Consolas" w:cs="Consolas"/>
+          <w:color w:val="808080"/>
+          <w:szCs w:val="26"/>
+        </w:rPr>
+        <w:t>),</w:t>
+      </w:r>
+    </w:p>
+    <w:p>
+      <w:pPr>
+        <w:autoSpaceDE w:val="0"/>
+        <w:autoSpaceDN w:val="0"/>
+        <w:adjustRightInd w:val="0"/>
+        <w:spacing w:after="0" w:line="240" w:lineRule="auto"/>
+        <w:ind w:left="0" w:firstLine="0"/>
+        <w:jc w:val="left"/>
+        <w:rPr>
+          <w:rFonts w:ascii="Consolas" w:eastAsiaTheme="minorHAnsi" w:hAnsi="Consolas" w:cs="Consolas"/>
+          <w:szCs w:val="26"/>
+        </w:rPr>
+      </w:pPr>
+      <w:r>
+        <w:rPr>
+          <w:rFonts w:ascii="Consolas" w:eastAsiaTheme="minorHAnsi" w:hAnsi="Consolas" w:cs="Consolas"/>
+          <w:szCs w:val="26"/>
+        </w:rPr>
+        <w:tab/>
+      </w:r>
+      <w:r>
+        <w:rPr>
+          <w:rFonts w:ascii="Consolas" w:eastAsiaTheme="minorHAnsi" w:hAnsi="Consolas" w:cs="Consolas"/>
+          <w:color w:val="0000FF"/>
+          <w:szCs w:val="26"/>
+        </w:rPr>
+        <w:t>foreign</w:t>
+      </w:r>
+      <w:r>
+        <w:rPr>
+          <w:rFonts w:ascii="Consolas" w:eastAsiaTheme="minorHAnsi" w:hAnsi="Consolas" w:cs="Consolas"/>
+          <w:szCs w:val="26"/>
+        </w:rPr>
+        <w:t xml:space="preserve"> </w:t>
+      </w:r>
+      <w:r>
+        <w:rPr>
+          <w:rFonts w:ascii="Consolas" w:eastAsiaTheme="minorHAnsi" w:hAnsi="Consolas" w:cs="Consolas"/>
+          <w:color w:val="0000FF"/>
+          <w:szCs w:val="26"/>
+        </w:rPr>
+        <w:t xml:space="preserve">key </w:t>
+      </w:r>
+      <w:r>
+        <w:rPr>
+          <w:rFonts w:ascii="Consolas" w:eastAsiaTheme="minorHAnsi" w:hAnsi="Consolas" w:cs="Consolas"/>
+          <w:color w:val="808080"/>
+          <w:szCs w:val="26"/>
+        </w:rPr>
+        <w:t>(</w:t>
+      </w:r>
+      <w:proofErr w:type="spellStart"/>
+      <w:r>
+        <w:rPr>
+          <w:rFonts w:ascii="Consolas" w:eastAsiaTheme="minorHAnsi" w:hAnsi="Consolas" w:cs="Consolas"/>
+          <w:szCs w:val="26"/>
+        </w:rPr>
+        <w:t>sohoadon</w:t>
+      </w:r>
+      <w:proofErr w:type="spellEnd"/>
+      <w:r>
+        <w:rPr>
+          <w:rFonts w:ascii="Consolas" w:eastAsiaTheme="minorHAnsi" w:hAnsi="Consolas" w:cs="Consolas"/>
+          <w:color w:val="808080"/>
+          <w:szCs w:val="26"/>
+        </w:rPr>
+        <w:t>)</w:t>
+      </w:r>
+      <w:r>
+        <w:rPr>
+          <w:rFonts w:ascii="Consolas" w:eastAsiaTheme="minorHAnsi" w:hAnsi="Consolas" w:cs="Consolas"/>
+          <w:szCs w:val="26"/>
+        </w:rPr>
+        <w:t xml:space="preserve"> </w:t>
+      </w:r>
+      <w:r>
+        <w:rPr>
+          <w:rFonts w:ascii="Consolas" w:eastAsiaTheme="minorHAnsi" w:hAnsi="Consolas" w:cs="Consolas"/>
+          <w:color w:val="0000FF"/>
+          <w:szCs w:val="26"/>
+        </w:rPr>
+        <w:t>references</w:t>
+      </w:r>
+      <w:r>
+        <w:rPr>
+          <w:rFonts w:ascii="Consolas" w:eastAsiaTheme="minorHAnsi" w:hAnsi="Consolas" w:cs="Consolas"/>
+          <w:szCs w:val="26"/>
+        </w:rPr>
+        <w:t xml:space="preserve"> DONDATHANG</w:t>
+      </w:r>
+      <w:r>
+        <w:rPr>
+          <w:rFonts w:ascii="Consolas" w:eastAsiaTheme="minorHAnsi" w:hAnsi="Consolas" w:cs="Consolas"/>
+          <w:color w:val="808080"/>
+          <w:szCs w:val="26"/>
+        </w:rPr>
+        <w:t>(</w:t>
+      </w:r>
+      <w:proofErr w:type="spellStart"/>
+      <w:r>
+        <w:rPr>
+          <w:rFonts w:ascii="Consolas" w:eastAsiaTheme="minorHAnsi" w:hAnsi="Consolas" w:cs="Consolas"/>
+          <w:szCs w:val="26"/>
+        </w:rPr>
+        <w:t>sohoadon</w:t>
+      </w:r>
+      <w:proofErr w:type="spellEnd"/>
+      <w:r>
+        <w:rPr>
+          <w:rFonts w:ascii="Consolas" w:eastAsiaTheme="minorHAnsi" w:hAnsi="Consolas" w:cs="Consolas"/>
+          <w:color w:val="808080"/>
+          <w:szCs w:val="26"/>
+        </w:rPr>
+        <w:t>),</w:t>
+      </w:r>
+    </w:p>
+    <w:p>
+      <w:pPr>
+        <w:autoSpaceDE w:val="0"/>
+        <w:autoSpaceDN w:val="0"/>
+        <w:adjustRightInd w:val="0"/>
+        <w:spacing w:after="0" w:line="240" w:lineRule="auto"/>
+        <w:ind w:left="0" w:firstLine="0"/>
+        <w:jc w:val="left"/>
+        <w:rPr>
+          <w:rFonts w:ascii="Consolas" w:eastAsiaTheme="minorHAnsi" w:hAnsi="Consolas" w:cs="Consolas"/>
+          <w:szCs w:val="26"/>
+        </w:rPr>
+      </w:pPr>
+      <w:r>
+        <w:rPr>
+          <w:rFonts w:ascii="Consolas" w:eastAsiaTheme="minorHAnsi" w:hAnsi="Consolas" w:cs="Consolas"/>
+          <w:szCs w:val="26"/>
+        </w:rPr>
+        <w:tab/>
+      </w:r>
+      <w:r>
+        <w:rPr>
+          <w:rFonts w:ascii="Consolas" w:eastAsiaTheme="minorHAnsi" w:hAnsi="Consolas" w:cs="Consolas"/>
+          <w:color w:val="0000FF"/>
+          <w:szCs w:val="26"/>
+        </w:rPr>
+        <w:t>foreign</w:t>
+      </w:r>
+      <w:r>
+        <w:rPr>
+          <w:rFonts w:ascii="Consolas" w:eastAsiaTheme="minorHAnsi" w:hAnsi="Consolas" w:cs="Consolas"/>
+          <w:szCs w:val="26"/>
+        </w:rPr>
+        <w:t xml:space="preserve"> </w:t>
+      </w:r>
+      <w:r>
+        <w:rPr>
+          <w:rFonts w:ascii="Consolas" w:eastAsiaTheme="minorHAnsi" w:hAnsi="Consolas" w:cs="Consolas"/>
+          <w:color w:val="0000FF"/>
+          <w:szCs w:val="26"/>
+        </w:rPr>
+        <w:t xml:space="preserve">key </w:t>
+      </w:r>
+      <w:r>
+        <w:rPr>
+          <w:rFonts w:ascii="Consolas" w:eastAsiaTheme="minorHAnsi" w:hAnsi="Consolas" w:cs="Consolas"/>
+          <w:color w:val="808080"/>
+          <w:szCs w:val="26"/>
+        </w:rPr>
+        <w:t>(</w:t>
+      </w:r>
+      <w:proofErr w:type="spellStart"/>
+      <w:r>
+        <w:rPr>
+          <w:rFonts w:ascii="Consolas" w:eastAsiaTheme="minorHAnsi" w:hAnsi="Consolas" w:cs="Consolas"/>
+          <w:szCs w:val="26"/>
+        </w:rPr>
+        <w:t>mahang</w:t>
+      </w:r>
+      <w:proofErr w:type="spellEnd"/>
+      <w:r>
+        <w:rPr>
+          <w:rFonts w:ascii="Consolas" w:eastAsiaTheme="minorHAnsi" w:hAnsi="Consolas" w:cs="Consolas"/>
+          <w:color w:val="808080"/>
+          <w:szCs w:val="26"/>
+        </w:rPr>
+        <w:t>)</w:t>
+      </w:r>
+      <w:r>
+        <w:rPr>
+          <w:rFonts w:ascii="Consolas" w:eastAsiaTheme="minorHAnsi" w:hAnsi="Consolas" w:cs="Consolas"/>
+          <w:szCs w:val="26"/>
+        </w:rPr>
+        <w:t xml:space="preserve"> </w:t>
+      </w:r>
+      <w:r>
+        <w:rPr>
+          <w:rFonts w:ascii="Consolas" w:eastAsiaTheme="minorHAnsi" w:hAnsi="Consolas" w:cs="Consolas"/>
+          <w:color w:val="0000FF"/>
+          <w:szCs w:val="26"/>
+        </w:rPr>
+        <w:t>references</w:t>
+      </w:r>
+      <w:r>
+        <w:rPr>
+          <w:rFonts w:ascii="Consolas" w:eastAsiaTheme="minorHAnsi" w:hAnsi="Consolas" w:cs="Consolas"/>
+          <w:szCs w:val="26"/>
+        </w:rPr>
+        <w:t xml:space="preserve"> MATHANG</w:t>
+      </w:r>
+      <w:r>
+        <w:rPr>
+          <w:rFonts w:ascii="Consolas" w:eastAsiaTheme="minorHAnsi" w:hAnsi="Consolas" w:cs="Consolas"/>
+          <w:color w:val="808080"/>
+          <w:szCs w:val="26"/>
+        </w:rPr>
+        <w:t>(</w:t>
+      </w:r>
+      <w:proofErr w:type="spellStart"/>
+      <w:r>
+        <w:rPr>
+          <w:rFonts w:ascii="Consolas" w:eastAsiaTheme="minorHAnsi" w:hAnsi="Consolas" w:cs="Consolas"/>
+          <w:szCs w:val="26"/>
+        </w:rPr>
+        <w:t>mahang</w:t>
+      </w:r>
+      <w:proofErr w:type="spellEnd"/>
+      <w:r>
+        <w:rPr>
+          <w:rFonts w:ascii="Consolas" w:eastAsiaTheme="minorHAnsi" w:hAnsi="Consolas" w:cs="Consolas"/>
+          <w:color w:val="808080"/>
+          <w:szCs w:val="26"/>
+        </w:rPr>
+        <w:t>)</w:t>
+      </w:r>
+    </w:p>
+    <w:p>
+      <w:pPr>
+        <w:autoSpaceDE w:val="0"/>
+        <w:autoSpaceDN w:val="0"/>
+        <w:adjustRightInd w:val="0"/>
+        <w:spacing w:after="0" w:line="240" w:lineRule="auto"/>
+        <w:ind w:left="0" w:firstLine="0"/>
+        <w:jc w:val="left"/>
+        <w:rPr>
+          <w:rFonts w:ascii="Consolas" w:eastAsiaTheme="minorHAnsi" w:hAnsi="Consolas" w:cs="Consolas"/>
+          <w:szCs w:val="26"/>
+        </w:rPr>
+      </w:pPr>
+      <w:r>
+        <w:rPr>
+          <w:rFonts w:ascii="Consolas" w:eastAsiaTheme="minorHAnsi" w:hAnsi="Consolas" w:cs="Consolas"/>
+          <w:color w:val="808080"/>
+          <w:szCs w:val="26"/>
+        </w:rPr>
+        <w:t>)</w:t>
+      </w:r>
+    </w:p>
+    <w:p>
+      <w:pPr>
+        <w:autoSpaceDE w:val="0"/>
+        <w:autoSpaceDN w:val="0"/>
+        <w:adjustRightInd w:val="0"/>
+        <w:spacing w:after="0" w:line="240" w:lineRule="auto"/>
+        <w:ind w:left="0" w:firstLine="0"/>
+        <w:jc w:val="left"/>
+        <w:rPr>
+          <w:rFonts w:ascii="Consolas" w:eastAsiaTheme="minorHAnsi" w:hAnsi="Consolas" w:cs="Consolas"/>
+          <w:sz w:val="19"/>
+          <w:szCs w:val="19"/>
+        </w:rPr>
+      </w:pPr>
+    </w:p>
+    <w:p/>
+    <w:p/>
     <w:sectPr>
       <w:pgSz w:w="11906" w:h="16838"/>
       <w:pgMar w:top="1440" w:right="1440" w:bottom="1440" w:left="1440" w:header="708" w:footer="708" w:gutter="0"/>

</xml_diff>

<commit_message>
hien sua lai file word
</commit_message>
<xml_diff>
--- a/Tuan5_Nhom2_124TCSDL206.docx
+++ b/Tuan5_Nhom2_124TCSDL206.docx
@@ -545,20 +545,6 @@
           <w:docGrid w:linePitch="360"/>
         </w:sectPr>
       </w:pPr>
-      <w:proofErr w:type="spellStart"/>
-      <w:r>
-        <w:lastRenderedPageBreak/>
-        <w:t>Mục</w:t>
-      </w:r>
-      <w:proofErr w:type="spellEnd"/>
-      <w:r>
-        <w:t xml:space="preserve"> </w:t>
-      </w:r>
-      <w:proofErr w:type="spellStart"/>
-      <w:r>
-        <w:t>lục</w:t>
-      </w:r>
-      <w:proofErr w:type="spellEnd"/>
     </w:p>
     <w:p>
       <w:pPr>
@@ -2970,6 +2956,7 @@
         <w:t xml:space="preserve"> </w:t>
       </w:r>
       <w:proofErr w:type="spellStart"/>
+      <w:proofErr w:type="gramStart"/>
       <w:r>
         <w:rPr>
           <w:sz w:val="24"/>
@@ -2983,7 +2970,15 @@
           <w:sz w:val="24"/>
           <w:szCs w:val="24"/>
         </w:rPr>
-        <w:t xml:space="preserve">,...) </w:t>
+        <w:t>,...</w:t>
+      </w:r>
+      <w:proofErr w:type="gramEnd"/>
+      <w:r>
+        <w:rPr>
+          <w:sz w:val="24"/>
+          <w:szCs w:val="24"/>
+        </w:rPr>
+        <w:t xml:space="preserve">) </w:t>
       </w:r>
       <w:proofErr w:type="spellStart"/>
       <w:r>
@@ -3763,12 +3758,21 @@
                 <w:lang w:eastAsia="vi-VN"/>
               </w:rPr>
             </w:pPr>
-            <w:r>
-              <w:rPr>
-                <w:szCs w:val="26"/>
-                <w:lang w:eastAsia="vi-VN"/>
-              </w:rPr>
-              <w:t xml:space="preserve">Char(10) </w:t>
+            <w:proofErr w:type="gramStart"/>
+            <w:r>
+              <w:rPr>
+                <w:szCs w:val="26"/>
+                <w:lang w:eastAsia="vi-VN"/>
+              </w:rPr>
+              <w:t>Char(</w:t>
+            </w:r>
+            <w:proofErr w:type="gramEnd"/>
+            <w:r>
+              <w:rPr>
+                <w:szCs w:val="26"/>
+                <w:lang w:eastAsia="vi-VN"/>
+              </w:rPr>
+              <w:t xml:space="preserve">10) </w:t>
             </w:r>
           </w:p>
         </w:tc>
@@ -3930,6 +3934,7 @@
               </w:rPr>
             </w:pPr>
             <w:proofErr w:type="spellStart"/>
+            <w:proofErr w:type="gramStart"/>
             <w:r>
               <w:rPr>
                 <w:szCs w:val="26"/>
@@ -3943,7 +3948,15 @@
                 <w:szCs w:val="26"/>
                 <w:lang w:eastAsia="vi-VN"/>
               </w:rPr>
-              <w:t>(100)</w:t>
+              <w:t>(</w:t>
+            </w:r>
+            <w:proofErr w:type="gramEnd"/>
+            <w:r>
+              <w:rPr>
+                <w:szCs w:val="26"/>
+                <w:lang w:eastAsia="vi-VN"/>
+              </w:rPr>
+              <w:t>100)</w:t>
             </w:r>
           </w:p>
         </w:tc>
@@ -4089,6 +4102,7 @@
               </w:rPr>
             </w:pPr>
             <w:proofErr w:type="spellStart"/>
+            <w:proofErr w:type="gramStart"/>
             <w:r>
               <w:rPr>
                 <w:szCs w:val="26"/>
@@ -4102,7 +4116,15 @@
                 <w:szCs w:val="26"/>
                 <w:lang w:eastAsia="vi-VN"/>
               </w:rPr>
-              <w:t>(50)</w:t>
+              <w:t>(</w:t>
+            </w:r>
+            <w:proofErr w:type="gramEnd"/>
+            <w:r>
+              <w:rPr>
+                <w:szCs w:val="26"/>
+                <w:lang w:eastAsia="vi-VN"/>
+              </w:rPr>
+              <w:t>50)</w:t>
             </w:r>
           </w:p>
         </w:tc>
@@ -4257,6 +4279,7 @@
               </w:rPr>
             </w:pPr>
             <w:proofErr w:type="spellStart"/>
+            <w:proofErr w:type="gramStart"/>
             <w:r>
               <w:rPr>
                 <w:szCs w:val="26"/>
@@ -4270,7 +4293,15 @@
                 <w:szCs w:val="26"/>
                 <w:lang w:eastAsia="vi-VN"/>
               </w:rPr>
-              <w:t>(100)</w:t>
+              <w:t>(</w:t>
+            </w:r>
+            <w:proofErr w:type="gramEnd"/>
+            <w:r>
+              <w:rPr>
+                <w:szCs w:val="26"/>
+                <w:lang w:eastAsia="vi-VN"/>
+              </w:rPr>
+              <w:t>100)</w:t>
             </w:r>
           </w:p>
         </w:tc>
@@ -4415,12 +4446,21 @@
                 <w:lang w:eastAsia="vi-VN"/>
               </w:rPr>
             </w:pPr>
-            <w:r>
-              <w:rPr>
-                <w:szCs w:val="26"/>
-                <w:lang w:eastAsia="vi-VN"/>
-              </w:rPr>
-              <w:t>Varchar(50)</w:t>
+            <w:proofErr w:type="gramStart"/>
+            <w:r>
+              <w:rPr>
+                <w:szCs w:val="26"/>
+                <w:lang w:eastAsia="vi-VN"/>
+              </w:rPr>
+              <w:t>Varchar(</w:t>
+            </w:r>
+            <w:proofErr w:type="gramEnd"/>
+            <w:r>
+              <w:rPr>
+                <w:szCs w:val="26"/>
+                <w:lang w:eastAsia="vi-VN"/>
+              </w:rPr>
+              <w:t>50)</w:t>
             </w:r>
           </w:p>
         </w:tc>
@@ -4547,12 +4587,21 @@
                 <w:lang w:eastAsia="vi-VN"/>
               </w:rPr>
             </w:pPr>
-            <w:r>
-              <w:rPr>
-                <w:szCs w:val="26"/>
-                <w:lang w:eastAsia="vi-VN"/>
-              </w:rPr>
-              <w:t>Varchar(11)</w:t>
+            <w:proofErr w:type="gramStart"/>
+            <w:r>
+              <w:rPr>
+                <w:szCs w:val="26"/>
+                <w:lang w:eastAsia="vi-VN"/>
+              </w:rPr>
+              <w:t>Varchar(</w:t>
+            </w:r>
+            <w:proofErr w:type="gramEnd"/>
+            <w:r>
+              <w:rPr>
+                <w:szCs w:val="26"/>
+                <w:lang w:eastAsia="vi-VN"/>
+              </w:rPr>
+              <w:t>11)</w:t>
             </w:r>
           </w:p>
         </w:tc>
@@ -4697,12 +4746,21 @@
                 <w:lang w:eastAsia="vi-VN"/>
               </w:rPr>
             </w:pPr>
-            <w:r>
-              <w:rPr>
-                <w:szCs w:val="26"/>
-                <w:lang w:eastAsia="vi-VN"/>
-              </w:rPr>
-              <w:t>Varchar(11)</w:t>
+            <w:proofErr w:type="gramStart"/>
+            <w:r>
+              <w:rPr>
+                <w:szCs w:val="26"/>
+                <w:lang w:eastAsia="vi-VN"/>
+              </w:rPr>
+              <w:t>Varchar(</w:t>
+            </w:r>
+            <w:proofErr w:type="gramEnd"/>
+            <w:r>
+              <w:rPr>
+                <w:szCs w:val="26"/>
+                <w:lang w:eastAsia="vi-VN"/>
+              </w:rPr>
+              <w:t>11)</w:t>
             </w:r>
           </w:p>
         </w:tc>
@@ -5139,12 +5197,21 @@
                 <w:lang w:eastAsia="vi-VN"/>
               </w:rPr>
             </w:pPr>
-            <w:r>
-              <w:rPr>
-                <w:szCs w:val="26"/>
-                <w:lang w:eastAsia="vi-VN"/>
-              </w:rPr>
-              <w:t xml:space="preserve">Char(10) </w:t>
+            <w:proofErr w:type="gramStart"/>
+            <w:r>
+              <w:rPr>
+                <w:szCs w:val="26"/>
+                <w:lang w:eastAsia="vi-VN"/>
+              </w:rPr>
+              <w:t>Char(</w:t>
+            </w:r>
+            <w:proofErr w:type="gramEnd"/>
+            <w:r>
+              <w:rPr>
+                <w:szCs w:val="26"/>
+                <w:lang w:eastAsia="vi-VN"/>
+              </w:rPr>
+              <w:t xml:space="preserve">10) </w:t>
             </w:r>
           </w:p>
         </w:tc>
@@ -5305,12 +5372,21 @@
                 <w:lang w:eastAsia="vi-VN"/>
               </w:rPr>
             </w:pPr>
-            <w:r>
-              <w:rPr>
-                <w:szCs w:val="26"/>
-                <w:lang w:eastAsia="vi-VN"/>
-              </w:rPr>
-              <w:t>Char(10)</w:t>
+            <w:proofErr w:type="gramStart"/>
+            <w:r>
+              <w:rPr>
+                <w:szCs w:val="26"/>
+                <w:lang w:eastAsia="vi-VN"/>
+              </w:rPr>
+              <w:t>Char(</w:t>
+            </w:r>
+            <w:proofErr w:type="gramEnd"/>
+            <w:r>
+              <w:rPr>
+                <w:szCs w:val="26"/>
+                <w:lang w:eastAsia="vi-VN"/>
+              </w:rPr>
+              <w:t>10)</w:t>
             </w:r>
           </w:p>
         </w:tc>
@@ -5471,6 +5547,7 @@
                 <w:lang w:eastAsia="vi-VN"/>
               </w:rPr>
             </w:pPr>
+            <w:proofErr w:type="gramStart"/>
             <w:r>
               <w:rPr>
                 <w:szCs w:val="26"/>
@@ -5485,6 +5562,7 @@
               </w:rPr>
               <w:t>(</w:t>
             </w:r>
+            <w:proofErr w:type="gramEnd"/>
             <w:r>
               <w:rPr>
                 <w:szCs w:val="26"/>
@@ -6109,6 +6187,7 @@
               </w:rPr>
             </w:pPr>
             <w:proofErr w:type="spellStart"/>
+            <w:proofErr w:type="gramStart"/>
             <w:r>
               <w:rPr>
                 <w:szCs w:val="26"/>
@@ -6122,7 +6201,15 @@
                 <w:szCs w:val="26"/>
                 <w:lang w:eastAsia="vi-VN"/>
               </w:rPr>
-              <w:t>(100)</w:t>
+              <w:t>(</w:t>
+            </w:r>
+            <w:proofErr w:type="gramEnd"/>
+            <w:r>
+              <w:rPr>
+                <w:szCs w:val="26"/>
+                <w:lang w:eastAsia="vi-VN"/>
+              </w:rPr>
+              <w:t>100)</w:t>
             </w:r>
           </w:p>
         </w:tc>
@@ -6583,12 +6670,21 @@
                 <w:lang w:eastAsia="vi-VN"/>
               </w:rPr>
             </w:pPr>
-            <w:r>
-              <w:rPr>
-                <w:szCs w:val="26"/>
-                <w:lang w:eastAsia="vi-VN"/>
-              </w:rPr>
-              <w:t xml:space="preserve">Char(10) </w:t>
+            <w:proofErr w:type="gramStart"/>
+            <w:r>
+              <w:rPr>
+                <w:szCs w:val="26"/>
+                <w:lang w:eastAsia="vi-VN"/>
+              </w:rPr>
+              <w:t>Char(</w:t>
+            </w:r>
+            <w:proofErr w:type="gramEnd"/>
+            <w:r>
+              <w:rPr>
+                <w:szCs w:val="26"/>
+                <w:lang w:eastAsia="vi-VN"/>
+              </w:rPr>
+              <w:t xml:space="preserve">10) </w:t>
             </w:r>
           </w:p>
         </w:tc>
@@ -6750,6 +6846,7 @@
               </w:rPr>
             </w:pPr>
             <w:proofErr w:type="spellStart"/>
+            <w:proofErr w:type="gramStart"/>
             <w:r>
               <w:rPr>
                 <w:szCs w:val="26"/>
@@ -6763,7 +6860,15 @@
                 <w:szCs w:val="26"/>
                 <w:lang w:eastAsia="vi-VN"/>
               </w:rPr>
-              <w:t>(10)</w:t>
+              <w:t>(</w:t>
+            </w:r>
+            <w:proofErr w:type="gramEnd"/>
+            <w:r>
+              <w:rPr>
+                <w:szCs w:val="26"/>
+                <w:lang w:eastAsia="vi-VN"/>
+              </w:rPr>
+              <w:t>10)</w:t>
             </w:r>
           </w:p>
         </w:tc>
@@ -6886,6 +6991,7 @@
               </w:rPr>
             </w:pPr>
             <w:proofErr w:type="spellStart"/>
+            <w:proofErr w:type="gramStart"/>
             <w:r>
               <w:rPr>
                 <w:szCs w:val="26"/>
@@ -6899,7 +7005,15 @@
                 <w:szCs w:val="26"/>
                 <w:lang w:eastAsia="vi-VN"/>
               </w:rPr>
-              <w:t>(10)</w:t>
+              <w:t>(</w:t>
+            </w:r>
+            <w:proofErr w:type="gramEnd"/>
+            <w:r>
+              <w:rPr>
+                <w:szCs w:val="26"/>
+                <w:lang w:eastAsia="vi-VN"/>
+              </w:rPr>
+              <w:t>10)</w:t>
             </w:r>
           </w:p>
         </w:tc>
@@ -7306,6 +7420,7 @@
               </w:rPr>
             </w:pPr>
             <w:proofErr w:type="spellStart"/>
+            <w:proofErr w:type="gramStart"/>
             <w:r>
               <w:rPr>
                 <w:szCs w:val="26"/>
@@ -7319,7 +7434,15 @@
                 <w:szCs w:val="26"/>
                 <w:lang w:eastAsia="vi-VN"/>
               </w:rPr>
-              <w:t>(100)</w:t>
+              <w:t>(</w:t>
+            </w:r>
+            <w:proofErr w:type="gramEnd"/>
+            <w:r>
+              <w:rPr>
+                <w:szCs w:val="26"/>
+                <w:lang w:eastAsia="vi-VN"/>
+              </w:rPr>
+              <w:t>100)</w:t>
             </w:r>
           </w:p>
         </w:tc>
@@ -7457,12 +7580,21 @@
                 <w:lang w:eastAsia="vi-VN"/>
               </w:rPr>
             </w:pPr>
-            <w:r>
-              <w:rPr>
-                <w:szCs w:val="26"/>
-                <w:lang w:eastAsia="vi-VN"/>
-              </w:rPr>
-              <w:t>Varchar(11)</w:t>
+            <w:proofErr w:type="gramStart"/>
+            <w:r>
+              <w:rPr>
+                <w:szCs w:val="26"/>
+                <w:lang w:eastAsia="vi-VN"/>
+              </w:rPr>
+              <w:t>Varchar(</w:t>
+            </w:r>
+            <w:proofErr w:type="gramEnd"/>
+            <w:r>
+              <w:rPr>
+                <w:szCs w:val="26"/>
+                <w:lang w:eastAsia="vi-VN"/>
+              </w:rPr>
+              <w:t>11)</w:t>
             </w:r>
           </w:p>
         </w:tc>
@@ -8212,12 +8344,21 @@
                 <w:lang w:eastAsia="vi-VN"/>
               </w:rPr>
             </w:pPr>
-            <w:r>
-              <w:rPr>
-                <w:szCs w:val="26"/>
-                <w:lang w:eastAsia="vi-VN"/>
-              </w:rPr>
-              <w:t xml:space="preserve">Char(10) </w:t>
+            <w:proofErr w:type="gramStart"/>
+            <w:r>
+              <w:rPr>
+                <w:szCs w:val="26"/>
+                <w:lang w:eastAsia="vi-VN"/>
+              </w:rPr>
+              <w:t>Char(</w:t>
+            </w:r>
+            <w:proofErr w:type="gramEnd"/>
+            <w:r>
+              <w:rPr>
+                <w:szCs w:val="26"/>
+                <w:lang w:eastAsia="vi-VN"/>
+              </w:rPr>
+              <w:t xml:space="preserve">10) </w:t>
             </w:r>
           </w:p>
         </w:tc>
@@ -8370,6 +8511,7 @@
               </w:rPr>
             </w:pPr>
             <w:proofErr w:type="spellStart"/>
+            <w:proofErr w:type="gramStart"/>
             <w:r>
               <w:rPr>
                 <w:szCs w:val="26"/>
@@ -8385,6 +8527,7 @@
               </w:rPr>
               <w:t>(</w:t>
             </w:r>
+            <w:proofErr w:type="gramEnd"/>
             <w:r>
               <w:rPr>
                 <w:szCs w:val="26"/>
@@ -8543,6 +8686,7 @@
               </w:rPr>
             </w:pPr>
             <w:proofErr w:type="spellStart"/>
+            <w:proofErr w:type="gramStart"/>
             <w:r>
               <w:rPr>
                 <w:szCs w:val="26"/>
@@ -8556,7 +8700,15 @@
                 <w:szCs w:val="26"/>
                 <w:lang w:eastAsia="vi-VN"/>
               </w:rPr>
-              <w:t>(1</w:t>
+              <w:t>(</w:t>
+            </w:r>
+            <w:proofErr w:type="gramEnd"/>
+            <w:r>
+              <w:rPr>
+                <w:szCs w:val="26"/>
+                <w:lang w:eastAsia="vi-VN"/>
+              </w:rPr>
+              <w:t>1</w:t>
             </w:r>
             <w:r>
               <w:rPr>
@@ -8725,6 +8877,7 @@
               </w:rPr>
             </w:pPr>
             <w:proofErr w:type="spellStart"/>
+            <w:proofErr w:type="gramStart"/>
             <w:r>
               <w:rPr>
                 <w:szCs w:val="26"/>
@@ -8738,7 +8891,15 @@
                 <w:szCs w:val="26"/>
                 <w:lang w:eastAsia="vi-VN"/>
               </w:rPr>
-              <w:t>(100)</w:t>
+              <w:t>(</w:t>
+            </w:r>
+            <w:proofErr w:type="gramEnd"/>
+            <w:r>
+              <w:rPr>
+                <w:szCs w:val="26"/>
+                <w:lang w:eastAsia="vi-VN"/>
+              </w:rPr>
+              <w:t>100)</w:t>
             </w:r>
           </w:p>
         </w:tc>
@@ -8876,12 +9037,21 @@
                 <w:lang w:eastAsia="vi-VN"/>
               </w:rPr>
             </w:pPr>
-            <w:r>
-              <w:rPr>
-                <w:szCs w:val="26"/>
-                <w:lang w:eastAsia="vi-VN"/>
-              </w:rPr>
-              <w:t>Varchar(11)</w:t>
+            <w:proofErr w:type="gramStart"/>
+            <w:r>
+              <w:rPr>
+                <w:szCs w:val="26"/>
+                <w:lang w:eastAsia="vi-VN"/>
+              </w:rPr>
+              <w:t>Varchar(</w:t>
+            </w:r>
+            <w:proofErr w:type="gramEnd"/>
+            <w:r>
+              <w:rPr>
+                <w:szCs w:val="26"/>
+                <w:lang w:eastAsia="vi-VN"/>
+              </w:rPr>
+              <w:t>11)</w:t>
             </w:r>
           </w:p>
         </w:tc>
@@ -9026,12 +9196,21 @@
                 <w:lang w:eastAsia="vi-VN"/>
               </w:rPr>
             </w:pPr>
-            <w:r>
-              <w:rPr>
-                <w:szCs w:val="26"/>
-                <w:lang w:eastAsia="vi-VN"/>
-              </w:rPr>
-              <w:t>Varchar(11)</w:t>
+            <w:proofErr w:type="gramStart"/>
+            <w:r>
+              <w:rPr>
+                <w:szCs w:val="26"/>
+                <w:lang w:eastAsia="vi-VN"/>
+              </w:rPr>
+              <w:t>Varchar(</w:t>
+            </w:r>
+            <w:proofErr w:type="gramEnd"/>
+            <w:r>
+              <w:rPr>
+                <w:szCs w:val="26"/>
+                <w:lang w:eastAsia="vi-VN"/>
+              </w:rPr>
+              <w:t>11)</w:t>
             </w:r>
           </w:p>
         </w:tc>
@@ -9159,6 +9338,7 @@
               </w:rPr>
             </w:pPr>
             <w:proofErr w:type="spellStart"/>
+            <w:proofErr w:type="gramStart"/>
             <w:r>
               <w:rPr>
                 <w:szCs w:val="26"/>
@@ -9172,7 +9352,15 @@
                 <w:szCs w:val="26"/>
                 <w:lang w:eastAsia="vi-VN"/>
               </w:rPr>
-              <w:t>(50)</w:t>
+              <w:t>(</w:t>
+            </w:r>
+            <w:proofErr w:type="gramEnd"/>
+            <w:r>
+              <w:rPr>
+                <w:szCs w:val="26"/>
+                <w:lang w:eastAsia="vi-VN"/>
+              </w:rPr>
+              <w:t>50)</w:t>
             </w:r>
           </w:p>
         </w:tc>
@@ -9604,12 +9792,21 @@
                 <w:lang w:eastAsia="vi-VN"/>
               </w:rPr>
             </w:pPr>
-            <w:r>
-              <w:rPr>
-                <w:szCs w:val="26"/>
-                <w:lang w:eastAsia="vi-VN"/>
-              </w:rPr>
-              <w:t xml:space="preserve">Char(10) </w:t>
+            <w:proofErr w:type="gramStart"/>
+            <w:r>
+              <w:rPr>
+                <w:szCs w:val="26"/>
+                <w:lang w:eastAsia="vi-VN"/>
+              </w:rPr>
+              <w:t>Char(</w:t>
+            </w:r>
+            <w:proofErr w:type="gramEnd"/>
+            <w:r>
+              <w:rPr>
+                <w:szCs w:val="26"/>
+                <w:lang w:eastAsia="vi-VN"/>
+              </w:rPr>
+              <w:t xml:space="preserve">10) </w:t>
             </w:r>
           </w:p>
         </w:tc>
@@ -9771,6 +9968,7 @@
               </w:rPr>
             </w:pPr>
             <w:proofErr w:type="spellStart"/>
+            <w:proofErr w:type="gramStart"/>
             <w:r>
               <w:rPr>
                 <w:szCs w:val="26"/>
@@ -9784,7 +9982,15 @@
                 <w:szCs w:val="26"/>
                 <w:lang w:eastAsia="vi-VN"/>
               </w:rPr>
-              <w:t>(50)</w:t>
+              <w:t>(</w:t>
+            </w:r>
+            <w:proofErr w:type="gramEnd"/>
+            <w:r>
+              <w:rPr>
+                <w:szCs w:val="26"/>
+                <w:lang w:eastAsia="vi-VN"/>
+              </w:rPr>
+              <w:t>50)</w:t>
             </w:r>
           </w:p>
         </w:tc>
@@ -10243,12 +10449,21 @@
                 <w:lang w:eastAsia="vi-VN"/>
               </w:rPr>
             </w:pPr>
-            <w:r>
-              <w:rPr>
-                <w:szCs w:val="26"/>
-                <w:lang w:eastAsia="vi-VN"/>
-              </w:rPr>
-              <w:t xml:space="preserve">Char(10) </w:t>
+            <w:proofErr w:type="gramStart"/>
+            <w:r>
+              <w:rPr>
+                <w:szCs w:val="26"/>
+                <w:lang w:eastAsia="vi-VN"/>
+              </w:rPr>
+              <w:t>Char(</w:t>
+            </w:r>
+            <w:proofErr w:type="gramEnd"/>
+            <w:r>
+              <w:rPr>
+                <w:szCs w:val="26"/>
+                <w:lang w:eastAsia="vi-VN"/>
+              </w:rPr>
+              <w:t xml:space="preserve">10) </w:t>
             </w:r>
           </w:p>
         </w:tc>
@@ -10394,6 +10609,7 @@
               </w:rPr>
             </w:pPr>
             <w:proofErr w:type="spellStart"/>
+            <w:proofErr w:type="gramStart"/>
             <w:r>
               <w:rPr>
                 <w:szCs w:val="26"/>
@@ -10407,7 +10623,15 @@
                 <w:szCs w:val="26"/>
                 <w:lang w:eastAsia="vi-VN"/>
               </w:rPr>
-              <w:t>(100)</w:t>
+              <w:t>(</w:t>
+            </w:r>
+            <w:proofErr w:type="gramEnd"/>
+            <w:r>
+              <w:rPr>
+                <w:szCs w:val="26"/>
+                <w:lang w:eastAsia="vi-VN"/>
+              </w:rPr>
+              <w:t>100)</w:t>
             </w:r>
           </w:p>
         </w:tc>
@@ -10536,12 +10760,21 @@
                 <w:lang w:eastAsia="vi-VN"/>
               </w:rPr>
             </w:pPr>
-            <w:r>
-              <w:rPr>
-                <w:szCs w:val="26"/>
-                <w:lang w:eastAsia="vi-VN"/>
-              </w:rPr>
-              <w:t>Char(10)</w:t>
+            <w:proofErr w:type="gramStart"/>
+            <w:r>
+              <w:rPr>
+                <w:szCs w:val="26"/>
+                <w:lang w:eastAsia="vi-VN"/>
+              </w:rPr>
+              <w:t>Char(</w:t>
+            </w:r>
+            <w:proofErr w:type="gramEnd"/>
+            <w:r>
+              <w:rPr>
+                <w:szCs w:val="26"/>
+                <w:lang w:eastAsia="vi-VN"/>
+              </w:rPr>
+              <w:t>10)</w:t>
             </w:r>
           </w:p>
         </w:tc>
@@ -10693,12 +10926,21 @@
                 <w:lang w:eastAsia="vi-VN"/>
               </w:rPr>
             </w:pPr>
-            <w:r>
-              <w:rPr>
-                <w:szCs w:val="26"/>
-                <w:lang w:eastAsia="vi-VN"/>
-              </w:rPr>
-              <w:t>Char(10)</w:t>
+            <w:proofErr w:type="gramStart"/>
+            <w:r>
+              <w:rPr>
+                <w:szCs w:val="26"/>
+                <w:lang w:eastAsia="vi-VN"/>
+              </w:rPr>
+              <w:t>Char(</w:t>
+            </w:r>
+            <w:proofErr w:type="gramEnd"/>
+            <w:r>
+              <w:rPr>
+                <w:szCs w:val="26"/>
+                <w:lang w:eastAsia="vi-VN"/>
+              </w:rPr>
+              <w:t>10)</w:t>
             </w:r>
           </w:p>
         </w:tc>
@@ -11615,12 +11857,21 @@
                 <w:lang w:eastAsia="vi-VN"/>
               </w:rPr>
             </w:pPr>
-            <w:r>
-              <w:rPr>
-                <w:szCs w:val="26"/>
-                <w:lang w:eastAsia="vi-VN"/>
-              </w:rPr>
-              <w:t xml:space="preserve">Char(10) </w:t>
+            <w:proofErr w:type="gramStart"/>
+            <w:r>
+              <w:rPr>
+                <w:szCs w:val="26"/>
+                <w:lang w:eastAsia="vi-VN"/>
+              </w:rPr>
+              <w:t>Char(</w:t>
+            </w:r>
+            <w:proofErr w:type="gramEnd"/>
+            <w:r>
+              <w:rPr>
+                <w:szCs w:val="26"/>
+                <w:lang w:eastAsia="vi-VN"/>
+              </w:rPr>
+              <w:t xml:space="preserve">10) </w:t>
             </w:r>
           </w:p>
         </w:tc>
@@ -11658,7 +11909,23 @@
                 <w:szCs w:val="26"/>
                 <w:lang w:eastAsia="vi-VN"/>
               </w:rPr>
-              <w:t>, Foreign key</w:t>
+              <w:t xml:space="preserve">, </w:t>
+            </w:r>
+            <w:proofErr w:type="gramStart"/>
+            <w:r>
+              <w:rPr>
+                <w:szCs w:val="26"/>
+                <w:lang w:eastAsia="vi-VN"/>
+              </w:rPr>
+              <w:t>Foreign</w:t>
+            </w:r>
+            <w:proofErr w:type="gramEnd"/>
+            <w:r>
+              <w:rPr>
+                <w:szCs w:val="26"/>
+                <w:lang w:eastAsia="vi-VN"/>
+              </w:rPr>
+              <w:t xml:space="preserve"> key</w:t>
             </w:r>
           </w:p>
         </w:tc>
@@ -11788,12 +12055,21 @@
                 <w:lang w:eastAsia="vi-VN"/>
               </w:rPr>
             </w:pPr>
-            <w:r>
-              <w:rPr>
-                <w:szCs w:val="26"/>
-                <w:lang w:eastAsia="vi-VN"/>
-              </w:rPr>
-              <w:t>Char(10)</w:t>
+            <w:proofErr w:type="gramStart"/>
+            <w:r>
+              <w:rPr>
+                <w:szCs w:val="26"/>
+                <w:lang w:eastAsia="vi-VN"/>
+              </w:rPr>
+              <w:t>Char(</w:t>
+            </w:r>
+            <w:proofErr w:type="gramEnd"/>
+            <w:r>
+              <w:rPr>
+                <w:szCs w:val="26"/>
+                <w:lang w:eastAsia="vi-VN"/>
+              </w:rPr>
+              <w:t>10)</w:t>
             </w:r>
           </w:p>
         </w:tc>
@@ -11824,7 +12100,23 @@
                 <w:szCs w:val="26"/>
                 <w:lang w:eastAsia="vi-VN"/>
               </w:rPr>
-              <w:t>Primary key, Foreign key</w:t>
+              <w:t xml:space="preserve">Primary key, </w:t>
+            </w:r>
+            <w:proofErr w:type="gramStart"/>
+            <w:r>
+              <w:rPr>
+                <w:szCs w:val="26"/>
+                <w:lang w:eastAsia="vi-VN"/>
+              </w:rPr>
+              <w:t>Foreign</w:t>
+            </w:r>
+            <w:proofErr w:type="gramEnd"/>
+            <w:r>
+              <w:rPr>
+                <w:szCs w:val="26"/>
+                <w:lang w:eastAsia="vi-VN"/>
+              </w:rPr>
+              <w:t xml:space="preserve"> key</w:t>
             </w:r>
           </w:p>
         </w:tc>
@@ -12755,6 +13047,7 @@
         </w:rPr>
         <w:t xml:space="preserve"> </w:t>
       </w:r>
+      <w:proofErr w:type="gramStart"/>
       <w:r>
         <w:rPr>
           <w:rFonts w:ascii="Consolas" w:eastAsiaTheme="minorHAnsi" w:hAnsi="Consolas" w:cs="Consolas"/>
@@ -12771,6 +13064,7 @@
         </w:rPr>
         <w:t>(</w:t>
       </w:r>
+      <w:proofErr w:type="gramEnd"/>
       <w:r>
         <w:rPr>
           <w:rFonts w:ascii="Consolas" w:eastAsiaTheme="minorHAnsi" w:hAnsi="Consolas" w:cs="Consolas"/>
@@ -12862,6 +13156,7 @@
         <w:t xml:space="preserve"> </w:t>
       </w:r>
       <w:proofErr w:type="spellStart"/>
+      <w:proofErr w:type="gramStart"/>
       <w:r>
         <w:rPr>
           <w:rFonts w:ascii="Consolas" w:eastAsiaTheme="minorHAnsi" w:hAnsi="Consolas" w:cs="Consolas"/>
@@ -12879,6 +13174,7 @@
         </w:rPr>
         <w:t>(</w:t>
       </w:r>
+      <w:proofErr w:type="gramEnd"/>
       <w:r>
         <w:rPr>
           <w:rFonts w:ascii="Consolas" w:eastAsiaTheme="minorHAnsi" w:hAnsi="Consolas" w:cs="Consolas"/>
@@ -12932,6 +13228,7 @@
         <w:t xml:space="preserve"> </w:t>
       </w:r>
       <w:proofErr w:type="spellStart"/>
+      <w:proofErr w:type="gramStart"/>
       <w:r>
         <w:rPr>
           <w:rFonts w:ascii="Consolas" w:eastAsiaTheme="minorHAnsi" w:hAnsi="Consolas" w:cs="Consolas"/>
@@ -12949,6 +13246,7 @@
         </w:rPr>
         <w:t>(</w:t>
       </w:r>
+      <w:proofErr w:type="gramEnd"/>
       <w:r>
         <w:rPr>
           <w:rFonts w:ascii="Consolas" w:eastAsiaTheme="minorHAnsi" w:hAnsi="Consolas" w:cs="Consolas"/>
@@ -13002,6 +13300,7 @@
         <w:t xml:space="preserve"> </w:t>
       </w:r>
       <w:proofErr w:type="spellStart"/>
+      <w:proofErr w:type="gramStart"/>
       <w:r>
         <w:rPr>
           <w:rFonts w:ascii="Consolas" w:eastAsiaTheme="minorHAnsi" w:hAnsi="Consolas" w:cs="Consolas"/>
@@ -13019,6 +13318,7 @@
         </w:rPr>
         <w:t>(</w:t>
       </w:r>
+      <w:proofErr w:type="gramEnd"/>
       <w:r>
         <w:rPr>
           <w:rFonts w:ascii="Consolas" w:eastAsiaTheme="minorHAnsi" w:hAnsi="Consolas" w:cs="Consolas"/>
@@ -13056,6 +13356,7 @@
         <w:tab/>
         <w:t xml:space="preserve">email </w:t>
       </w:r>
+      <w:proofErr w:type="gramStart"/>
       <w:r>
         <w:rPr>
           <w:rFonts w:ascii="Consolas" w:eastAsiaTheme="minorHAnsi" w:hAnsi="Consolas" w:cs="Consolas"/>
@@ -13072,6 +13373,7 @@
         </w:rPr>
         <w:t>(</w:t>
       </w:r>
+      <w:proofErr w:type="gramEnd"/>
       <w:r>
         <w:rPr>
           <w:rFonts w:ascii="Consolas" w:eastAsiaTheme="minorHAnsi" w:hAnsi="Consolas" w:cs="Consolas"/>
@@ -13147,6 +13449,7 @@
         </w:rPr>
         <w:t xml:space="preserve"> </w:t>
       </w:r>
+      <w:proofErr w:type="gramStart"/>
       <w:r>
         <w:rPr>
           <w:rFonts w:ascii="Consolas" w:eastAsiaTheme="minorHAnsi" w:hAnsi="Consolas" w:cs="Consolas"/>
@@ -13163,6 +13466,7 @@
         </w:rPr>
         <w:t>(</w:t>
       </w:r>
+      <w:proofErr w:type="gramEnd"/>
       <w:r>
         <w:rPr>
           <w:rFonts w:ascii="Consolas" w:eastAsiaTheme="minorHAnsi" w:hAnsi="Consolas" w:cs="Consolas"/>
@@ -13223,6 +13527,7 @@
         <w:tab/>
         <w:t xml:space="preserve">fax </w:t>
       </w:r>
+      <w:proofErr w:type="gramStart"/>
       <w:r>
         <w:rPr>
           <w:rFonts w:ascii="Consolas" w:eastAsiaTheme="minorHAnsi" w:hAnsi="Consolas" w:cs="Consolas"/>
@@ -13239,6 +13544,7 @@
         </w:rPr>
         <w:t>(</w:t>
       </w:r>
+      <w:proofErr w:type="gramEnd"/>
       <w:r>
         <w:rPr>
           <w:rFonts w:ascii="Consolas" w:eastAsiaTheme="minorHAnsi" w:hAnsi="Consolas" w:cs="Consolas"/>
@@ -13395,6 +13701,7 @@
         </w:rPr>
         <w:t xml:space="preserve"> </w:t>
       </w:r>
+      <w:proofErr w:type="gramStart"/>
       <w:r>
         <w:rPr>
           <w:rFonts w:ascii="Consolas" w:eastAsiaTheme="minorHAnsi" w:hAnsi="Consolas" w:cs="Consolas"/>
@@ -13411,6 +13718,7 @@
         </w:rPr>
         <w:t>(</w:t>
       </w:r>
+      <w:proofErr w:type="gramEnd"/>
       <w:r>
         <w:rPr>
           <w:rFonts w:ascii="Consolas" w:eastAsiaTheme="minorHAnsi" w:hAnsi="Consolas" w:cs="Consolas"/>
@@ -13487,6 +13795,7 @@
         <w:t xml:space="preserve">ho </w:t>
       </w:r>
       <w:proofErr w:type="spellStart"/>
+      <w:proofErr w:type="gramStart"/>
       <w:r>
         <w:rPr>
           <w:rFonts w:ascii="Consolas" w:eastAsiaTheme="minorHAnsi" w:hAnsi="Consolas" w:cs="Consolas"/>
@@ -13504,6 +13813,7 @@
         </w:rPr>
         <w:t>(</w:t>
       </w:r>
+      <w:proofErr w:type="gramEnd"/>
       <w:r>
         <w:rPr>
           <w:rFonts w:ascii="Consolas" w:eastAsiaTheme="minorHAnsi" w:hAnsi="Consolas" w:cs="Consolas"/>
@@ -13542,6 +13852,7 @@
         <w:t xml:space="preserve">ten </w:t>
       </w:r>
       <w:proofErr w:type="spellStart"/>
+      <w:proofErr w:type="gramStart"/>
       <w:r>
         <w:rPr>
           <w:rFonts w:ascii="Consolas" w:eastAsiaTheme="minorHAnsi" w:hAnsi="Consolas" w:cs="Consolas"/>
@@ -13559,6 +13870,7 @@
         </w:rPr>
         <w:t>(</w:t>
       </w:r>
+      <w:proofErr w:type="gramEnd"/>
       <w:r>
         <w:rPr>
           <w:rFonts w:ascii="Consolas" w:eastAsiaTheme="minorHAnsi" w:hAnsi="Consolas" w:cs="Consolas"/>
@@ -13718,6 +14030,7 @@
         <w:t xml:space="preserve"> </w:t>
       </w:r>
       <w:proofErr w:type="spellStart"/>
+      <w:proofErr w:type="gramStart"/>
       <w:r>
         <w:rPr>
           <w:rFonts w:ascii="Consolas" w:eastAsiaTheme="minorHAnsi" w:hAnsi="Consolas" w:cs="Consolas"/>
@@ -13735,6 +14048,7 @@
         </w:rPr>
         <w:t>(</w:t>
       </w:r>
+      <w:proofErr w:type="gramEnd"/>
       <w:r>
         <w:rPr>
           <w:rFonts w:ascii="Consolas" w:eastAsiaTheme="minorHAnsi" w:hAnsi="Consolas" w:cs="Consolas"/>
@@ -13787,6 +14101,7 @@
         </w:rPr>
         <w:t xml:space="preserve"> </w:t>
       </w:r>
+      <w:proofErr w:type="gramStart"/>
       <w:r>
         <w:rPr>
           <w:rFonts w:ascii="Consolas" w:eastAsiaTheme="minorHAnsi" w:hAnsi="Consolas" w:cs="Consolas"/>
@@ -13803,6 +14118,7 @@
         </w:rPr>
         <w:t>(</w:t>
       </w:r>
+      <w:proofErr w:type="gramEnd"/>
       <w:r>
         <w:rPr>
           <w:rFonts w:ascii="Consolas" w:eastAsiaTheme="minorHAnsi" w:hAnsi="Consolas" w:cs="Consolas"/>
@@ -14064,6 +14380,7 @@
         </w:rPr>
         <w:t xml:space="preserve"> </w:t>
       </w:r>
+      <w:proofErr w:type="gramStart"/>
       <w:r>
         <w:rPr>
           <w:rFonts w:ascii="Consolas" w:eastAsiaTheme="minorHAnsi" w:hAnsi="Consolas" w:cs="Consolas"/>
@@ -14080,6 +14397,7 @@
         </w:rPr>
         <w:t>(</w:t>
       </w:r>
+      <w:proofErr w:type="gramEnd"/>
       <w:r>
         <w:rPr>
           <w:rFonts w:ascii="Consolas" w:eastAsiaTheme="minorHAnsi" w:hAnsi="Consolas" w:cs="Consolas"/>
@@ -14170,6 +14488,7 @@
         </w:rPr>
         <w:t xml:space="preserve"> </w:t>
       </w:r>
+      <w:proofErr w:type="gramStart"/>
       <w:r>
         <w:rPr>
           <w:rFonts w:ascii="Consolas" w:eastAsiaTheme="minorHAnsi" w:hAnsi="Consolas" w:cs="Consolas"/>
@@ -14186,6 +14505,7 @@
         </w:rPr>
         <w:t>(</w:t>
       </w:r>
+      <w:proofErr w:type="gramEnd"/>
       <w:r>
         <w:rPr>
           <w:rFonts w:ascii="Consolas" w:eastAsiaTheme="minorHAnsi" w:hAnsi="Consolas" w:cs="Consolas"/>
@@ -14238,6 +14558,7 @@
         </w:rPr>
         <w:t xml:space="preserve"> </w:t>
       </w:r>
+      <w:proofErr w:type="gramStart"/>
       <w:r>
         <w:rPr>
           <w:rFonts w:ascii="Consolas" w:eastAsiaTheme="minorHAnsi" w:hAnsi="Consolas" w:cs="Consolas"/>
@@ -14254,6 +14575,7 @@
         </w:rPr>
         <w:t>(</w:t>
       </w:r>
+      <w:proofErr w:type="gramEnd"/>
       <w:r>
         <w:rPr>
           <w:rFonts w:ascii="Consolas" w:eastAsiaTheme="minorHAnsi" w:hAnsi="Consolas" w:cs="Consolas"/>
@@ -14466,6 +14788,7 @@
         <w:t xml:space="preserve"> </w:t>
       </w:r>
       <w:proofErr w:type="spellStart"/>
+      <w:proofErr w:type="gramStart"/>
       <w:r>
         <w:rPr>
           <w:rFonts w:ascii="Consolas" w:eastAsiaTheme="minorHAnsi" w:hAnsi="Consolas" w:cs="Consolas"/>
@@ -14483,6 +14806,7 @@
         </w:rPr>
         <w:t>(</w:t>
       </w:r>
+      <w:proofErr w:type="gramEnd"/>
       <w:r>
         <w:rPr>
           <w:rFonts w:ascii="Consolas" w:eastAsiaTheme="minorHAnsi" w:hAnsi="Consolas" w:cs="Consolas"/>
@@ -14587,7 +14911,15 @@
           <w:rFonts w:ascii="Consolas" w:eastAsiaTheme="minorHAnsi" w:hAnsi="Consolas" w:cs="Consolas"/>
           <w:szCs w:val="26"/>
         </w:rPr>
-        <w:t xml:space="preserve"> KHACHHANG</w:t>
+        <w:t xml:space="preserve"> </w:t>
+      </w:r>
+      <w:proofErr w:type="gramStart"/>
+      <w:r>
+        <w:rPr>
+          <w:rFonts w:ascii="Consolas" w:eastAsiaTheme="minorHAnsi" w:hAnsi="Consolas" w:cs="Consolas"/>
+          <w:szCs w:val="26"/>
+        </w:rPr>
+        <w:t>KHACHHANG</w:t>
       </w:r>
       <w:r>
         <w:rPr>
@@ -14598,6 +14930,7 @@
         <w:t>(</w:t>
       </w:r>
       <w:proofErr w:type="spellStart"/>
+      <w:proofErr w:type="gramEnd"/>
       <w:r>
         <w:rPr>
           <w:rFonts w:ascii="Consolas" w:eastAsiaTheme="minorHAnsi" w:hAnsi="Consolas" w:cs="Consolas"/>
@@ -14703,7 +15036,15 @@
           <w:rFonts w:ascii="Consolas" w:eastAsiaTheme="minorHAnsi" w:hAnsi="Consolas" w:cs="Consolas"/>
           <w:szCs w:val="26"/>
         </w:rPr>
-        <w:t xml:space="preserve"> NHANVIEN</w:t>
+        <w:t xml:space="preserve"> </w:t>
+      </w:r>
+      <w:proofErr w:type="gramStart"/>
+      <w:r>
+        <w:rPr>
+          <w:rFonts w:ascii="Consolas" w:eastAsiaTheme="minorHAnsi" w:hAnsi="Consolas" w:cs="Consolas"/>
+          <w:szCs w:val="26"/>
+        </w:rPr>
+        <w:t>NHANVIEN</w:t>
       </w:r>
       <w:r>
         <w:rPr>
@@ -14714,6 +15055,7 @@
         <w:t>(</w:t>
       </w:r>
       <w:proofErr w:type="spellStart"/>
+      <w:proofErr w:type="gramEnd"/>
       <w:r>
         <w:rPr>
           <w:rFonts w:ascii="Consolas" w:eastAsiaTheme="minorHAnsi" w:hAnsi="Consolas" w:cs="Consolas"/>
@@ -14855,6 +15197,7 @@
         </w:rPr>
         <w:t xml:space="preserve"> </w:t>
       </w:r>
+      <w:proofErr w:type="gramStart"/>
       <w:r>
         <w:rPr>
           <w:rFonts w:ascii="Consolas" w:eastAsiaTheme="minorHAnsi" w:hAnsi="Consolas" w:cs="Consolas"/>
@@ -14871,6 +15214,7 @@
         </w:rPr>
         <w:t>(</w:t>
       </w:r>
+      <w:proofErr w:type="gramEnd"/>
       <w:r>
         <w:rPr>
           <w:rFonts w:ascii="Consolas" w:eastAsiaTheme="minorHAnsi" w:hAnsi="Consolas" w:cs="Consolas"/>
@@ -14962,6 +15306,7 @@
         <w:t xml:space="preserve"> </w:t>
       </w:r>
       <w:proofErr w:type="spellStart"/>
+      <w:proofErr w:type="gramStart"/>
       <w:r>
         <w:rPr>
           <w:rFonts w:ascii="Consolas" w:eastAsiaTheme="minorHAnsi" w:hAnsi="Consolas" w:cs="Consolas"/>
@@ -14979,6 +15324,7 @@
         </w:rPr>
         <w:t>(</w:t>
       </w:r>
+      <w:proofErr w:type="gramEnd"/>
       <w:r>
         <w:rPr>
           <w:rFonts w:ascii="Consolas" w:eastAsiaTheme="minorHAnsi" w:hAnsi="Consolas" w:cs="Consolas"/>
@@ -15032,6 +15378,7 @@
         <w:t xml:space="preserve"> </w:t>
       </w:r>
       <w:proofErr w:type="spellStart"/>
+      <w:proofErr w:type="gramStart"/>
       <w:r>
         <w:rPr>
           <w:rFonts w:ascii="Consolas" w:eastAsiaTheme="minorHAnsi" w:hAnsi="Consolas" w:cs="Consolas"/>
@@ -15049,6 +15396,7 @@
         </w:rPr>
         <w:t>(</w:t>
       </w:r>
+      <w:proofErr w:type="gramEnd"/>
       <w:r>
         <w:rPr>
           <w:rFonts w:ascii="Consolas" w:eastAsiaTheme="minorHAnsi" w:hAnsi="Consolas" w:cs="Consolas"/>
@@ -15101,6 +15449,7 @@
         </w:rPr>
         <w:t xml:space="preserve"> </w:t>
       </w:r>
+      <w:proofErr w:type="gramStart"/>
       <w:r>
         <w:rPr>
           <w:rFonts w:ascii="Consolas" w:eastAsiaTheme="minorHAnsi" w:hAnsi="Consolas" w:cs="Consolas"/>
@@ -15117,6 +15466,7 @@
         </w:rPr>
         <w:t>(</w:t>
       </w:r>
+      <w:proofErr w:type="gramEnd"/>
       <w:r>
         <w:rPr>
           <w:rFonts w:ascii="Consolas" w:eastAsiaTheme="minorHAnsi" w:hAnsi="Consolas" w:cs="Consolas"/>
@@ -15177,6 +15527,7 @@
         <w:tab/>
         <w:t xml:space="preserve">fax </w:t>
       </w:r>
+      <w:proofErr w:type="gramStart"/>
       <w:r>
         <w:rPr>
           <w:rFonts w:ascii="Consolas" w:eastAsiaTheme="minorHAnsi" w:hAnsi="Consolas" w:cs="Consolas"/>
@@ -15193,6 +15544,7 @@
         </w:rPr>
         <w:t>(</w:t>
       </w:r>
+      <w:proofErr w:type="gramEnd"/>
       <w:r>
         <w:rPr>
           <w:rFonts w:ascii="Consolas" w:eastAsiaTheme="minorHAnsi" w:hAnsi="Consolas" w:cs="Consolas"/>
@@ -15253,6 +15605,7 @@
         <w:tab/>
         <w:t xml:space="preserve">email </w:t>
       </w:r>
+      <w:proofErr w:type="gramStart"/>
       <w:r>
         <w:rPr>
           <w:rFonts w:ascii="Consolas" w:eastAsiaTheme="minorHAnsi" w:hAnsi="Consolas" w:cs="Consolas"/>
@@ -15269,6 +15622,7 @@
         </w:rPr>
         <w:t>(</w:t>
       </w:r>
+      <w:proofErr w:type="gramEnd"/>
       <w:r>
         <w:rPr>
           <w:rFonts w:ascii="Consolas" w:eastAsiaTheme="minorHAnsi" w:hAnsi="Consolas" w:cs="Consolas"/>
@@ -15432,6 +15786,7 @@
         </w:rPr>
         <w:t xml:space="preserve"> </w:t>
       </w:r>
+      <w:proofErr w:type="gramStart"/>
       <w:r>
         <w:rPr>
           <w:rFonts w:ascii="Consolas" w:eastAsiaTheme="minorHAnsi" w:hAnsi="Consolas" w:cs="Consolas"/>
@@ -15448,6 +15803,7 @@
         </w:rPr>
         <w:t>(</w:t>
       </w:r>
+      <w:proofErr w:type="gramEnd"/>
       <w:r>
         <w:rPr>
           <w:rFonts w:ascii="Consolas" w:eastAsiaTheme="minorHAnsi" w:hAnsi="Consolas" w:cs="Consolas"/>
@@ -15539,6 +15895,7 @@
         <w:t xml:space="preserve"> </w:t>
       </w:r>
       <w:proofErr w:type="spellStart"/>
+      <w:proofErr w:type="gramStart"/>
       <w:r>
         <w:rPr>
           <w:rFonts w:ascii="Consolas" w:eastAsiaTheme="minorHAnsi" w:hAnsi="Consolas" w:cs="Consolas"/>
@@ -15556,6 +15913,7 @@
         </w:rPr>
         <w:t>(</w:t>
       </w:r>
+      <w:proofErr w:type="gramEnd"/>
       <w:r>
         <w:rPr>
           <w:rFonts w:ascii="Consolas" w:eastAsiaTheme="minorHAnsi" w:hAnsi="Consolas" w:cs="Consolas"/>
@@ -15696,6 +16054,7 @@
         </w:rPr>
         <w:t xml:space="preserve"> </w:t>
       </w:r>
+      <w:proofErr w:type="gramStart"/>
       <w:r>
         <w:rPr>
           <w:rFonts w:ascii="Consolas" w:eastAsiaTheme="minorHAnsi" w:hAnsi="Consolas" w:cs="Consolas"/>
@@ -15712,6 +16071,7 @@
         </w:rPr>
         <w:t>(</w:t>
       </w:r>
+      <w:proofErr w:type="gramEnd"/>
       <w:r>
         <w:rPr>
           <w:rFonts w:ascii="Consolas" w:eastAsiaTheme="minorHAnsi" w:hAnsi="Consolas" w:cs="Consolas"/>
@@ -15803,6 +16163,7 @@
         <w:t xml:space="preserve"> </w:t>
       </w:r>
       <w:proofErr w:type="spellStart"/>
+      <w:proofErr w:type="gramStart"/>
       <w:r>
         <w:rPr>
           <w:rFonts w:ascii="Consolas" w:eastAsiaTheme="minorHAnsi" w:hAnsi="Consolas" w:cs="Consolas"/>
@@ -15820,6 +16181,7 @@
         </w:rPr>
         <w:t>(</w:t>
       </w:r>
+      <w:proofErr w:type="gramEnd"/>
       <w:r>
         <w:rPr>
           <w:rFonts w:ascii="Consolas" w:eastAsiaTheme="minorHAnsi" w:hAnsi="Consolas" w:cs="Consolas"/>
@@ -15872,6 +16234,7 @@
         </w:rPr>
         <w:t xml:space="preserve"> </w:t>
       </w:r>
+      <w:proofErr w:type="gramStart"/>
       <w:r>
         <w:rPr>
           <w:rFonts w:ascii="Consolas" w:eastAsiaTheme="minorHAnsi" w:hAnsi="Consolas" w:cs="Consolas"/>
@@ -15888,6 +16251,7 @@
         </w:rPr>
         <w:t>(</w:t>
       </w:r>
+      <w:proofErr w:type="gramEnd"/>
       <w:r>
         <w:rPr>
           <w:rFonts w:ascii="Consolas" w:eastAsiaTheme="minorHAnsi" w:hAnsi="Consolas" w:cs="Consolas"/>
@@ -15940,6 +16304,7 @@
         </w:rPr>
         <w:t xml:space="preserve"> </w:t>
       </w:r>
+      <w:proofErr w:type="gramStart"/>
       <w:r>
         <w:rPr>
           <w:rFonts w:ascii="Consolas" w:eastAsiaTheme="minorHAnsi" w:hAnsi="Consolas" w:cs="Consolas"/>
@@ -15956,6 +16321,7 @@
         </w:rPr>
         <w:t>(</w:t>
       </w:r>
+      <w:proofErr w:type="gramEnd"/>
       <w:r>
         <w:rPr>
           <w:rFonts w:ascii="Consolas" w:eastAsiaTheme="minorHAnsi" w:hAnsi="Consolas" w:cs="Consolas"/>
@@ -16220,7 +16586,15 @@
           <w:rFonts w:ascii="Consolas" w:eastAsiaTheme="minorHAnsi" w:hAnsi="Consolas" w:cs="Consolas"/>
           <w:szCs w:val="26"/>
         </w:rPr>
-        <w:t xml:space="preserve"> LOAIHANG</w:t>
+        <w:t xml:space="preserve"> </w:t>
+      </w:r>
+      <w:proofErr w:type="gramStart"/>
+      <w:r>
+        <w:rPr>
+          <w:rFonts w:ascii="Consolas" w:eastAsiaTheme="minorHAnsi" w:hAnsi="Consolas" w:cs="Consolas"/>
+          <w:szCs w:val="26"/>
+        </w:rPr>
+        <w:t>LOAIHANG</w:t>
       </w:r>
       <w:r>
         <w:rPr>
@@ -16231,6 +16605,7 @@
         <w:t>(</w:t>
       </w:r>
       <w:proofErr w:type="spellStart"/>
+      <w:proofErr w:type="gramEnd"/>
       <w:r>
         <w:rPr>
           <w:rFonts w:ascii="Consolas" w:eastAsiaTheme="minorHAnsi" w:hAnsi="Consolas" w:cs="Consolas"/>
@@ -16336,7 +16711,15 @@
           <w:rFonts w:ascii="Consolas" w:eastAsiaTheme="minorHAnsi" w:hAnsi="Consolas" w:cs="Consolas"/>
           <w:szCs w:val="26"/>
         </w:rPr>
-        <w:t xml:space="preserve"> NHACUNGCAP</w:t>
+        <w:t xml:space="preserve"> </w:t>
+      </w:r>
+      <w:proofErr w:type="gramStart"/>
+      <w:r>
+        <w:rPr>
+          <w:rFonts w:ascii="Consolas" w:eastAsiaTheme="minorHAnsi" w:hAnsi="Consolas" w:cs="Consolas"/>
+          <w:szCs w:val="26"/>
+        </w:rPr>
+        <w:t>NHACUNGCAP</w:t>
       </w:r>
       <w:r>
         <w:rPr>
@@ -16347,6 +16730,7 @@
         <w:t>(</w:t>
       </w:r>
       <w:proofErr w:type="spellStart"/>
+      <w:proofErr w:type="gramEnd"/>
       <w:r>
         <w:rPr>
           <w:rFonts w:ascii="Consolas" w:eastAsiaTheme="minorHAnsi" w:hAnsi="Consolas" w:cs="Consolas"/>
@@ -16488,6 +16872,7 @@
         </w:rPr>
         <w:t xml:space="preserve"> </w:t>
       </w:r>
+      <w:proofErr w:type="gramStart"/>
       <w:r>
         <w:rPr>
           <w:rFonts w:ascii="Consolas" w:eastAsiaTheme="minorHAnsi" w:hAnsi="Consolas" w:cs="Consolas"/>
@@ -16504,6 +16889,7 @@
         </w:rPr>
         <w:t>(</w:t>
       </w:r>
+      <w:proofErr w:type="gramEnd"/>
       <w:r>
         <w:rPr>
           <w:rFonts w:ascii="Consolas" w:eastAsiaTheme="minorHAnsi" w:hAnsi="Consolas" w:cs="Consolas"/>
@@ -16556,6 +16942,7 @@
         </w:rPr>
         <w:t xml:space="preserve"> </w:t>
       </w:r>
+      <w:proofErr w:type="gramStart"/>
       <w:r>
         <w:rPr>
           <w:rFonts w:ascii="Consolas" w:eastAsiaTheme="minorHAnsi" w:hAnsi="Consolas" w:cs="Consolas"/>
@@ -16572,6 +16959,7 @@
         </w:rPr>
         <w:t>(</w:t>
       </w:r>
+      <w:proofErr w:type="gramEnd"/>
       <w:r>
         <w:rPr>
           <w:rFonts w:ascii="Consolas" w:eastAsiaTheme="minorHAnsi" w:hAnsi="Consolas" w:cs="Consolas"/>
@@ -16737,6 +17125,7 @@
         </w:rPr>
         <w:t xml:space="preserve"> </w:t>
       </w:r>
+      <w:proofErr w:type="gramStart"/>
       <w:r>
         <w:rPr>
           <w:rFonts w:ascii="Consolas" w:eastAsiaTheme="minorHAnsi" w:hAnsi="Consolas" w:cs="Consolas"/>
@@ -16753,6 +17142,7 @@
         </w:rPr>
         <w:t>(</w:t>
       </w:r>
+      <w:proofErr w:type="gramEnd"/>
       <w:r>
         <w:rPr>
           <w:rFonts w:ascii="Consolas" w:eastAsiaTheme="minorHAnsi" w:hAnsi="Consolas" w:cs="Consolas"/>
@@ -16836,6 +17226,7 @@
         <w:t>(</w:t>
       </w:r>
       <w:proofErr w:type="spellStart"/>
+      <w:proofErr w:type="gramStart"/>
       <w:r>
         <w:rPr>
           <w:rFonts w:ascii="Consolas" w:eastAsiaTheme="minorHAnsi" w:hAnsi="Consolas" w:cs="Consolas"/>
@@ -16859,6 +17250,7 @@
         <w:t>mahang</w:t>
       </w:r>
       <w:proofErr w:type="spellEnd"/>
+      <w:proofErr w:type="gramEnd"/>
       <w:r>
         <w:rPr>
           <w:rFonts w:ascii="Consolas" w:eastAsiaTheme="minorHAnsi" w:hAnsi="Consolas" w:cs="Consolas"/>
@@ -16956,7 +17348,15 @@
           <w:rFonts w:ascii="Consolas" w:eastAsiaTheme="minorHAnsi" w:hAnsi="Consolas" w:cs="Consolas"/>
           <w:szCs w:val="26"/>
         </w:rPr>
-        <w:t xml:space="preserve"> DONDATHANG</w:t>
+        <w:t xml:space="preserve"> </w:t>
+      </w:r>
+      <w:proofErr w:type="gramStart"/>
+      <w:r>
+        <w:rPr>
+          <w:rFonts w:ascii="Consolas" w:eastAsiaTheme="minorHAnsi" w:hAnsi="Consolas" w:cs="Consolas"/>
+          <w:szCs w:val="26"/>
+        </w:rPr>
+        <w:t>DONDATHANG</w:t>
       </w:r>
       <w:r>
         <w:rPr>
@@ -16967,6 +17367,7 @@
         <w:t>(</w:t>
       </w:r>
       <w:proofErr w:type="spellStart"/>
+      <w:proofErr w:type="gramEnd"/>
       <w:r>
         <w:rPr>
           <w:rFonts w:ascii="Consolas" w:eastAsiaTheme="minorHAnsi" w:hAnsi="Consolas" w:cs="Consolas"/>
@@ -17072,7 +17473,15 @@
           <w:rFonts w:ascii="Consolas" w:eastAsiaTheme="minorHAnsi" w:hAnsi="Consolas" w:cs="Consolas"/>
           <w:szCs w:val="26"/>
         </w:rPr>
-        <w:t xml:space="preserve"> MATHANG</w:t>
+        <w:t xml:space="preserve"> </w:t>
+      </w:r>
+      <w:proofErr w:type="gramStart"/>
+      <w:r>
+        <w:rPr>
+          <w:rFonts w:ascii="Consolas" w:eastAsiaTheme="minorHAnsi" w:hAnsi="Consolas" w:cs="Consolas"/>
+          <w:szCs w:val="26"/>
+        </w:rPr>
+        <w:t>MATHANG</w:t>
       </w:r>
       <w:r>
         <w:rPr>
@@ -17083,6 +17492,7 @@
         <w:t>(</w:t>
       </w:r>
       <w:proofErr w:type="spellStart"/>
+      <w:proofErr w:type="gramEnd"/>
       <w:r>
         <w:rPr>
           <w:rFonts w:ascii="Consolas" w:eastAsiaTheme="minorHAnsi" w:hAnsi="Consolas" w:cs="Consolas"/>

</xml_diff>